<commit_message>
Cuaderno de estudio MA_06_05_CO
Cuaderno de estudio listo para diagramar
</commit_message>
<xml_diff>
--- a/fuentes/contenidos/grado06/guion05/MA_06_05_CO.docx
+++ b/fuentes/contenidos/grado06/guion05/MA_06_05_CO.docx
@@ -297,7 +297,27 @@
           <w:szCs w:val="22"/>
           <w:lang w:val="es-CO"/>
         </w:rPr>
-        <w:t>4.1 Consolidación</w:t>
+        <w:t>4.</w:t>
+      </w:r>
+      <w:ins w:id="0" w:author="mercyranjel" w:date="2015-11-11T17:08:00Z">
+        <w:r>
+          <w:rPr>
+            <w:rFonts w:ascii="Calibri" w:eastAsia="Calibri" w:hAnsi="Calibri" w:cs="Times New Roman"/>
+            <w:sz w:val="22"/>
+            <w:szCs w:val="22"/>
+            <w:lang w:val="es-CO"/>
+          </w:rPr>
+          <w:t>3</w:t>
+        </w:r>
+      </w:ins>
+      <w:r>
+        <w:rPr>
+          <w:rFonts w:ascii="Calibri" w:eastAsia="Calibri" w:hAnsi="Calibri" w:cs="Times New Roman"/>
+          <w:sz w:val="22"/>
+          <w:szCs w:val="22"/>
+          <w:lang w:val="es-CO"/>
+        </w:rPr>
+        <w:t xml:space="preserve"> Consolidación</w:t>
       </w:r>
     </w:p>
     <w:p>
@@ -660,7 +680,7 @@
               <w:rPr>
                 <w:highlight w:val="yellow"/>
               </w:rPr>
-              <w:t>En artículos de revistas e incluso en los medios de comunicación se escuchan con mucha frecuencia términos como: l</w:t>
+              <w:t>En artículos de revistas e incluso en los medios de comunicación se escuchan con mucha frecuencia términos como l</w:t>
             </w:r>
             <w:r>
               <w:rPr>
@@ -672,12 +692,40 @@
               <w:rPr>
                 <w:highlight w:val="yellow"/>
               </w:rPr>
-              <w:t>población de la Tierra; una tercera parte del agua; la cuarta parte de las ganancias, entre otras expresiones.</w:t>
-            </w:r>
+              <w:t>población de la Tierra</w:t>
+            </w:r>
+            <w:ins w:id="1" w:author="mercyranjel" w:date="2015-11-11T17:10:00Z">
+              <w:r>
+                <w:rPr>
+                  <w:highlight w:val="yellow"/>
+                </w:rPr>
+                <w:t>,</w:t>
+              </w:r>
+            </w:ins>
             <w:r>
               <w:rPr>
                 <w:highlight w:val="yellow"/>
               </w:rPr>
+              <w:t xml:space="preserve"> una tercera parte del agua</w:t>
+            </w:r>
+            <w:ins w:id="2" w:author="mercyranjel" w:date="2015-11-11T17:10:00Z">
+              <w:r>
+                <w:rPr>
+                  <w:highlight w:val="yellow"/>
+                </w:rPr>
+                <w:t>,</w:t>
+              </w:r>
+            </w:ins>
+            <w:r>
+              <w:rPr>
+                <w:highlight w:val="yellow"/>
+              </w:rPr>
+              <w:t xml:space="preserve"> la cuarta parte de las ganancias, entre otras expresiones.</w:t>
+            </w:r>
+            <w:r>
+              <w:rPr>
+                <w:highlight w:val="yellow"/>
+              </w:rPr>
               <w:t xml:space="preserve"> </w:t>
             </w:r>
           </w:p>
@@ -685,14 +733,30 @@
             <w:pPr>
               <w:pStyle w:val="TextoPLANETA"/>
               <w:rPr>
+                <w:szCs w:val="24"/>
                 <w:highlight w:val="yellow"/>
+                <w:lang w:val="es-ES_tradnl"/>
               </w:rPr>
             </w:pPr>
             <w:r>
               <w:rPr>
                 <w:highlight w:val="yellow"/>
               </w:rPr>
-              <w:t>Todas estas nociones nos llevan a estudiar y entender el concepto de fracción, no solo en las matemáticas sino en las aplicaciones que tiene en los contextos cotidianos.</w:t>
+              <w:t xml:space="preserve">Todas estas nociones </w:t>
+            </w:r>
+            <w:ins w:id="3" w:author="mercyranjel" w:date="2015-11-11T17:11:00Z">
+              <w:r>
+                <w:rPr>
+                  <w:highlight w:val="yellow"/>
+                </w:rPr>
+                <w:t xml:space="preserve">implican </w:t>
+              </w:r>
+            </w:ins>
+            <w:r>
+              <w:rPr>
+                <w:highlight w:val="yellow"/>
+              </w:rPr>
+              <w:t>entender el concepto de fracción, no solo en las matemáticas sino en las aplicaciones que tiene en los contextos cotidianos.</w:t>
             </w:r>
           </w:p>
         </w:tc>
@@ -928,11 +992,26 @@
             <w:tcW w:w="6515" w:type="dxa"/>
           </w:tcPr>
           <w:p>
-            <w:r>
-              <w:t>Imagen de una fracción a/b indicando sus términos con diferentes</w:t>
+            <w:pPr>
+              <w:rPr>
+                <w:b/>
+                <w:color w:val="C00000"/>
+              </w:rPr>
+            </w:pPr>
+            <w:r>
+              <w:t xml:space="preserve">Imagen de una fracción </w:t>
+            </w:r>
+            <w:r>
+              <w:t>a/b</w:t>
+            </w:r>
+            <w:r>
+              <w:t xml:space="preserve"> indicando sus términos con diferentes</w:t>
             </w:r>
             <w:r>
               <w:t xml:space="preserve"> colores. </w:t>
+            </w:r>
+            <w:r>
+              <w:t xml:space="preserve"> </w:t>
             </w:r>
           </w:p>
           <w:p>
@@ -948,7 +1027,7 @@
                 <w:szCs w:val="24"/>
                 <w:lang w:val="es-ES_tradnl"/>
               </w:rPr>
-              <w:object w:dxaOrig="6855" w:dyaOrig="2460" w14:anchorId="28E002D1">
+              <w:object w:dxaOrig="6855" w:dyaOrig="2460" w14:anchorId="19E90831">
                 <v:shapetype id="_x0000_t75" coordsize="21600,21600" o:spt="75" o:preferrelative="t" path="m@4@5l@4@11@9@11@9@5xe" filled="f" stroked="f">
                   <v:stroke joinstyle="miter"/>
                   <v:formulas>
@@ -968,10 +1047,10 @@
                   <v:path o:extrusionok="f" gradientshapeok="t" o:connecttype="rect"/>
                   <o:lock v:ext="edit" aspectratio="t"/>
                 </v:shapetype>
-                <v:shape id="_x0000_i1025" type="#_x0000_t75" style="width:342.4pt;height:123.05pt" o:ole="">
+                <v:shape id="_x0000_i1025" type="#_x0000_t75" style="width:342.65pt;height:123.35pt" o:ole="">
                   <v:imagedata r:id="rId9" o:title=""/>
                 </v:shape>
-                <o:OLEObject Type="Embed" ProgID="PBrush" ShapeID="_x0000_i1025" DrawAspect="Content" ObjectID="_1382617540" r:id="rId10"/>
+                <o:OLEObject Type="Embed" ProgID="PBrush" ShapeID="_x0000_i1025" DrawAspect="Content" ObjectID="_1382719350" r:id="rId10"/>
               </w:object>
             </w:r>
           </w:p>
@@ -1065,6 +1144,15 @@
               </w:rPr>
               <w:t>racción</w:t>
             </w:r>
+            <w:ins w:id="4" w:author="mercyranjel" w:date="2015-11-11T17:14:00Z">
+              <w:r>
+                <w:rPr>
+                  <w:rFonts w:ascii="Arial" w:hAnsi="Arial" w:cs="Arial"/>
+                  <w:color w:val="000000"/>
+                </w:rPr>
+                <w:t>.</w:t>
+              </w:r>
+            </w:ins>
           </w:p>
         </w:tc>
       </w:tr>
@@ -1318,7 +1406,33 @@
               <w:rPr>
                 <w:rFonts w:ascii="Arial" w:hAnsi="Arial" w:cs="Arial"/>
               </w:rPr>
-              <w:t>Tres representaciones de la fracción a/b, d</w:t>
+              <w:t xml:space="preserve">Tres representaciones de la fracción </w:t>
+            </w:r>
+            <w:r>
+              <w:rPr>
+                <w:rFonts w:ascii="Arial" w:hAnsi="Arial" w:cs="Arial"/>
+              </w:rPr>
+              <w:t>a/b</w:t>
+            </w:r>
+            <w:r>
+              <w:rPr>
+                <w:rFonts w:ascii="Arial" w:hAnsi="Arial" w:cs="Arial"/>
+              </w:rPr>
+              <w:t xml:space="preserve">, </w:t>
+            </w:r>
+            <w:ins w:id="5" w:author="mercyranjel" w:date="2015-11-11T17:23:00Z">
+              <w:r>
+                <w:rPr>
+                  <w:rFonts w:ascii="Arial" w:hAnsi="Arial" w:cs="Arial"/>
+                </w:rPr>
+                <w:t xml:space="preserve">que es la </w:t>
+              </w:r>
+            </w:ins>
+            <w:r>
+              <w:rPr>
+                <w:rFonts w:ascii="Arial" w:hAnsi="Arial" w:cs="Arial"/>
+              </w:rPr>
+              <w:t>d</w:t>
             </w:r>
             <w:r>
               <w:rPr>
@@ -1352,11 +1466,11 @@
                 <w:szCs w:val="24"/>
                 <w:lang w:val="es-ES_tradnl"/>
               </w:rPr>
-              <w:object w:dxaOrig="9210" w:dyaOrig="3600" w14:anchorId="743AB577">
-                <v:shape id="_x0000_i1026" type="#_x0000_t75" style="width:247.8pt;height:97.1pt" o:ole="">
+              <w:object w:dxaOrig="9210" w:dyaOrig="3600" w14:anchorId="1BEC0CFB">
+                <v:shape id="_x0000_i1026" type="#_x0000_t75" style="width:247.35pt;height:97.35pt" o:ole="">
                   <v:imagedata r:id="rId11" o:title=""/>
                 </v:shape>
-                <o:OLEObject Type="Embed" ProgID="PBrush" ShapeID="_x0000_i1026" DrawAspect="Content" ObjectID="_1382617541" r:id="rId12"/>
+                <o:OLEObject Type="Embed" ProgID="PBrush" ShapeID="_x0000_i1026" DrawAspect="Content" ObjectID="_1382719351" r:id="rId12"/>
               </w:object>
             </w:r>
           </w:p>
@@ -1523,10 +1637,26 @@
         <w:t xml:space="preserve"> el famoso ju</w:t>
       </w:r>
       <w:r>
-        <w:t>ego del Tangram</w:t>
-      </w:r>
-      <w:r>
-        <w:t xml:space="preserve"> está dividido en varias partes, cada una de ellas puede representarse con </w:t>
+        <w:t xml:space="preserve">ego del </w:t>
+      </w:r>
+      <w:ins w:id="6" w:author="mercyranjel" w:date="2015-11-11T17:26:00Z">
+        <w:r>
+          <w:t>t</w:t>
+        </w:r>
+      </w:ins>
+      <w:r>
+        <w:t>angram</w:t>
+      </w:r>
+      <w:r>
+        <w:t xml:space="preserve"> está dividido en varias partes </w:t>
+      </w:r>
+      <w:ins w:id="7" w:author="mercyranjel" w:date="2015-11-11T17:15:00Z">
+        <w:r>
+          <w:t xml:space="preserve">y </w:t>
+        </w:r>
+      </w:ins>
+      <w:r>
+        <w:t xml:space="preserve">cada una de ellas puede representarse con </w:t>
       </w:r>
       <w:r>
         <w:t>una fracción</w:t>
@@ -1712,7 +1842,7 @@
                 <w:lang w:val="es-ES" w:eastAsia="es-ES"/>
               </w:rPr>
               <w:drawing>
-                <wp:inline distT="0" distB="0" distL="0" distR="0" wp14:anchorId="28C08270" wp14:editId="580AC098">
+                <wp:inline distT="0" distB="0" distL="0" distR="0" wp14:anchorId="49BAB01B" wp14:editId="1A02DB1F">
                   <wp:extent cx="2369489" cy="1683815"/>
                   <wp:effectExtent l="0" t="0" r="0" b="0"/>
                   <wp:docPr id="6" name="Imagen 6" descr="http://thumb1.shutterstock.com/display_pic_with_logo/64397/265556804/stock-photo-man-s-hand-holding-a-missing-piece-in-a-square-tangram-puzzle-over-wooden-table-265556804.jpg"/>
@@ -1862,7 +1992,21 @@
                 <w:rFonts w:ascii="Arial" w:hAnsi="Arial" w:cs="Arial"/>
                 <w:color w:val="000000"/>
               </w:rPr>
-              <w:t xml:space="preserve"> representa 1/16 del total del juego. </w:t>
+              <w:t xml:space="preserve"> representa </w:t>
+            </w:r>
+            <w:r>
+              <w:rPr>
+                <w:rFonts w:ascii="Arial" w:hAnsi="Arial" w:cs="Arial"/>
+                <w:color w:val="000000"/>
+              </w:rPr>
+              <w:t>1/16</w:t>
+            </w:r>
+            <w:r>
+              <w:rPr>
+                <w:rFonts w:ascii="Arial" w:hAnsi="Arial" w:cs="Arial"/>
+                <w:color w:val="000000"/>
+              </w:rPr>
+              <w:t xml:space="preserve"> del total del juego. </w:t>
             </w:r>
           </w:p>
         </w:tc>
@@ -1932,8 +2076,21 @@
         <w:t>varias</w:t>
       </w:r>
       <w:r>
-        <w:t xml:space="preserve"> maneras de leer una fracción, l</w:t>
-      </w:r>
+        <w:t xml:space="preserve"> maneras de leer una fracción</w:t>
+      </w:r>
+      <w:ins w:id="8" w:author="mercyranjel" w:date="2015-11-11T17:18:00Z">
+        <w:r>
+          <w:t>.</w:t>
+        </w:r>
+      </w:ins>
+      <w:r>
+        <w:t xml:space="preserve"> </w:t>
+      </w:r>
+      <w:ins w:id="9" w:author="mercyranjel" w:date="2015-11-11T17:18:00Z">
+        <w:r>
+          <w:t>L</w:t>
+        </w:r>
+      </w:ins>
       <w:r>
         <w:t xml:space="preserve">a más común consiste en leer el numerador como </w:t>
       </w:r>
@@ -1941,8 +2098,13 @@
         <w:t>se lee</w:t>
       </w:r>
       <w:r>
-        <w:t xml:space="preserve"> un número cualquiera y pronunciar el denominador según la siguiente tabla:</w:t>
-      </w:r>
+        <w:t xml:space="preserve"> un número cualquiera y pronunciar el denominador según la siguiente tabla</w:t>
+      </w:r>
+      <w:ins w:id="10" w:author="mercyranjel" w:date="2015-11-11T17:18:00Z">
+        <w:r>
+          <w:t>.</w:t>
+        </w:r>
+      </w:ins>
     </w:p>
     <w:p>
       <w:pPr>
@@ -3062,14 +3224,17 @@
               <w:rPr>
                 <w:rFonts w:ascii="Arial" w:hAnsi="Arial" w:cs="Arial"/>
                 <w:color w:val="000000"/>
-              </w:rPr>
-            </w:pPr>
-            <w:r>
-              <w:rPr>
-                <w:rFonts w:ascii="Arial" w:hAnsi="Arial" w:cs="Arial"/>
-                <w:color w:val="000000"/>
-              </w:rPr>
-              <w:t xml:space="preserve">Si el denominador es mayor que 10, entonces se procede de la misma forma, solo que </w:t>
+                <w:sz w:val="24"/>
+                <w:szCs w:val="24"/>
+                <w:lang w:val="es-ES_tradnl"/>
+              </w:rPr>
+            </w:pPr>
+            <w:r>
+              <w:rPr>
+                <w:rFonts w:ascii="Arial" w:hAnsi="Arial" w:cs="Arial"/>
+                <w:color w:val="000000"/>
+              </w:rPr>
+              <w:t xml:space="preserve">Si el denominador es mayor que 10, </w:t>
             </w:r>
             <w:r>
               <w:rPr>
@@ -3084,13 +3249,6 @@
                 <w:color w:val="000000"/>
               </w:rPr>
               <w:t xml:space="preserve"> el denominador pronunciando el número con la terminación </w:t>
-            </w:r>
-            <w:r>
-              <w:rPr>
-                <w:rFonts w:ascii="Arial" w:hAnsi="Arial" w:cs="Arial"/>
-                <w:color w:val="000000"/>
-              </w:rPr>
-              <w:t>–</w:t>
             </w:r>
             <w:r>
               <w:rPr>
@@ -3188,10 +3346,11 @@
         <w:rPr>
           <w:b/>
         </w:rPr>
+        <w:lastRenderedPageBreak/>
         <w:t>Tres cuartos</w:t>
       </w:r>
       <w:r>
-        <w:t xml:space="preserve"> (¾ ) </w:t>
+        <w:t xml:space="preserve"> </w:t>
       </w:r>
       <w:r>
         <w:t xml:space="preserve">de los niños de sexto prefieren el jugo de </w:t>
@@ -3235,17 +3394,26 @@
         <w:t>octavos</w:t>
       </w:r>
       <w:r>
-        <w:t xml:space="preserve"> (5/8)</w:t>
-      </w:r>
-      <w:r>
-        <w:t xml:space="preserve"> del libro “</w:t>
-      </w:r>
-      <w:r>
+        <w:t xml:space="preserve"> </w:t>
+      </w:r>
+      <w:r>
+        <w:t>del libro “</w:t>
+      </w:r>
+      <w:r>
+        <w:rPr>
+          <w:rFonts w:asciiTheme="minorHAnsi" w:hAnsiTheme="minorHAnsi" w:cstheme="minorBidi"/>
+          <w:sz w:val="24"/>
+        </w:rPr>
         <w:t>El crimen de la Hipotenusa</w:t>
       </w:r>
       <w:r>
         <w:t>”</w:t>
       </w:r>
+      <w:ins w:id="11" w:author="mercyranjel" w:date="2015-11-11T17:21:00Z">
+        <w:r>
+          <w:t>.</w:t>
+        </w:r>
+      </w:ins>
     </w:p>
     <w:p>
       <w:pPr>
@@ -3276,6 +3444,11 @@
       <w:r>
         <w:t>pretarse de diferentes maneras:</w:t>
       </w:r>
+      <w:ins w:id="12" w:author="mercyranjel" w:date="2015-11-11T17:22:00Z">
+        <w:r>
+          <w:t>.</w:t>
+        </w:r>
+      </w:ins>
     </w:p>
     <w:p>
       <w:pPr>
@@ -3312,7 +3485,35 @@
         <w:rPr>
           <w:lang w:val="es-CO"/>
         </w:rPr>
-        <w:t xml:space="preserve">l todo o la unidad, en partes iguales y se toma algunas de dichas partes. </w:t>
+        <w:t>l todo o la unidad en partes iguales y se toma</w:t>
+      </w:r>
+      <w:ins w:id="13" w:author="mercyranjel" w:date="2015-11-11T17:22:00Z">
+        <w:r>
+          <w:rPr>
+            <w:lang w:val="es-CO"/>
+          </w:rPr>
+          <w:t>n</w:t>
+        </w:r>
+      </w:ins>
+      <w:r>
+        <w:rPr>
+          <w:lang w:val="es-CO"/>
+        </w:rPr>
+        <w:t xml:space="preserve"> algunas de </w:t>
+      </w:r>
+      <w:ins w:id="14" w:author="mercyranjel" w:date="2015-11-11T17:22:00Z">
+        <w:r>
+          <w:rPr>
+            <w:lang w:val="es-CO"/>
+          </w:rPr>
+          <w:t xml:space="preserve">esas </w:t>
+        </w:r>
+      </w:ins>
+      <w:r>
+        <w:rPr>
+          <w:lang w:val="es-CO"/>
+        </w:rPr>
+        <w:t xml:space="preserve">partes. </w:t>
       </w:r>
     </w:p>
     <w:p>
@@ -3609,15 +3810,43 @@
               <w:rPr>
                 <w:rFonts w:ascii="Arial" w:hAnsi="Arial" w:cs="Arial"/>
                 <w:color w:val="000000"/>
-              </w:rPr>
-            </w:pPr>
-            <w:r>
-              <w:rPr>
-                <w:rFonts w:ascii="Arial" w:hAnsi="Arial" w:cs="Arial"/>
-                <w:color w:val="000000"/>
-              </w:rPr>
-              <w:t>Interactivo que explica los distintas interpretaciones del concepto de fracción</w:t>
-            </w:r>
+                <w:sz w:val="24"/>
+                <w:szCs w:val="24"/>
+                <w:lang w:val="es-ES_tradnl"/>
+              </w:rPr>
+            </w:pPr>
+            <w:r>
+              <w:rPr>
+                <w:rFonts w:ascii="Arial" w:hAnsi="Arial" w:cs="Arial"/>
+                <w:color w:val="000000"/>
+              </w:rPr>
+              <w:t>Interactivo que explica l</w:t>
+            </w:r>
+            <w:ins w:id="15" w:author="mercyranjel" w:date="2015-11-11T17:23:00Z">
+              <w:r>
+                <w:rPr>
+                  <w:rFonts w:ascii="Arial" w:hAnsi="Arial" w:cs="Arial"/>
+                  <w:color w:val="000000"/>
+                </w:rPr>
+                <w:t>a</w:t>
+              </w:r>
+            </w:ins>
+            <w:r>
+              <w:rPr>
+                <w:rFonts w:ascii="Arial" w:hAnsi="Arial" w:cs="Arial"/>
+                <w:color w:val="000000"/>
+              </w:rPr>
+              <w:t>s distintas interpretaciones del concepto de fracción</w:t>
+            </w:r>
+            <w:ins w:id="16" w:author="mercyranjel" w:date="2015-11-11T17:23:00Z">
+              <w:r>
+                <w:rPr>
+                  <w:rFonts w:ascii="Arial" w:hAnsi="Arial" w:cs="Arial"/>
+                  <w:color w:val="000000"/>
+                </w:rPr>
+                <w:t>.</w:t>
+              </w:r>
+            </w:ins>
           </w:p>
         </w:tc>
       </w:tr>
@@ -3864,6 +4093,15 @@
               </w:rPr>
               <w:t>Actividad de dictado de números fraccionarios</w:t>
             </w:r>
+            <w:ins w:id="17" w:author="mercyranjel" w:date="2015-11-11T17:25:00Z">
+              <w:r>
+                <w:rPr>
+                  <w:rFonts w:ascii="Arial" w:hAnsi="Arial" w:cs="Arial"/>
+                  <w:color w:val="000000"/>
+                </w:rPr>
+                <w:t>.</w:t>
+              </w:r>
+            </w:ins>
           </w:p>
         </w:tc>
       </w:tr>
@@ -4108,6 +4346,15 @@
               </w:rPr>
               <w:t>Actividad para practicar el uso de la fracción como operador</w:t>
             </w:r>
+            <w:ins w:id="18" w:author="mercyranjel" w:date="2015-11-11T17:25:00Z">
+              <w:r>
+                <w:rPr>
+                  <w:rFonts w:ascii="Arial" w:hAnsi="Arial" w:cs="Arial"/>
+                  <w:color w:val="000000"/>
+                </w:rPr>
+                <w:t>.</w:t>
+              </w:r>
+            </w:ins>
           </w:p>
         </w:tc>
       </w:tr>
@@ -4353,6 +4600,15 @@
               </w:rPr>
               <w:t>Actividad para identificar qué fracción del total representa cada pieza del tangram</w:t>
             </w:r>
+            <w:ins w:id="19" w:author="mercyranjel" w:date="2015-11-11T17:28:00Z">
+              <w:r>
+                <w:rPr>
+                  <w:rFonts w:ascii="Arial" w:hAnsi="Arial" w:cs="Arial"/>
+                  <w:color w:val="000000"/>
+                </w:rPr>
+                <w:t>.</w:t>
+              </w:r>
+            </w:ins>
           </w:p>
         </w:tc>
       </w:tr>
@@ -4615,6 +4871,15 @@
               </w:rPr>
               <w:t>Interactivo para reconocer las distintas interpretaciones de las fracciones</w:t>
             </w:r>
+            <w:ins w:id="20" w:author="mercyranjel" w:date="2015-11-11T17:28:00Z">
+              <w:r>
+                <w:rPr>
+                  <w:rFonts w:ascii="Arial" w:hAnsi="Arial" w:cs="Arial"/>
+                  <w:color w:val="000000"/>
+                </w:rPr>
+                <w:t>.</w:t>
+              </w:r>
+            </w:ins>
           </w:p>
         </w:tc>
       </w:tr>
@@ -4640,7 +4905,6 @@
         <w:rPr>
           <w:highlight w:val="yellow"/>
         </w:rPr>
-        <w:lastRenderedPageBreak/>
         <w:t>[SECCIÓN 2]</w:t>
       </w:r>
       <w:r>
@@ -4945,15 +5209,43 @@
               <w:rPr>
                 <w:rFonts w:ascii="Arial" w:hAnsi="Arial" w:cs="Arial"/>
                 <w:color w:val="000000"/>
-              </w:rPr>
-            </w:pPr>
-            <w:r>
-              <w:rPr>
-                <w:rFonts w:ascii="Arial" w:hAnsi="Arial" w:cs="Arial"/>
-                <w:color w:val="000000"/>
-              </w:rPr>
-              <w:t>Actividades sobre Las interpretaciones de las fracciones</w:t>
-            </w:r>
+                <w:sz w:val="24"/>
+                <w:szCs w:val="24"/>
+                <w:lang w:val="es-ES_tradnl"/>
+              </w:rPr>
+            </w:pPr>
+            <w:r>
+              <w:rPr>
+                <w:rFonts w:ascii="Arial" w:hAnsi="Arial" w:cs="Arial"/>
+                <w:color w:val="000000"/>
+              </w:rPr>
+              <w:t xml:space="preserve">Actividades sobre </w:t>
+            </w:r>
+            <w:ins w:id="21" w:author="mercyranjel" w:date="2015-11-11T17:29:00Z">
+              <w:r>
+                <w:rPr>
+                  <w:rFonts w:ascii="Arial" w:hAnsi="Arial" w:cs="Arial"/>
+                  <w:color w:val="000000"/>
+                </w:rPr>
+                <w:t>l</w:t>
+              </w:r>
+            </w:ins>
+            <w:r>
+              <w:rPr>
+                <w:rFonts w:ascii="Arial" w:hAnsi="Arial" w:cs="Arial"/>
+                <w:color w:val="000000"/>
+              </w:rPr>
+              <w:t>as interpretaciones de las fracciones</w:t>
+            </w:r>
+            <w:ins w:id="22" w:author="mercyranjel" w:date="2015-11-11T17:29:00Z">
+              <w:r>
+                <w:rPr>
+                  <w:rFonts w:ascii="Arial" w:hAnsi="Arial" w:cs="Arial"/>
+                  <w:color w:val="000000"/>
+                </w:rPr>
+                <w:t>.</w:t>
+              </w:r>
+            </w:ins>
           </w:p>
         </w:tc>
       </w:tr>
@@ -5084,7 +5376,7 @@
           <w:lang w:val="es-ES" w:eastAsia="es-ES"/>
         </w:rPr>
         <w:drawing>
-          <wp:inline distT="0" distB="0" distL="0" distR="0" wp14:anchorId="2B7459F2" wp14:editId="6213C8EB">
+          <wp:inline distT="0" distB="0" distL="0" distR="0" wp14:anchorId="7A9CE988" wp14:editId="70B80C3A">
             <wp:extent cx="4552950" cy="1104900"/>
             <wp:effectExtent l="0" t="0" r="0" b="0"/>
             <wp:docPr id="1" name="Imagen 1" descr="https://latex.codecogs.com/gif.latex?%5Cdpi%7B300%7D%20%5Cfn_jvn%20%5Clarge%20%5Ctext%20%7BSi%20%7Da%3Cb%5CRightarrow%20%5Cfrac%7Ba%7D%7Bb%7D%3C1"/>
@@ -5310,6 +5602,15 @@
               </w:rPr>
               <w:t>Planeta Tierra</w:t>
             </w:r>
+            <w:ins w:id="23" w:author="mercyranjel" w:date="2015-11-11T17:30:00Z">
+              <w:r>
+                <w:rPr>
+                  <w:rFonts w:ascii="Arial" w:hAnsi="Arial" w:cs="Arial"/>
+                  <w:color w:val="000000"/>
+                </w:rPr>
+                <w:t>.</w:t>
+              </w:r>
+            </w:ins>
           </w:p>
           <w:p>
             <w:pPr>
@@ -5324,7 +5625,7 @@
                 <w:lang w:val="es-ES" w:eastAsia="es-ES"/>
               </w:rPr>
               <w:drawing>
-                <wp:inline distT="0" distB="0" distL="0" distR="0" wp14:anchorId="0653603C" wp14:editId="17D01FCD">
+                <wp:inline distT="0" distB="0" distL="0" distR="0" wp14:anchorId="5FB9F6CB" wp14:editId="7C3DAEF9">
                   <wp:extent cx="2989690" cy="2069171"/>
                   <wp:effectExtent l="0" t="0" r="1270" b="7620"/>
                   <wp:docPr id="12" name="Imagen 12" descr="http://thumb101.shutterstock.com/display_pic_with_logo/1454597/191752823/stock-photo-land-area-in-north-america-the-night-usa-maps-elements-of-this-image-furnished-by-nasa-191752823.jpg"/>
@@ -5481,15 +5782,23 @@
             <w:pPr>
               <w:rPr>
                 <w:rFonts w:ascii="Arial" w:hAnsi="Arial" w:cs="Arial"/>
-                <w:color w:val="000000"/>
-              </w:rPr>
-            </w:pPr>
-            <w:r>
-              <w:rPr>
-                <w:rFonts w:ascii="Arial" w:hAnsi="Arial" w:cs="Arial"/>
-                <w:color w:val="000000"/>
-              </w:rPr>
-              <w:t xml:space="preserve">tres cuartos </w:t>
+                <w:b/>
+                <w:color w:val="C00000"/>
+              </w:rPr>
+            </w:pPr>
+            <w:r>
+              <w:rPr>
+                <w:rFonts w:ascii="Arial" w:hAnsi="Arial" w:cs="Arial"/>
+                <w:color w:val="000000"/>
+              </w:rPr>
+              <w:t>tres cuartos</w:t>
+            </w:r>
+            <w:r>
+              <w:rPr>
+                <w:rFonts w:ascii="Arial" w:hAnsi="Arial" w:cs="Arial"/>
+                <w:color w:val="000000"/>
+              </w:rPr>
+              <w:t xml:space="preserve"> </w:t>
             </w:r>
             <w:r>
               <w:rPr>
@@ -5524,18 +5833,7 @@
                 <w:sz w:val="18"/>
                 <w:szCs w:val="18"/>
               </w:rPr>
-              <w:t xml:space="preserve">Ubicación del pie de </w:t>
-            </w:r>
-            <w:r>
-              <w:rPr>
-                <w:rFonts w:ascii="Arial" w:hAnsi="Arial" w:cs="Arial"/>
-                <w:b/>
-                <w:color w:val="000000"/>
-                <w:sz w:val="18"/>
-                <w:szCs w:val="18"/>
-              </w:rPr>
-              <w:lastRenderedPageBreak/>
-              <w:t>imagen</w:t>
+              <w:t>Ubicación del pie de imagen</w:t>
             </w:r>
           </w:p>
         </w:tc>
@@ -5555,7 +5853,6 @@
                 <w:rFonts w:ascii="Arial" w:hAnsi="Arial" w:cs="Arial"/>
                 <w:color w:val="000000"/>
               </w:rPr>
-              <w:lastRenderedPageBreak/>
               <w:t>Inferior</w:t>
             </w:r>
           </w:p>
@@ -5580,7 +5877,15 @@
         <w:t xml:space="preserve">Por </w:t>
       </w:r>
       <w:r>
-        <w:t xml:space="preserve">ejemplo, </w:t>
+        <w:t>ejemplo</w:t>
+      </w:r>
+      <w:ins w:id="24" w:author="mercyranjel" w:date="2015-11-11T17:32:00Z">
+        <w:r>
+          <w:t>:</w:t>
+        </w:r>
+      </w:ins>
+      <w:r>
+        <w:t xml:space="preserve"> </w:t>
       </w:r>
     </w:p>
     <w:p>
@@ -5594,7 +5899,7 @@
           <w:lang w:val="es-ES" w:eastAsia="es-ES"/>
         </w:rPr>
         <w:drawing>
-          <wp:inline distT="0" distB="0" distL="0" distR="0" wp14:anchorId="2D09CE7D" wp14:editId="64C5EBC1">
+          <wp:inline distT="0" distB="0" distL="0" distR="0" wp14:anchorId="656E6F81" wp14:editId="58B89B2D">
             <wp:extent cx="5612130" cy="1193870"/>
             <wp:effectExtent l="0" t="0" r="7620" b="6350"/>
             <wp:docPr id="8" name="Imagen 8" descr="https://latex.codecogs.com/gif.latex?%5Cdpi%7B300%7D%20%5Cfn_jvn%20%5Clarge%20%5Ctext%20%7BComo%20%7D4%3C6%5CRightarrow%20%5Cfrac%7B4%7D%7B6%7D%3C1"/>
@@ -5825,14 +6130,44 @@
                 <w:rFonts w:ascii="Arial" w:hAnsi="Arial" w:cs="Arial"/>
                 <w:color w:val="000000"/>
               </w:rPr>
-              <w:t>ón 4</w:t>
-            </w:r>
-            <w:r>
-              <w:rPr>
-                <w:rFonts w:ascii="Arial" w:hAnsi="Arial" w:cs="Arial"/>
-                <w:color w:val="000000"/>
-              </w:rPr>
-              <w:t xml:space="preserve">/6 representada en figura. </w:t>
+              <w:t xml:space="preserve">ón </w:t>
+            </w:r>
+            <w:r>
+              <w:rPr>
+                <w:rFonts w:ascii="Arial" w:hAnsi="Arial" w:cs="Arial"/>
+                <w:color w:val="000000"/>
+              </w:rPr>
+              <w:t>4</w:t>
+            </w:r>
+            <w:r>
+              <w:rPr>
+                <w:rFonts w:ascii="Arial" w:hAnsi="Arial" w:cs="Arial"/>
+                <w:color w:val="000000"/>
+              </w:rPr>
+              <w:t>/6</w:t>
+            </w:r>
+            <w:r>
+              <w:rPr>
+                <w:rFonts w:ascii="Arial" w:hAnsi="Arial" w:cs="Arial"/>
+                <w:color w:val="000000"/>
+              </w:rPr>
+              <w:t xml:space="preserve"> representada en </w:t>
+            </w:r>
+            <w:ins w:id="25" w:author="mercyranjel" w:date="2015-11-11T17:33:00Z">
+              <w:r>
+                <w:rPr>
+                  <w:rFonts w:ascii="Arial" w:hAnsi="Arial" w:cs="Arial"/>
+                  <w:color w:val="000000"/>
+                </w:rPr>
+                <w:t xml:space="preserve">una </w:t>
+              </w:r>
+            </w:ins>
+            <w:r>
+              <w:rPr>
+                <w:rFonts w:ascii="Arial" w:hAnsi="Arial" w:cs="Arial"/>
+                <w:color w:val="000000"/>
+              </w:rPr>
+              <w:t xml:space="preserve">figura. </w:t>
             </w:r>
           </w:p>
           <w:p>
@@ -5848,11 +6183,11 @@
                 <w:szCs w:val="24"/>
                 <w:lang w:val="es-ES_tradnl"/>
               </w:rPr>
-              <w:object w:dxaOrig="3840" w:dyaOrig="3720" w14:anchorId="5A178A50">
-                <v:shape id="_x0000_i1027" type="#_x0000_t75" style="width:171.65pt;height:166.6pt" o:ole="">
+              <w:object w:dxaOrig="3840" w:dyaOrig="3720" w14:anchorId="3D25FC18">
+                <v:shape id="_x0000_i1027" type="#_x0000_t75" style="width:171.35pt;height:166.65pt" o:ole="">
                   <v:imagedata r:id="rId17" o:title=""/>
                 </v:shape>
-                <o:OLEObject Type="Embed" ProgID="PBrush" ShapeID="_x0000_i1027" DrawAspect="Content" ObjectID="_1382617542" r:id="rId18"/>
+                <o:OLEObject Type="Embed" ProgID="PBrush" ShapeID="_x0000_i1027" DrawAspect="Content" ObjectID="_1382719352" r:id="rId18"/>
               </w:object>
             </w:r>
           </w:p>
@@ -5943,15 +6278,51 @@
             <w:pPr>
               <w:rPr>
                 <w:rFonts w:ascii="Arial" w:hAnsi="Arial" w:cs="Arial"/>
-                <w:color w:val="000000"/>
-              </w:rPr>
-            </w:pPr>
-            <w:r>
-              <w:rPr>
-                <w:rFonts w:ascii="Arial" w:hAnsi="Arial" w:cs="Arial"/>
-                <w:color w:val="000000"/>
-              </w:rPr>
-              <w:t xml:space="preserve">Cuatro sextos es una fracción propia pues es menor que uno. </w:t>
+                <w:b/>
+                <w:color w:val="C00000"/>
+                <w:sz w:val="24"/>
+                <w:szCs w:val="24"/>
+                <w:lang w:val="es-ES_tradnl"/>
+              </w:rPr>
+            </w:pPr>
+            <w:ins w:id="26" w:author="mercyranjel" w:date="2015-11-11T17:34:00Z">
+              <w:r>
+                <w:rPr>
+                  <w:rFonts w:ascii="Arial" w:hAnsi="Arial" w:cs="Arial"/>
+                  <w:color w:val="000000"/>
+                </w:rPr>
+                <w:t>c</w:t>
+              </w:r>
+            </w:ins>
+            <w:r>
+              <w:rPr>
+                <w:rFonts w:ascii="Arial" w:hAnsi="Arial" w:cs="Arial"/>
+                <w:color w:val="000000"/>
+              </w:rPr>
+              <w:t>uatro sextos</w:t>
+            </w:r>
+            <w:r>
+              <w:rPr>
+                <w:rFonts w:ascii="Arial" w:hAnsi="Arial" w:cs="Arial"/>
+                <w:color w:val="000000"/>
+              </w:rPr>
+              <w:t xml:space="preserve"> es una fracción propia pues es menor que </w:t>
+            </w:r>
+            <w:ins w:id="27" w:author="mercyranjel" w:date="2015-11-11T17:33:00Z">
+              <w:r>
+                <w:rPr>
+                  <w:rFonts w:ascii="Arial" w:hAnsi="Arial" w:cs="Arial"/>
+                  <w:color w:val="000000"/>
+                </w:rPr>
+                <w:t>1</w:t>
+              </w:r>
+            </w:ins>
+            <w:r>
+              <w:rPr>
+                <w:rFonts w:ascii="Arial" w:hAnsi="Arial" w:cs="Arial"/>
+                <w:color w:val="000000"/>
+              </w:rPr>
+              <w:t xml:space="preserve">. </w:t>
             </w:r>
           </w:p>
         </w:tc>
@@ -6063,7 +6434,7 @@
           <w:lang w:val="es-ES" w:eastAsia="es-ES"/>
         </w:rPr>
         <w:drawing>
-          <wp:inline distT="0" distB="0" distL="0" distR="0" wp14:anchorId="65B9EB49" wp14:editId="0E3664A7">
+          <wp:inline distT="0" distB="0" distL="0" distR="0" wp14:anchorId="7544EA06" wp14:editId="6FD2E90E">
             <wp:extent cx="4552950" cy="1104900"/>
             <wp:effectExtent l="0" t="0" r="0" b="0"/>
             <wp:docPr id="2" name="Imagen 2" descr="https://latex.codecogs.com/gif.latex?%5Cdpi%7B300%7D%20%5Cfn_jvn%20%5Clarge%20%5Ctext%20%7BSi%20%7Da%3Eb%5CRightarrow%20%5Cfrac%7Ba%7D%7Bb%7D%3E1"/>
@@ -6130,7 +6501,15 @@
         <w:ind w:left="360" w:firstLine="348"/>
       </w:pPr>
       <w:r>
-        <w:t xml:space="preserve">Por ejemplo, </w:t>
+        <w:t>Por ejemplo</w:t>
+      </w:r>
+      <w:ins w:id="28" w:author="mercyranjel" w:date="2015-11-11T17:34:00Z">
+        <w:r>
+          <w:t>:</w:t>
+        </w:r>
+      </w:ins>
+      <w:r>
+        <w:t xml:space="preserve"> </w:t>
       </w:r>
     </w:p>
     <w:p>
@@ -6146,7 +6525,7 @@
         </w:rPr>
         <w:lastRenderedPageBreak/>
         <w:drawing>
-          <wp:inline distT="0" distB="0" distL="0" distR="0" wp14:anchorId="350EFB17" wp14:editId="4DA9D60A">
+          <wp:inline distT="0" distB="0" distL="0" distR="0" wp14:anchorId="0943A81D" wp14:editId="039514EA">
             <wp:extent cx="5612130" cy="1193870"/>
             <wp:effectExtent l="0" t="0" r="7620" b="6350"/>
             <wp:docPr id="10" name="Imagen 10" descr="https://latex.codecogs.com/gif.latex?%5Cdpi%7B300%7D%20%5Cfn_jvn%20%5Clarge%20%5Ctext%20%7BComo%20%7D9%3E6%5CRightarrow%20%5Cfrac%7B9%7D%7B6%7D%3E1"/>
@@ -6214,8 +6593,8 @@
         <w:tblLook w:val="04A0" w:firstRow="1" w:lastRow="0" w:firstColumn="1" w:lastColumn="0" w:noHBand="0" w:noVBand="1"/>
       </w:tblPr>
       <w:tblGrid>
-        <w:gridCol w:w="2216"/>
-        <w:gridCol w:w="6838"/>
+        <w:gridCol w:w="2224"/>
+        <w:gridCol w:w="6830"/>
       </w:tblGrid>
       <w:tr>
         <w:tc>
@@ -6377,7 +6756,69 @@
                 <w:rFonts w:ascii="Arial" w:hAnsi="Arial" w:cs="Arial"/>
                 <w:color w:val="000000"/>
               </w:rPr>
-              <w:t xml:space="preserve">Fracción 9/6 representada en figura. La figura debe ser igual que la IMG06, igual, tamaño y forma. </w:t>
+              <w:t xml:space="preserve">Fracción </w:t>
+            </w:r>
+            <w:r>
+              <w:rPr>
+                <w:rFonts w:ascii="Arial" w:hAnsi="Arial" w:cs="Arial"/>
+                <w:color w:val="000000"/>
+              </w:rPr>
+              <w:t>9/6</w:t>
+            </w:r>
+            <w:r>
+              <w:rPr>
+                <w:rFonts w:ascii="Arial" w:hAnsi="Arial" w:cs="Arial"/>
+                <w:color w:val="000000"/>
+              </w:rPr>
+              <w:t xml:space="preserve"> representada en </w:t>
+            </w:r>
+            <w:ins w:id="29" w:author="mercyranjel" w:date="2015-11-11T17:35:00Z">
+              <w:r>
+                <w:rPr>
+                  <w:rFonts w:ascii="Arial" w:hAnsi="Arial" w:cs="Arial"/>
+                  <w:color w:val="000000"/>
+                </w:rPr>
+                <w:t xml:space="preserve">una </w:t>
+              </w:r>
+            </w:ins>
+            <w:r>
+              <w:rPr>
+                <w:rFonts w:ascii="Arial" w:hAnsi="Arial" w:cs="Arial"/>
+                <w:color w:val="000000"/>
+              </w:rPr>
+              <w:t>figura. La figura debe ser igual que la IMG06</w:t>
+            </w:r>
+            <w:ins w:id="30" w:author="mercyranjel" w:date="2015-11-11T17:35:00Z">
+              <w:r>
+                <w:rPr>
+                  <w:rFonts w:ascii="Arial" w:hAnsi="Arial" w:cs="Arial"/>
+                  <w:color w:val="000000"/>
+                </w:rPr>
+                <w:t>;</w:t>
+              </w:r>
+            </w:ins>
+            <w:r>
+              <w:rPr>
+                <w:rFonts w:ascii="Arial" w:hAnsi="Arial" w:cs="Arial"/>
+                <w:color w:val="000000"/>
+              </w:rPr>
+              <w:t xml:space="preserve"> igual</w:t>
+            </w:r>
+            <w:ins w:id="31" w:author="mercyranjel" w:date="2015-11-11T17:35:00Z">
+              <w:r>
+                <w:rPr>
+                  <w:rFonts w:ascii="Arial" w:hAnsi="Arial" w:cs="Arial"/>
+                  <w:color w:val="000000"/>
+                </w:rPr>
+                <w:t>es</w:t>
+              </w:r>
+            </w:ins>
+            <w:r>
+              <w:rPr>
+                <w:rFonts w:ascii="Arial" w:hAnsi="Arial" w:cs="Arial"/>
+                <w:color w:val="000000"/>
+              </w:rPr>
+              <w:t xml:space="preserve"> tamaño y forma. </w:t>
             </w:r>
           </w:p>
           <w:p>
@@ -6393,11 +6834,11 @@
                 <w:szCs w:val="24"/>
                 <w:lang w:val="es-ES_tradnl"/>
               </w:rPr>
-              <w:object w:dxaOrig="7845" w:dyaOrig="3825" w14:anchorId="71F22C43">
-                <v:shape id="_x0000_i1028" type="#_x0000_t75" style="width:330.7pt;height:161.6pt" o:ole="">
+              <w:object w:dxaOrig="7845" w:dyaOrig="3825" w14:anchorId="09500737">
+                <v:shape id="_x0000_i1028" type="#_x0000_t75" style="width:330.65pt;height:161.35pt" o:ole="">
                   <v:imagedata r:id="rId21" o:title=""/>
                 </v:shape>
-                <o:OLEObject Type="Embed" ProgID="PBrush" ShapeID="_x0000_i1028" DrawAspect="Content" ObjectID="_1382617543" r:id="rId22"/>
+                <o:OLEObject Type="Embed" ProgID="PBrush" ShapeID="_x0000_i1028" DrawAspect="Content" ObjectID="_1382719353" r:id="rId22"/>
               </w:object>
             </w:r>
           </w:p>
@@ -6474,14 +6915,17 @@
               <w:rPr>
                 <w:rFonts w:ascii="Arial" w:hAnsi="Arial" w:cs="Arial"/>
                 <w:color w:val="000000"/>
-              </w:rPr>
-            </w:pPr>
-            <w:r>
-              <w:rPr>
-                <w:rFonts w:ascii="Arial" w:hAnsi="Arial" w:cs="Arial"/>
-                <w:color w:val="000000"/>
-              </w:rPr>
-              <w:t>Para representar nueve sextos, es necesario emplear más de una unidad, pue</w:t>
+                <w:sz w:val="24"/>
+                <w:szCs w:val="24"/>
+                <w:lang w:val="es-ES_tradnl"/>
+              </w:rPr>
+            </w:pPr>
+            <w:r>
+              <w:rPr>
+                <w:rFonts w:ascii="Arial" w:hAnsi="Arial" w:cs="Arial"/>
+                <w:color w:val="000000"/>
+              </w:rPr>
+              <w:t>Para representar nueve sextos es necesario emplear más de una unidad, pue</w:t>
             </w:r>
             <w:r>
               <w:rPr>
@@ -6495,7 +6939,53 @@
                 <w:rFonts w:ascii="Arial" w:hAnsi="Arial" w:cs="Arial"/>
                 <w:color w:val="000000"/>
               </w:rPr>
-              <w:t xml:space="preserve"> la fracción nueve sextos es mayor que uno, por lo tanto es una fracción impropia.  </w:t>
+              <w:t xml:space="preserve"> la fracción </w:t>
+            </w:r>
+            <w:r>
+              <w:rPr>
+                <w:rFonts w:ascii="Arial" w:hAnsi="Arial" w:cs="Arial"/>
+                <w:color w:val="000000"/>
+              </w:rPr>
+              <w:t>nueve sextos</w:t>
+            </w:r>
+            <w:r>
+              <w:rPr>
+                <w:rFonts w:ascii="Arial" w:hAnsi="Arial" w:cs="Arial"/>
+                <w:color w:val="000000"/>
+              </w:rPr>
+              <w:t xml:space="preserve"> es mayor que uno</w:t>
+            </w:r>
+            <w:ins w:id="32" w:author="mercyranjel" w:date="2015-11-11T17:37:00Z">
+              <w:r>
+                <w:rPr>
+                  <w:rFonts w:ascii="Arial" w:hAnsi="Arial" w:cs="Arial"/>
+                  <w:color w:val="000000"/>
+                </w:rPr>
+                <w:t>;</w:t>
+              </w:r>
+            </w:ins>
+            <w:r>
+              <w:rPr>
+                <w:rFonts w:ascii="Arial" w:hAnsi="Arial" w:cs="Arial"/>
+                <w:color w:val="000000"/>
+              </w:rPr>
+              <w:t xml:space="preserve"> por lo tanto</w:t>
+            </w:r>
+            <w:ins w:id="33" w:author="mercyranjel" w:date="2015-11-11T17:37:00Z">
+              <w:r>
+                <w:rPr>
+                  <w:rFonts w:ascii="Arial" w:hAnsi="Arial" w:cs="Arial"/>
+                  <w:color w:val="000000"/>
+                </w:rPr>
+                <w:t>,</w:t>
+              </w:r>
+            </w:ins>
+            <w:r>
+              <w:rPr>
+                <w:rFonts w:ascii="Arial" w:hAnsi="Arial" w:cs="Arial"/>
+                <w:color w:val="000000"/>
+              </w:rPr>
+              <w:t xml:space="preserve"> es una fracción impropia. </w:t>
             </w:r>
           </w:p>
         </w:tc>
@@ -6576,10 +7066,13 @@
         <w:t>Las fracciones equivalentes a la unidad</w:t>
       </w:r>
       <w:r>
+        <w:t>:</w:t>
+      </w:r>
+      <w:r>
         <w:rPr>
           <w:b/>
         </w:rPr>
-        <w:t xml:space="preserve">: </w:t>
+        <w:t xml:space="preserve"> </w:t>
       </w:r>
       <w:r>
         <w:t>son aquellas</w:t>
@@ -6625,7 +7118,7 @@
           <w:lang w:val="es-ES" w:eastAsia="es-ES"/>
         </w:rPr>
         <w:drawing>
-          <wp:inline distT="0" distB="0" distL="0" distR="0" wp14:anchorId="76854132" wp14:editId="42A7B352">
+          <wp:inline distT="0" distB="0" distL="0" distR="0" wp14:anchorId="5E3170EA" wp14:editId="29C5BA18">
             <wp:extent cx="4596130" cy="1105535"/>
             <wp:effectExtent l="0" t="0" r="0" b="0"/>
             <wp:docPr id="4" name="Imagen 4" descr="https://latex.codecogs.com/gif.latex?%5Cdpi%7B300%7D%20%5Cfn_jvn%20%5Clarge%20%5Ctext%7BSi%20%7Da%3Da%5CRightarrow%20%5Cfrac%7Ba%7D%7Ba%7D%3D1"/>
@@ -6680,7 +7173,15 @@
         <w:ind w:firstLine="708"/>
       </w:pPr>
       <w:r>
-        <w:t xml:space="preserve">Por ejemplo, </w:t>
+        <w:t>Por ejemplo</w:t>
+      </w:r>
+      <w:ins w:id="34" w:author="mercyranjel" w:date="2015-11-11T17:37:00Z">
+        <w:r>
+          <w:t>:</w:t>
+        </w:r>
+      </w:ins>
+      <w:r>
+        <w:t xml:space="preserve"> </w:t>
       </w:r>
     </w:p>
     <w:p>
@@ -6695,7 +7196,7 @@
         </w:rPr>
         <w:lastRenderedPageBreak/>
         <w:drawing>
-          <wp:inline distT="0" distB="0" distL="0" distR="0" wp14:anchorId="7E1A5F26" wp14:editId="79F026AD">
+          <wp:inline distT="0" distB="0" distL="0" distR="0" wp14:anchorId="2180F294" wp14:editId="6AE6D2A8">
             <wp:extent cx="5612130" cy="1180034"/>
             <wp:effectExtent l="0" t="0" r="7620" b="1270"/>
             <wp:docPr id="14" name="Imagen 14" descr="https://latex.codecogs.com/gif.latex?%5Cdpi%7B300%7D%20%5Cfn_jvn%20%5Clarge%20%5Ctext%20%7BComo%20%7D6%3D6%5CRightarrow%20%5Cfrac%7B6%7D%7B6%7D%3D1"/>
@@ -6919,7 +7420,69 @@
                 <w:rFonts w:ascii="Arial" w:hAnsi="Arial" w:cs="Arial"/>
                 <w:color w:val="000000"/>
               </w:rPr>
-              <w:t xml:space="preserve">Fracción 6/6 representada en figura. La figura debe ser igual que la IMG06, igual, tamaño y forma. </w:t>
+              <w:t xml:space="preserve">Fracción </w:t>
+            </w:r>
+            <w:r>
+              <w:rPr>
+                <w:rFonts w:ascii="Arial" w:hAnsi="Arial" w:cs="Arial"/>
+                <w:color w:val="000000"/>
+              </w:rPr>
+              <w:t>6/6</w:t>
+            </w:r>
+            <w:r>
+              <w:rPr>
+                <w:rFonts w:ascii="Arial" w:hAnsi="Arial" w:cs="Arial"/>
+                <w:color w:val="000000"/>
+              </w:rPr>
+              <w:t xml:space="preserve"> representada en </w:t>
+            </w:r>
+            <w:ins w:id="35" w:author="mercyranjel" w:date="2015-11-11T17:38:00Z">
+              <w:r>
+                <w:rPr>
+                  <w:rFonts w:ascii="Arial" w:hAnsi="Arial" w:cs="Arial"/>
+                  <w:color w:val="000000"/>
+                </w:rPr>
+                <w:t xml:space="preserve">una </w:t>
+              </w:r>
+            </w:ins>
+            <w:r>
+              <w:rPr>
+                <w:rFonts w:ascii="Arial" w:hAnsi="Arial" w:cs="Arial"/>
+                <w:color w:val="000000"/>
+              </w:rPr>
+              <w:t>figura. La figura debe ser igual que la IMG06</w:t>
+            </w:r>
+            <w:ins w:id="36" w:author="mercyranjel" w:date="2015-11-11T17:38:00Z">
+              <w:r>
+                <w:rPr>
+                  <w:rFonts w:ascii="Arial" w:hAnsi="Arial" w:cs="Arial"/>
+                  <w:color w:val="000000"/>
+                </w:rPr>
+                <w:t>;</w:t>
+              </w:r>
+            </w:ins>
+            <w:r>
+              <w:rPr>
+                <w:rFonts w:ascii="Arial" w:hAnsi="Arial" w:cs="Arial"/>
+                <w:color w:val="000000"/>
+              </w:rPr>
+              <w:t xml:space="preserve"> igual</w:t>
+            </w:r>
+            <w:ins w:id="37" w:author="mercyranjel" w:date="2015-11-11T17:38:00Z">
+              <w:r>
+                <w:rPr>
+                  <w:rFonts w:ascii="Arial" w:hAnsi="Arial" w:cs="Arial"/>
+                  <w:color w:val="000000"/>
+                </w:rPr>
+                <w:t>es</w:t>
+              </w:r>
+            </w:ins>
+            <w:r>
+              <w:rPr>
+                <w:rFonts w:ascii="Arial" w:hAnsi="Arial" w:cs="Arial"/>
+                <w:color w:val="000000"/>
+              </w:rPr>
+              <w:t xml:space="preserve"> tamaño y forma. </w:t>
             </w:r>
           </w:p>
           <w:p>
@@ -6935,11 +7498,11 @@
                 <w:szCs w:val="24"/>
                 <w:lang w:val="es-ES_tradnl"/>
               </w:rPr>
-              <w:object w:dxaOrig="3990" w:dyaOrig="4005" w14:anchorId="039D1934">
-                <v:shape id="_x0000_i1029" type="#_x0000_t75" style="width:2in;height:144.85pt" o:ole="">
+              <w:object w:dxaOrig="3990" w:dyaOrig="4005" w14:anchorId="342C6E65">
+                <v:shape id="_x0000_i1029" type="#_x0000_t75" style="width:2in;height:144.65pt" o:ole="">
                   <v:imagedata r:id="rId25" o:title=""/>
                 </v:shape>
-                <o:OLEObject Type="Embed" ProgID="PBrush" ShapeID="_x0000_i1029" DrawAspect="Content" ObjectID="_1382617544" r:id="rId26"/>
+                <o:OLEObject Type="Embed" ProgID="PBrush" ShapeID="_x0000_i1029" DrawAspect="Content" ObjectID="_1382719354" r:id="rId26"/>
               </w:object>
             </w:r>
           </w:p>
@@ -7016,14 +7579,49 @@
               <w:rPr>
                 <w:rFonts w:ascii="Arial" w:hAnsi="Arial" w:cs="Arial"/>
                 <w:color w:val="000000"/>
-              </w:rPr>
-            </w:pPr>
-            <w:r>
-              <w:rPr>
-                <w:rFonts w:ascii="Arial" w:hAnsi="Arial" w:cs="Arial"/>
-                <w:color w:val="000000"/>
-              </w:rPr>
-              <w:t xml:space="preserve">Seis sextos es una fracción igual a uno, por eso en su representación gráfica, se emplea toda la unidad. </w:t>
+                <w:sz w:val="24"/>
+                <w:szCs w:val="24"/>
+                <w:lang w:val="es-ES_tradnl"/>
+              </w:rPr>
+            </w:pPr>
+            <w:r>
+              <w:rPr>
+                <w:rFonts w:ascii="Arial" w:hAnsi="Arial" w:cs="Arial"/>
+                <w:color w:val="000000"/>
+              </w:rPr>
+              <w:t xml:space="preserve">Seis sextos es una fracción igual a </w:t>
+            </w:r>
+            <w:ins w:id="38" w:author="mercyranjel" w:date="2015-11-11T17:38:00Z">
+              <w:r>
+                <w:rPr>
+                  <w:rFonts w:ascii="Arial" w:hAnsi="Arial" w:cs="Arial"/>
+                  <w:color w:val="000000"/>
+                </w:rPr>
+                <w:t>1;</w:t>
+              </w:r>
+            </w:ins>
+            <w:r>
+              <w:rPr>
+                <w:rFonts w:ascii="Arial" w:hAnsi="Arial" w:cs="Arial"/>
+                <w:color w:val="000000"/>
+              </w:rPr>
+              <w:t xml:space="preserve"> por eso</w:t>
+            </w:r>
+            <w:ins w:id="39" w:author="mercyranjel" w:date="2015-11-11T17:38:00Z">
+              <w:r>
+                <w:rPr>
+                  <w:rFonts w:ascii="Arial" w:hAnsi="Arial" w:cs="Arial"/>
+                  <w:color w:val="000000"/>
+                </w:rPr>
+                <w:t>,</w:t>
+              </w:r>
+            </w:ins>
+            <w:r>
+              <w:rPr>
+                <w:rFonts w:ascii="Arial" w:hAnsi="Arial" w:cs="Arial"/>
+                <w:color w:val="000000"/>
+              </w:rPr>
+              <w:t xml:space="preserve"> en su representación gráfica se emplea toda la unidad. </w:t>
             </w:r>
             <w:r>
               <w:rPr>
@@ -7315,6 +7913,15 @@
               </w:rPr>
               <w:t>Ejercicios para clasificar fracciones</w:t>
             </w:r>
+            <w:ins w:id="40" w:author="mercyranjel" w:date="2015-11-11T17:39:00Z">
+              <w:r>
+                <w:rPr>
+                  <w:rFonts w:ascii="Arial" w:hAnsi="Arial" w:cs="Arial"/>
+                  <w:color w:val="000000"/>
+                </w:rPr>
+                <w:t>.</w:t>
+              </w:r>
+            </w:ins>
           </w:p>
         </w:tc>
       </w:tr>
@@ -7356,7 +7963,7 @@
         <w:pStyle w:val="TextoPLANETA"/>
       </w:pPr>
       <w:r>
-        <w:t xml:space="preserve">Los números fraccionarios o fracciones, como cualquier otro número, también se pueden representar en la recta numérica. </w:t>
+        <w:t xml:space="preserve">Los números fraccionarios o fracciones, como cualquier otro número también se pueden representar en la recta numérica. </w:t>
       </w:r>
     </w:p>
     <w:p>
@@ -7371,8 +7978,8 @@
         <w:tblLook w:val="04A0" w:firstRow="1" w:lastRow="0" w:firstColumn="1" w:lastColumn="0" w:noHBand="0" w:noVBand="1"/>
       </w:tblPr>
       <w:tblGrid>
-        <w:gridCol w:w="1746"/>
-        <w:gridCol w:w="7308"/>
+        <w:gridCol w:w="1737"/>
+        <w:gridCol w:w="7317"/>
       </w:tblGrid>
       <w:tr>
         <w:tc>
@@ -7523,8 +8130,42 @@
             <w:tcW w:w="6515" w:type="dxa"/>
           </w:tcPr>
           <w:p>
-            <w:r>
-              <w:t xml:space="preserve">Representación gráfica de ½ y 5/3 en la recta numérica. </w:t>
+            <w:pPr>
+              <w:rPr>
+                <w:b/>
+                <w:color w:val="C00000"/>
+              </w:rPr>
+            </w:pPr>
+            <w:r>
+              <w:t xml:space="preserve">Representación gráfica de </w:t>
+            </w:r>
+            <w:r>
+              <w:rPr>
+                <w:highlight w:val="cyan"/>
+              </w:rPr>
+              <w:t>½</w:t>
+            </w:r>
+            <w:r>
+              <w:t xml:space="preserve"> y </w:t>
+            </w:r>
+            <w:r>
+              <w:rPr>
+                <w:highlight w:val="cyan"/>
+              </w:rPr>
+              <w:t>5/3</w:t>
+            </w:r>
+            <w:r>
+              <w:t xml:space="preserve"> en la recta numérica. </w:t>
+            </w:r>
+            <w:r>
+              <w:t xml:space="preserve"> </w:t>
+            </w:r>
+            <w:r>
+              <w:rPr>
+                <w:b/>
+                <w:color w:val="C00000"/>
+              </w:rPr>
+              <w:t>Las fracciones deben llevar línea horizontal y estar escritas en la misma fuente. MR</w:t>
             </w:r>
           </w:p>
           <w:p>
@@ -7543,11 +8184,11 @@
                 <w:szCs w:val="24"/>
                 <w:lang w:val="es-ES_tradnl"/>
               </w:rPr>
-              <w:object w:dxaOrig="9270" w:dyaOrig="3960" w14:anchorId="1F7F8926">
-                <v:shape id="_x0000_i1030" type="#_x0000_t75" style="width:355pt;height:151.55pt" o:ole="">
+              <w:object w:dxaOrig="9270" w:dyaOrig="3960" w14:anchorId="2793D9CE">
+                <v:shape id="_x0000_i1030" type="#_x0000_t75" style="width:355.35pt;height:151.35pt" o:ole="">
                   <v:imagedata r:id="rId27" o:title=""/>
                 </v:shape>
-                <o:OLEObject Type="Embed" ProgID="PBrush" ShapeID="_x0000_i1030" DrawAspect="Content" ObjectID="_1382617545" r:id="rId28"/>
+                <o:OLEObject Type="Embed" ProgID="PBrush" ShapeID="_x0000_i1030" DrawAspect="Content" ObjectID="_1382719355" r:id="rId28"/>
               </w:object>
             </w:r>
           </w:p>
@@ -7720,7 +8361,15 @@
         <w:t xml:space="preserve"> unidad,</w:t>
       </w:r>
       <w:r>
-        <w:t xml:space="preserve"> se puede dividir dicho espacio, en tantas partes iguales como indique el denominador y tomar el número de partes que indique el numerador, así: </w:t>
+        <w:t xml:space="preserve"> se puede dividir dicho espacio en tantas partes iguales como indique el denominador</w:t>
+      </w:r>
+      <w:ins w:id="41" w:author="mercyranjel" w:date="2015-11-11T17:41:00Z">
+        <w:r>
+          <w:t>,</w:t>
+        </w:r>
+      </w:ins>
+      <w:r>
+        <w:t xml:space="preserve"> y tomar el número de partes que indique el numerador así: </w:t>
       </w:r>
     </w:p>
     <w:p>
@@ -7891,7 +8540,30 @@
                 <w:rFonts w:ascii="Arial" w:hAnsi="Arial" w:cs="Arial"/>
                 <w:color w:val="000000"/>
               </w:rPr>
-              <w:t xml:space="preserve">Representación en la recta numérica de ¾ </w:t>
+              <w:t xml:space="preserve">Representación en la recta numérica de </w:t>
+            </w:r>
+            <w:r>
+              <w:rPr>
+                <w:rFonts w:ascii="Arial" w:hAnsi="Arial" w:cs="Arial"/>
+                <w:color w:val="000000"/>
+              </w:rPr>
+              <w:t>¾</w:t>
+            </w:r>
+            <w:ins w:id="42" w:author="mercyranjel" w:date="2015-11-11T17:42:00Z">
+              <w:r>
+                <w:rPr>
+                  <w:rFonts w:ascii="Arial" w:hAnsi="Arial" w:cs="Arial"/>
+                  <w:color w:val="000000"/>
+                </w:rPr>
+                <w:t>.</w:t>
+              </w:r>
+            </w:ins>
+            <w:r>
+              <w:rPr>
+                <w:rFonts w:ascii="Arial" w:hAnsi="Arial" w:cs="Arial"/>
+                <w:color w:val="000000"/>
+              </w:rPr>
+              <w:t xml:space="preserve"> </w:t>
             </w:r>
           </w:p>
           <w:p>
@@ -7907,11 +8579,11 @@
                 <w:szCs w:val="24"/>
                 <w:lang w:val="es-ES_tradnl"/>
               </w:rPr>
-              <w:object w:dxaOrig="9540" w:dyaOrig="3540" w14:anchorId="50DB65BE">
-                <v:shape id="_x0000_i1031" type="#_x0000_t75" style="width:349.1pt;height:129.75pt" o:ole="">
+              <w:object w:dxaOrig="9540" w:dyaOrig="3540" w14:anchorId="6E1787C1">
+                <v:shape id="_x0000_i1031" type="#_x0000_t75" style="width:349.35pt;height:129.35pt" o:ole="">
                   <v:imagedata r:id="rId29" o:title=""/>
                 </v:shape>
-                <o:OLEObject Type="Embed" ProgID="PBrush" ShapeID="_x0000_i1031" DrawAspect="Content" ObjectID="_1382617546" r:id="rId30"/>
+                <o:OLEObject Type="Embed" ProgID="PBrush" ShapeID="_x0000_i1031" DrawAspect="Content" ObjectID="_1382719356" r:id="rId30"/>
               </w:object>
             </w:r>
           </w:p>
@@ -7988,14 +8660,33 @@
               <w:rPr>
                 <w:rFonts w:ascii="Arial" w:hAnsi="Arial" w:cs="Arial"/>
                 <w:color w:val="000000"/>
-              </w:rPr>
-            </w:pPr>
-            <w:r>
-              <w:rPr>
-                <w:rFonts w:ascii="Arial" w:hAnsi="Arial" w:cs="Arial"/>
-                <w:color w:val="000000"/>
-              </w:rPr>
-              <w:t xml:space="preserve">Se divide la unidad en el número de partes que indique el denominador y se toman la cantidad de partes que indique el numerador; siempre empezando en cero. </w:t>
+                <w:sz w:val="24"/>
+                <w:szCs w:val="24"/>
+                <w:lang w:val="es-ES_tradnl"/>
+              </w:rPr>
+            </w:pPr>
+            <w:r>
+              <w:rPr>
+                <w:rFonts w:ascii="Arial" w:hAnsi="Arial" w:cs="Arial"/>
+                <w:color w:val="000000"/>
+              </w:rPr>
+              <w:t xml:space="preserve">Se divide la unidad en el número de partes que indique el denominador y se toma la cantidad de partes que indique el numerador; siempre </w:t>
+            </w:r>
+            <w:ins w:id="43" w:author="mercyranjel" w:date="2015-11-11T17:42:00Z">
+              <w:r>
+                <w:rPr>
+                  <w:rFonts w:ascii="Arial" w:hAnsi="Arial" w:cs="Arial"/>
+                  <w:color w:val="000000"/>
+                </w:rPr>
+                <w:t xml:space="preserve">se empieza </w:t>
+              </w:r>
+            </w:ins>
+            <w:r>
+              <w:rPr>
+                <w:rFonts w:ascii="Arial" w:hAnsi="Arial" w:cs="Arial"/>
+                <w:color w:val="000000"/>
+              </w:rPr>
+              <w:t xml:space="preserve">en cero. </w:t>
             </w:r>
           </w:p>
         </w:tc>
@@ -8281,6 +8972,15 @@
               </w:rPr>
               <w:t>Actividad para representar fracciones en la recta</w:t>
             </w:r>
+            <w:ins w:id="44" w:author="mercyranjel" w:date="2015-11-11T17:42:00Z">
+              <w:r>
+                <w:rPr>
+                  <w:rFonts w:ascii="Arial" w:hAnsi="Arial" w:cs="Arial"/>
+                  <w:color w:val="000000"/>
+                </w:rPr>
+                <w:t>.</w:t>
+              </w:r>
+            </w:ins>
           </w:p>
         </w:tc>
       </w:tr>
@@ -8606,15 +9306,43 @@
               <w:rPr>
                 <w:rFonts w:ascii="Arial" w:hAnsi="Arial" w:cs="Arial"/>
                 <w:color w:val="000000"/>
-              </w:rPr>
-            </w:pPr>
-            <w:r>
-              <w:rPr>
-                <w:rFonts w:ascii="Arial" w:hAnsi="Arial" w:cs="Arial"/>
-                <w:color w:val="000000"/>
-              </w:rPr>
-              <w:t>Actividad sobre Las clases de fracciones</w:t>
-            </w:r>
+                <w:sz w:val="24"/>
+                <w:szCs w:val="24"/>
+                <w:lang w:val="es-ES_tradnl"/>
+              </w:rPr>
+            </w:pPr>
+            <w:r>
+              <w:rPr>
+                <w:rFonts w:ascii="Arial" w:hAnsi="Arial" w:cs="Arial"/>
+                <w:color w:val="000000"/>
+              </w:rPr>
+              <w:t xml:space="preserve">Actividad sobre </w:t>
+            </w:r>
+            <w:ins w:id="45" w:author="mercyranjel" w:date="2015-11-11T17:43:00Z">
+              <w:r>
+                <w:rPr>
+                  <w:rFonts w:ascii="Arial" w:hAnsi="Arial" w:cs="Arial"/>
+                  <w:color w:val="000000"/>
+                </w:rPr>
+                <w:t>l</w:t>
+              </w:r>
+            </w:ins>
+            <w:r>
+              <w:rPr>
+                <w:rFonts w:ascii="Arial" w:hAnsi="Arial" w:cs="Arial"/>
+                <w:color w:val="000000"/>
+              </w:rPr>
+              <w:t>as clases de fracciones</w:t>
+            </w:r>
+            <w:ins w:id="46" w:author="mercyranjel" w:date="2015-11-11T17:43:00Z">
+              <w:r>
+                <w:rPr>
+                  <w:rFonts w:ascii="Arial" w:hAnsi="Arial" w:cs="Arial"/>
+                  <w:color w:val="000000"/>
+                </w:rPr>
+                <w:t>.</w:t>
+              </w:r>
+            </w:ins>
           </w:p>
         </w:tc>
       </w:tr>
@@ -8890,22 +9618,31 @@
               <w:rPr>
                 <w:rFonts w:ascii="Arial" w:hAnsi="Arial" w:cs="Arial"/>
                 <w:color w:val="000000"/>
-              </w:rPr>
-            </w:pPr>
-            <w:r>
-              <w:t xml:space="preserve">Diagrama que muestra el número mixto c a/b, indicando sus partes. </w:t>
-            </w:r>
-            <w:r>
-              <w:rPr>
                 <w:sz w:val="24"/>
                 <w:szCs w:val="24"/>
                 <w:lang w:val="es-ES_tradnl"/>
               </w:rPr>
-              <w:object w:dxaOrig="7485" w:dyaOrig="2940" w14:anchorId="41712B49">
-                <v:shape id="_x0000_i1032" type="#_x0000_t75" style="width:293.85pt;height:115.55pt" o:ole="">
+            </w:pPr>
+            <w:r>
+              <w:t xml:space="preserve">Diagrama que muestra el número mixto c </w:t>
+            </w:r>
+            <w:r>
+              <w:t>a/b</w:t>
+            </w:r>
+            <w:r>
+              <w:t xml:space="preserve"> indicando sus partes. </w:t>
+            </w:r>
+            <w:r>
+              <w:rPr>
+                <w:sz w:val="24"/>
+                <w:szCs w:val="24"/>
+                <w:lang w:val="es-ES_tradnl"/>
+              </w:rPr>
+              <w:object w:dxaOrig="7485" w:dyaOrig="2940" w14:anchorId="17BFE1BD">
+                <v:shape id="_x0000_i1032" type="#_x0000_t75" style="width:294pt;height:115.35pt" o:ole="">
                   <v:imagedata r:id="rId31" o:title=""/>
                 </v:shape>
-                <o:OLEObject Type="Embed" ProgID="PBrush" ShapeID="_x0000_i1032" DrawAspect="Content" ObjectID="_1382617547" r:id="rId32"/>
+                <o:OLEObject Type="Embed" ProgID="PBrush" ShapeID="_x0000_i1032" DrawAspect="Content" ObjectID="_1382719357" r:id="rId32"/>
               </w:object>
             </w:r>
           </w:p>
@@ -9227,8 +9964,18 @@
           <w:color w:val="000000"/>
           <w:lang w:val="es-CO"/>
         </w:rPr>
-        <w:t>Observa el procedimiento para convertir una fracción impropia en número mixto:</w:t>
-      </w:r>
+        <w:t>Observa el procedimiento para convertir una fracción impropia en número mixto</w:t>
+      </w:r>
+      <w:ins w:id="47" w:author="mercyranjel" w:date="2015-11-11T17:44:00Z">
+        <w:r>
+          <w:rPr>
+            <w:rFonts w:ascii="Arial" w:hAnsi="Arial" w:cs="Arial"/>
+            <w:color w:val="000000"/>
+            <w:lang w:val="es-CO"/>
+          </w:rPr>
+          <w:t>.</w:t>
+        </w:r>
+      </w:ins>
     </w:p>
     <w:p>
       <w:pPr>
@@ -9246,7 +9993,7 @@
         </w:rPr>
         <w:lastRenderedPageBreak/>
         <w:drawing>
-          <wp:inline distT="0" distB="0" distL="0" distR="0" wp14:anchorId="7FDB4421" wp14:editId="78FEDF2F">
+          <wp:inline distT="0" distB="0" distL="0" distR="0" wp14:anchorId="3743D56B" wp14:editId="405F47D5">
             <wp:extent cx="195654" cy="628153"/>
             <wp:effectExtent l="0" t="0" r="0" b="635"/>
             <wp:docPr id="13" name="Imagen 13" descr="https://latex.codecogs.com/gif.latex?%5Cdpi%7B300%7D%20%5Cfn_jvn%20%5Clarge%20%5Cfrac%7B9%7D%7B4%7D"/>
@@ -9552,13 +10299,39 @@
               <w:rPr>
                 <w:rFonts w:ascii="Arial" w:hAnsi="Arial" w:cs="Arial"/>
               </w:rPr>
-              <w:t xml:space="preserve">Diagrama que muestra la conversión de fracción impropia a número mixto </w:t>
-            </w:r>
-            <w:r>
-              <w:rPr>
-                <w:rFonts w:ascii="Arial" w:hAnsi="Arial" w:cs="Arial"/>
-              </w:rPr>
-              <w:t xml:space="preserve">de 9/4. </w:t>
+              <w:t>Diagrama que muestra la conversión de fracción impropia a número mixto</w:t>
+            </w:r>
+            <w:ins w:id="48" w:author="mercyranjel" w:date="2015-11-11T17:45:00Z">
+              <w:r>
+                <w:rPr>
+                  <w:rFonts w:ascii="Arial" w:hAnsi="Arial" w:cs="Arial"/>
+                </w:rPr>
+                <w:t>,</w:t>
+              </w:r>
+            </w:ins>
+            <w:r>
+              <w:rPr>
+                <w:rFonts w:ascii="Arial" w:hAnsi="Arial" w:cs="Arial"/>
+              </w:rPr>
+              <w:t xml:space="preserve"> </w:t>
+            </w:r>
+            <w:r>
+              <w:rPr>
+                <w:rFonts w:ascii="Arial" w:hAnsi="Arial" w:cs="Arial"/>
+              </w:rPr>
+              <w:t xml:space="preserve">de </w:t>
+            </w:r>
+            <w:r>
+              <w:rPr>
+                <w:rFonts w:ascii="Arial" w:hAnsi="Arial" w:cs="Arial"/>
+              </w:rPr>
+              <w:t>9/4</w:t>
+            </w:r>
+            <w:r>
+              <w:rPr>
+                <w:rFonts w:ascii="Arial" w:hAnsi="Arial" w:cs="Arial"/>
+              </w:rPr>
+              <w:t xml:space="preserve">. </w:t>
             </w:r>
           </w:p>
           <w:p>
@@ -9574,11 +10347,11 @@
                 <w:szCs w:val="24"/>
                 <w:lang w:val="es-ES_tradnl"/>
               </w:rPr>
-              <w:object w:dxaOrig="7965" w:dyaOrig="8025" w14:anchorId="27F1C1BE">
-                <v:shape id="_x0000_i1033" type="#_x0000_t75" style="width:262.05pt;height:262.9pt" o:ole="">
+              <w:object w:dxaOrig="7965" w:dyaOrig="8025" w14:anchorId="225387AE">
+                <v:shape id="_x0000_i1033" type="#_x0000_t75" style="width:262pt;height:262.65pt" o:ole="">
                   <v:imagedata r:id="rId34" o:title=""/>
                 </v:shape>
-                <o:OLEObject Type="Embed" ProgID="PBrush" ShapeID="_x0000_i1033" DrawAspect="Content" ObjectID="_1382617548" r:id="rId35"/>
+                <o:OLEObject Type="Embed" ProgID="PBrush" ShapeID="_x0000_i1033" DrawAspect="Content" ObjectID="_1382719358" r:id="rId35"/>
               </w:object>
             </w:r>
           </w:p>
@@ -9966,6 +10739,15 @@
               </w:rPr>
               <w:t>mixtos</w:t>
             </w:r>
+            <w:ins w:id="49" w:author="mercyranjel" w:date="2015-11-11T17:45:00Z">
+              <w:r>
+                <w:rPr>
+                  <w:rFonts w:ascii="Arial" w:hAnsi="Arial" w:cs="Arial"/>
+                  <w:color w:val="000000"/>
+                </w:rPr>
+                <w:t>.</w:t>
+              </w:r>
+            </w:ins>
           </w:p>
         </w:tc>
       </w:tr>
@@ -10066,7 +10848,7 @@
           <w:lang w:val="es-ES" w:eastAsia="es-ES"/>
         </w:rPr>
         <w:drawing>
-          <wp:inline distT="0" distB="0" distL="0" distR="0" wp14:anchorId="4FEB76D2" wp14:editId="1E4FC919">
+          <wp:inline distT="0" distB="0" distL="0" distR="0" wp14:anchorId="7988D4C1" wp14:editId="1156F94F">
             <wp:extent cx="351379" cy="580446"/>
             <wp:effectExtent l="0" t="0" r="0" b="0"/>
             <wp:docPr id="15" name="Imagen 15" descr="https://latex.codecogs.com/gif.latex?%5Cdpi%7B300%7D%20%5Cbg_white%20%5Cfn_jvn%20%5Clarge%205%5Cfrac%7B3%7D%7B6%7D"/>
@@ -10526,7 +11308,7 @@
                 <w:lang w:val="es-ES" w:eastAsia="es-ES"/>
               </w:rPr>
               <w:drawing>
-                <wp:inline distT="0" distB="0" distL="0" distR="0" wp14:anchorId="1A58D876" wp14:editId="3D093A3C">
+                <wp:inline distT="0" distB="0" distL="0" distR="0" wp14:anchorId="50A715A7" wp14:editId="34F68C39">
                   <wp:extent cx="3085106" cy="3025172"/>
                   <wp:effectExtent l="0" t="0" r="1270" b="3810"/>
                   <wp:docPr id="16" name="Imagen 16"/>
@@ -10958,9 +11740,18 @@
             <w:pPr>
               <w:rPr>
                 <w:rFonts w:ascii="Arial" w:hAnsi="Arial" w:cs="Arial"/>
-                <w:color w:val="000000"/>
-              </w:rPr>
-            </w:pPr>
+                <w:b/>
+                <w:color w:val="C00000"/>
+              </w:rPr>
+            </w:pPr>
+            <w:r>
+              <w:rPr>
+                <w:rFonts w:ascii="Arial" w:hAnsi="Arial" w:cs="Arial"/>
+                <w:b/>
+                <w:color w:val="C00000"/>
+              </w:rPr>
+              <w:t>¿Falta la descripción? MR</w:t>
+            </w:r>
           </w:p>
         </w:tc>
       </w:tr>
@@ -11301,6 +12092,15 @@
               </w:rPr>
               <w:t>os números mixtos</w:t>
             </w:r>
+            <w:ins w:id="50" w:author="mercyranjel" w:date="2015-11-11T17:47:00Z">
+              <w:r>
+                <w:rPr>
+                  <w:rFonts w:ascii="Arial" w:hAnsi="Arial" w:cs="Arial"/>
+                  <w:color w:val="000000"/>
+                </w:rPr>
+                <w:t>.</w:t>
+              </w:r>
+            </w:ins>
           </w:p>
         </w:tc>
       </w:tr>
@@ -11543,7 +12343,7 @@
                 <w:lang w:val="es-ES" w:eastAsia="es-ES"/>
               </w:rPr>
               <w:drawing>
-                <wp:inline distT="0" distB="0" distL="0" distR="0" wp14:anchorId="32129D8E" wp14:editId="4D126EFC">
+                <wp:inline distT="0" distB="0" distL="0" distR="0" wp14:anchorId="716E3767" wp14:editId="2C505C4F">
                   <wp:extent cx="3693135" cy="1995916"/>
                   <wp:effectExtent l="0" t="0" r="3175" b="4445"/>
                   <wp:docPr id="17" name="Imagen 17"/>
@@ -11759,7 +12559,7 @@
         <w:rPr>
           <w:lang w:val="es-CO"/>
         </w:rPr>
-        <w:t xml:space="preserve"> la imagen, se observa que las dos fracciones</w:t>
+        <w:t xml:space="preserve"> la imagen se observa que las dos fracciones</w:t>
       </w:r>
       <w:r>
         <w:rPr>
@@ -11767,11 +12567,19 @@
         </w:rPr>
         <w:t xml:space="preserve"> son equivalentes, es decir, representan la misma fracción de la unidad</w:t>
       </w:r>
-      <w:r>
-        <w:rPr>
-          <w:lang w:val="es-CO"/>
-        </w:rPr>
-        <w:t xml:space="preserve">: </w:t>
+      <w:ins w:id="51" w:author="mercyranjel" w:date="2015-11-11T17:48:00Z">
+        <w:r>
+          <w:rPr>
+            <w:lang w:val="es-CO"/>
+          </w:rPr>
+          <w:t>.</w:t>
+        </w:r>
+      </w:ins>
+      <w:r>
+        <w:rPr>
+          <w:lang w:val="es-CO"/>
+        </w:rPr>
+        <w:t xml:space="preserve"> </w:t>
       </w:r>
     </w:p>
     <w:p>
@@ -11789,7 +12597,7 @@
         </w:rPr>
         <w:lastRenderedPageBreak/>
         <w:drawing>
-          <wp:inline distT="0" distB="0" distL="0" distR="0" wp14:anchorId="5201EACA" wp14:editId="0707E52D">
+          <wp:inline distT="0" distB="0" distL="0" distR="0" wp14:anchorId="21F22023" wp14:editId="60C7A598">
             <wp:extent cx="1081377" cy="809544"/>
             <wp:effectExtent l="0" t="0" r="5080" b="0"/>
             <wp:docPr id="19" name="Imagen 19" descr="https://latex.codecogs.com/gif.latex?%5Cdpi%7B300%7D%20%5Cbg_white%20%5Cfn_jvn%20%5Clarge%20%5Cfrac%7B1%7D%7B2%7D%3D%5Cfrac%7B4%7D%7B8%7D"/>
@@ -11857,7 +12665,7 @@
         <w:rPr>
           <w:lang w:val="es-CO"/>
         </w:rPr>
-        <w:t xml:space="preserve">Para comprobar si dos fracciones son equivalentes, </w:t>
+        <w:t xml:space="preserve">Para comprobar si dos fracciones son equivalentes </w:t>
       </w:r>
       <w:r>
         <w:rPr>
@@ -12089,8 +12897,34 @@
               <w:rPr>
                 <w:rFonts w:ascii="Arial" w:hAnsi="Arial" w:cs="Arial"/>
               </w:rPr>
-              <w:t>Multiplicación en cruz de ½ por 4/8</w:t>
-            </w:r>
+              <w:t xml:space="preserve">Multiplicación en cruz de </w:t>
+            </w:r>
+            <w:r>
+              <w:rPr>
+                <w:rFonts w:ascii="Arial" w:hAnsi="Arial" w:cs="Arial"/>
+              </w:rPr>
+              <w:t>½</w:t>
+            </w:r>
+            <w:r>
+              <w:rPr>
+                <w:rFonts w:ascii="Arial" w:hAnsi="Arial" w:cs="Arial"/>
+              </w:rPr>
+              <w:t xml:space="preserve"> por </w:t>
+            </w:r>
+            <w:r>
+              <w:rPr>
+                <w:rFonts w:ascii="Arial" w:hAnsi="Arial" w:cs="Arial"/>
+              </w:rPr>
+              <w:t>4/8</w:t>
+            </w:r>
+            <w:ins w:id="52" w:author="mercyranjel" w:date="2015-11-11T17:49:00Z">
+              <w:r>
+                <w:rPr>
+                  <w:rFonts w:ascii="Arial" w:hAnsi="Arial" w:cs="Arial"/>
+                </w:rPr>
+                <w:t xml:space="preserve">. </w:t>
+              </w:r>
+            </w:ins>
           </w:p>
           <w:p>
             <w:pPr>
@@ -12104,11 +12938,11 @@
                 <w:szCs w:val="24"/>
                 <w:lang w:val="es-ES_tradnl"/>
               </w:rPr>
-              <w:object w:dxaOrig="9855" w:dyaOrig="4410" w14:anchorId="04BBE850">
-                <v:shape id="_x0000_i1034" type="#_x0000_t75" style="width:333.2pt;height:149.85pt" o:ole="">
+              <w:object w:dxaOrig="9855" w:dyaOrig="4410" w14:anchorId="6628B1FA">
+                <v:shape id="_x0000_i1034" type="#_x0000_t75" style="width:333.35pt;height:150pt" o:ole="">
                   <v:imagedata r:id="rId40" o:title=""/>
                 </v:shape>
-                <o:OLEObject Type="Embed" ProgID="PBrush" ShapeID="_x0000_i1034" DrawAspect="Content" ObjectID="_1382617549" r:id="rId41"/>
+                <o:OLEObject Type="Embed" ProgID="PBrush" ShapeID="_x0000_i1034" DrawAspect="Content" ObjectID="_1382719359" r:id="rId41"/>
               </w:object>
             </w:r>
           </w:p>
@@ -12200,7 +13034,39 @@
                 <w:rFonts w:ascii="Arial" w:hAnsi="Arial" w:cs="Arial"/>
                 <w:color w:val="000000"/>
               </w:rPr>
-              <w:t xml:space="preserve">Este procedimiento es conocido como </w:t>
+              <w:t xml:space="preserve">Este procedimiento </w:t>
+            </w:r>
+            <w:ins w:id="53" w:author="mercyranjel" w:date="2015-11-11T17:50:00Z">
+              <w:r>
+                <w:rPr>
+                  <w:rFonts w:ascii="Arial" w:hAnsi="Arial" w:cs="Arial"/>
+                  <w:color w:val="000000"/>
+                </w:rPr>
+                <w:t xml:space="preserve">se </w:t>
+              </w:r>
+            </w:ins>
+            <w:r>
+              <w:rPr>
+                <w:rFonts w:ascii="Arial" w:hAnsi="Arial" w:cs="Arial"/>
+                <w:color w:val="000000"/>
+              </w:rPr>
+              <w:t>conoc</w:t>
+            </w:r>
+            <w:ins w:id="54" w:author="mercyranjel" w:date="2015-11-11T17:50:00Z">
+              <w:r>
+                <w:rPr>
+                  <w:rFonts w:ascii="Arial" w:hAnsi="Arial" w:cs="Arial"/>
+                  <w:color w:val="000000"/>
+                </w:rPr>
+                <w:t>e</w:t>
+              </w:r>
+            </w:ins>
+            <w:r>
+              <w:rPr>
+                <w:rFonts w:ascii="Arial" w:hAnsi="Arial" w:cs="Arial"/>
+                <w:color w:val="000000"/>
+              </w:rPr>
+              <w:t xml:space="preserve"> como </w:t>
             </w:r>
             <w:r>
               <w:rPr>
@@ -12372,20 +13238,54 @@
         <w:rPr>
           <w:lang w:val="es-CO"/>
         </w:rPr>
-        <w:t xml:space="preserve">se puede </w:t>
-      </w:r>
-      <w:r>
-        <w:rPr>
-          <w:lang w:val="es-CO"/>
-        </w:rPr>
-        <w:t xml:space="preserve">utilizar dos procedimientos la </w:t>
+        <w:t>se puede</w:t>
+      </w:r>
+      <w:ins w:id="55" w:author="mercyranjel" w:date="2015-11-11T17:51:00Z">
+        <w:r>
+          <w:rPr>
+            <w:lang w:val="es-CO"/>
+          </w:rPr>
+          <w:t>n</w:t>
+        </w:r>
+      </w:ins>
+      <w:r>
+        <w:rPr>
+          <w:lang w:val="es-CO"/>
+        </w:rPr>
+        <w:t xml:space="preserve"> </w:t>
+      </w:r>
+      <w:r>
+        <w:rPr>
+          <w:lang w:val="es-CO"/>
+        </w:rPr>
+        <w:t>utilizar dos procedimientos</w:t>
+      </w:r>
+      <w:ins w:id="56" w:author="mercyranjel" w:date="2015-11-11T17:51:00Z">
+        <w:r>
+          <w:rPr>
+            <w:lang w:val="es-CO"/>
+          </w:rPr>
+          <w:t>:</w:t>
+        </w:r>
+      </w:ins>
+      <w:r>
+        <w:rPr>
+          <w:lang w:val="es-CO"/>
+        </w:rPr>
+        <w:t xml:space="preserve"> la </w:t>
       </w:r>
       <w:r>
         <w:rPr>
           <w:b/>
           <w:lang w:val="es-CO"/>
         </w:rPr>
-        <w:t>complificación y la</w:t>
+        <w:t xml:space="preserve">complificación </w:t>
+      </w:r>
+      <w:r>
+        <w:rPr>
+          <w:lang w:val="es-CO"/>
+        </w:rPr>
+        <w:t>y la</w:t>
       </w:r>
       <w:r>
         <w:rPr>
@@ -12553,7 +13453,7 @@
           <w:lang w:val="es-ES" w:eastAsia="es-ES"/>
         </w:rPr>
         <w:drawing>
-          <wp:inline distT="0" distB="0" distL="0" distR="0" wp14:anchorId="1364809D" wp14:editId="11A6C0A8">
+          <wp:inline distT="0" distB="0" distL="0" distR="0" wp14:anchorId="4240A407" wp14:editId="44E18313">
             <wp:extent cx="238539" cy="770696"/>
             <wp:effectExtent l="0" t="0" r="9525" b="0"/>
             <wp:docPr id="21" name="Imagen 21" descr="https://latex.codecogs.com/gif.latex?%5Cdpi%7B300%7D%20%5Cbg_white%20%5Cfn_jvn%20%5Clarge%20%5Cfrac%7B5%7D%7B9%7D"/>
@@ -12617,12 +13517,34 @@
           <w:lang w:val="es-CO"/>
         </w:rPr>
       </w:pPr>
-      <w:r>
-        <w:rPr>
-          <w:lang w:val="es-CO"/>
-        </w:rPr>
-        <w:lastRenderedPageBreak/>
-        <w:t xml:space="preserve">Se puede multiplicar por cualquier </w:t>
+      <w:ins w:id="57" w:author="mercyranjel" w:date="2015-11-11T17:52:00Z">
+        <w:r>
+          <w:rPr>
+            <w:lang w:val="es-CO"/>
+          </w:rPr>
+          <w:lastRenderedPageBreak/>
+          <w:t>s</w:t>
+        </w:r>
+      </w:ins>
+      <w:r>
+        <w:rPr>
+          <w:lang w:val="es-CO"/>
+        </w:rPr>
+        <w:t>e puede</w:t>
+      </w:r>
+      <w:ins w:id="58" w:author="mercyranjel" w:date="2015-11-11T17:52:00Z">
+        <w:r>
+          <w:rPr>
+            <w:lang w:val="es-CO"/>
+          </w:rPr>
+          <w:t>n</w:t>
+        </w:r>
+      </w:ins>
+      <w:r>
+        <w:rPr>
+          <w:lang w:val="es-CO"/>
+        </w:rPr>
+        <w:t xml:space="preserve"> multiplicar por </w:t>
       </w:r>
       <w:r>
         <w:rPr>
@@ -12660,7 +13582,7 @@
           <w:lang w:val="es-ES" w:eastAsia="es-ES"/>
         </w:rPr>
         <w:drawing>
-          <wp:inline distT="0" distB="0" distL="0" distR="0" wp14:anchorId="4539BAA8" wp14:editId="52BA9FC3">
+          <wp:inline distT="0" distB="0" distL="0" distR="0" wp14:anchorId="1A6E4446" wp14:editId="133DF924">
             <wp:extent cx="2568271" cy="726862"/>
             <wp:effectExtent l="0" t="0" r="3810" b="0"/>
             <wp:docPr id="25" name="Imagen 25" descr="https://latex.codecogs.com/gif.latex?%5Cdpi%7B300%7D%20%5Cbg_white%20%5Cfn_jvn%20%5Clarge%20%5Cfrac%7B5%7D%7B9%7D%3D%5Cfrac%7B5%5Ctimes%207%7D%7B9%5Ctimes%207%7D%3D%5Cfrac%7B35%7D%7B63%7D"/>
@@ -12729,7 +13651,21 @@
         <w:rPr>
           <w:lang w:val="es-CO"/>
         </w:rPr>
-        <w:t>En conclusión las fracciones son equivalentes y se escribe:</w:t>
+        <w:t>En conclusión</w:t>
+      </w:r>
+      <w:ins w:id="59" w:author="mercyranjel" w:date="2015-11-11T17:52:00Z">
+        <w:r>
+          <w:rPr>
+            <w:lang w:val="es-CO"/>
+          </w:rPr>
+          <w:t>,</w:t>
+        </w:r>
+      </w:ins>
+      <w:r>
+        <w:rPr>
+          <w:lang w:val="es-CO"/>
+        </w:rPr>
+        <w:t xml:space="preserve"> las fracciones son equivalentes y se escribe:</w:t>
       </w:r>
     </w:p>
     <w:p>
@@ -12747,7 +13683,7 @@
           <w:lang w:val="es-ES" w:eastAsia="es-ES"/>
         </w:rPr>
         <w:drawing>
-          <wp:inline distT="0" distB="0" distL="0" distR="0" wp14:anchorId="5C8FE8C9" wp14:editId="17E244E8">
+          <wp:inline distT="0" distB="0" distL="0" distR="0" wp14:anchorId="4B8B8709" wp14:editId="42C83D82">
             <wp:extent cx="1296063" cy="794334"/>
             <wp:effectExtent l="0" t="0" r="0" b="6350"/>
             <wp:docPr id="24" name="Imagen 24" descr="https://latex.codecogs.com/gif.latex?%5Cdpi%7B300%7D%20%5Cbg_white%20%5Cfn_jvn%20%5Clarge%20%5Cfrac%7B5%7D%7B9%7D%3D%5Cfrac%7B35%7D%7B63%7D"/>
@@ -12873,7 +13809,6 @@
           <w:p>
             <w:pPr>
               <w:pStyle w:val="TextoPLANETA"/>
-              <w:jc w:val="center"/>
               <w:rPr>
                 <w:b/>
                 <w:szCs w:val="24"/>
@@ -12953,7 +13888,7 @@
                 <w:lang w:val="es-ES" w:eastAsia="es-ES"/>
               </w:rPr>
               <w:drawing>
-                <wp:anchor distT="0" distB="0" distL="114300" distR="114300" simplePos="0" relativeHeight="251657728" behindDoc="0" locked="0" layoutInCell="1" allowOverlap="1" wp14:anchorId="585B8FF3" wp14:editId="0BFCF7BD">
+                <wp:anchor distT="0" distB="0" distL="114300" distR="114300" simplePos="0" relativeHeight="251657728" behindDoc="0" locked="0" layoutInCell="1" allowOverlap="1" wp14:anchorId="16EC8AE2" wp14:editId="0B98ADBD">
                   <wp:simplePos x="0" y="0"/>
                   <wp:positionH relativeFrom="column">
                     <wp:posOffset>226060</wp:posOffset>
@@ -13011,12 +13946,6 @@
                       </pic:pic>
                     </a:graphicData>
                   </a:graphic>
-                  <wp14:sizeRelH relativeFrom="page">
-                    <wp14:pctWidth>0</wp14:pctWidth>
-                  </wp14:sizeRelH>
-                  <wp14:sizeRelV relativeFrom="page">
-                    <wp14:pctHeight>0</wp14:pctHeight>
-                  </wp14:sizeRelV>
                 </wp:anchor>
               </w:drawing>
             </w:r>
@@ -13228,7 +14157,7 @@
           <w:lang w:val="es-ES" w:eastAsia="es-ES"/>
         </w:rPr>
         <w:drawing>
-          <wp:inline distT="0" distB="0" distL="0" distR="0" wp14:anchorId="788746EA" wp14:editId="78B87936">
+          <wp:inline distT="0" distB="0" distL="0" distR="0" wp14:anchorId="7B4DD086" wp14:editId="73458C9A">
             <wp:extent cx="525881" cy="874643"/>
             <wp:effectExtent l="0" t="0" r="7620" b="1905"/>
             <wp:docPr id="27" name="Imagen 27" descr="https://latex.codecogs.com/gif.latex?%5Cdpi%7B300%7D%20%5Cbg_white%20%5Cfn_jvn%20%5Clarge%20%5Cfrac%7B12%7D%7B60%7D"/>
@@ -13293,11 +14222,33 @@
           <w:lang w:val="es-CO"/>
         </w:rPr>
       </w:pPr>
-      <w:r>
-        <w:rPr>
-          <w:lang w:val="es-CO"/>
-        </w:rPr>
-        <w:t>Se puede dividir tanto el numerador como el denominador entre 2, puesto que los dos números son pares.</w:t>
+      <w:ins w:id="60" w:author="mercyranjel" w:date="2015-11-11T17:53:00Z">
+        <w:r>
+          <w:rPr>
+            <w:lang w:val="es-CO"/>
+          </w:rPr>
+          <w:t>s</w:t>
+        </w:r>
+      </w:ins>
+      <w:r>
+        <w:rPr>
+          <w:lang w:val="es-CO"/>
+        </w:rPr>
+        <w:t>e puede</w:t>
+      </w:r>
+      <w:ins w:id="61" w:author="mercyranjel" w:date="2015-11-11T17:54:00Z">
+        <w:r>
+          <w:rPr>
+            <w:lang w:val="es-CO"/>
+          </w:rPr>
+          <w:t>n</w:t>
+        </w:r>
+      </w:ins>
+      <w:r>
+        <w:rPr>
+          <w:lang w:val="es-CO"/>
+        </w:rPr>
+        <w:t xml:space="preserve"> dividir tanto el numerador como el denominador entre 2, puesto que los dos números son pares.</w:t>
       </w:r>
     </w:p>
     <w:p>
@@ -13324,7 +14275,7 @@
           <w:lang w:val="es-ES" w:eastAsia="es-ES"/>
         </w:rPr>
         <w:drawing>
-          <wp:inline distT="0" distB="0" distL="0" distR="0" wp14:anchorId="580F16B5" wp14:editId="55E714F7">
+          <wp:inline distT="0" distB="0" distL="0" distR="0" wp14:anchorId="4E2FEDC0" wp14:editId="1FC0B7B1">
             <wp:extent cx="3085106" cy="751661"/>
             <wp:effectExtent l="0" t="0" r="1270" b="0"/>
             <wp:docPr id="28" name="Imagen 28" descr="https://latex.codecogs.com/gif.latex?%5Cdpi%7B300%7D%20%5Cbg_white%20%5Cfn_jvn%20%5Clarge%20%5Cfrac%7B12%7D%7B60%7D%3D%5Cfrac%7B12%5Cdiv%202%7D%7B60%5Cdiv%202%7D%3D%5Cfrac%7B6%7D%7B30%7D"/>
@@ -13389,11 +14340,19 @@
           <w:lang w:val="es-CO"/>
         </w:rPr>
       </w:pPr>
-      <w:r>
-        <w:rPr>
-          <w:lang w:val="es-CO"/>
-        </w:rPr>
-        <w:t xml:space="preserve">Sin embargo, también se puede dividir entre 3, porque tanto 12 como 60 son múltiplos de 3.  </w:t>
+      <w:ins w:id="62" w:author="mercyranjel" w:date="2015-11-11T17:54:00Z">
+        <w:r>
+          <w:rPr>
+            <w:lang w:val="es-CO"/>
+          </w:rPr>
+          <w:t>T</w:t>
+        </w:r>
+      </w:ins>
+      <w:r>
+        <w:rPr>
+          <w:lang w:val="es-CO"/>
+        </w:rPr>
+        <w:t xml:space="preserve">ambién se puede dividir entre 3, porque tanto 12 como 60 son múltiplos de 3.  </w:t>
       </w:r>
     </w:p>
     <w:p>
@@ -13420,7 +14379,7 @@
           <w:lang w:val="es-ES" w:eastAsia="es-ES"/>
         </w:rPr>
         <w:drawing>
-          <wp:inline distT="0" distB="0" distL="0" distR="0" wp14:anchorId="1D1C2133" wp14:editId="5B32505B">
+          <wp:inline distT="0" distB="0" distL="0" distR="0" wp14:anchorId="3F53CC14" wp14:editId="0CC8FFBF">
             <wp:extent cx="2878372" cy="701292"/>
             <wp:effectExtent l="0" t="0" r="0" b="3810"/>
             <wp:docPr id="29" name="Imagen 29" descr="https://latex.codecogs.com/gif.latex?%5Cdpi%7B300%7D%20%5Cbg_white%20%5Cfn_jvn%20%5Clarge%20%5Cfrac%7B12%7D%7B60%7D%3D%5Cfrac%7B12%5Cdiv%203%7D%7B60%5Cdiv%203%7D%3D%5Cfrac%7B4%7D%7B20%7D"/>
@@ -13488,7 +14447,35 @@
         <w:rPr>
           <w:lang w:val="es-CO"/>
         </w:rPr>
-        <w:t xml:space="preserve">Por medio de la simplificación se pudo hallar dos fracciones equivalentes, es decir: </w:t>
+        <w:t>Por medio de la simplificación se hallar</w:t>
+      </w:r>
+      <w:ins w:id="63" w:author="mercyranjel" w:date="2015-11-11T17:55:00Z">
+        <w:r>
+          <w:rPr>
+            <w:lang w:val="es-CO"/>
+          </w:rPr>
+          <w:t>on</w:t>
+        </w:r>
+      </w:ins>
+      <w:r>
+        <w:rPr>
+          <w:lang w:val="es-CO"/>
+        </w:rPr>
+        <w:t xml:space="preserve"> dos fracciones equivalentes, es decir</w:t>
+      </w:r>
+      <w:ins w:id="64" w:author="mercyranjel" w:date="2015-11-11T17:55:00Z">
+        <w:r>
+          <w:rPr>
+            <w:lang w:val="es-CO"/>
+          </w:rPr>
+          <w:t>,</w:t>
+        </w:r>
+      </w:ins>
+      <w:r>
+        <w:rPr>
+          <w:lang w:val="es-CO"/>
+        </w:rPr>
+        <w:t xml:space="preserve"> </w:t>
       </w:r>
     </w:p>
     <w:p>
@@ -13506,7 +14493,7 @@
           <w:lang w:val="es-ES" w:eastAsia="es-ES"/>
         </w:rPr>
         <w:drawing>
-          <wp:inline distT="0" distB="0" distL="0" distR="0" wp14:anchorId="3441A10E" wp14:editId="54CC6270">
+          <wp:inline distT="0" distB="0" distL="0" distR="0" wp14:anchorId="16080C1E" wp14:editId="4DC5AA8C">
             <wp:extent cx="2743200" cy="848011"/>
             <wp:effectExtent l="0" t="0" r="0" b="9525"/>
             <wp:docPr id="30" name="Imagen 30" descr="https://latex.codecogs.com/gif.latex?%5Cdpi%7B300%7D%20%5Cbg_white%20%5Cfn_jvn%20%5Clarge%20%5Cfrac%7B12%7D%7B60%7D%3D%5Cfrac%7B6%7D%7B30%7D%3D%5Cfrac%7B4%7D%7B20%7D"/>
@@ -13641,7 +14628,6 @@
           <w:p>
             <w:pPr>
               <w:pStyle w:val="TextoPLANETA"/>
-              <w:jc w:val="center"/>
               <w:rPr>
                 <w:b/>
                 <w:szCs w:val="24"/>
@@ -13722,7 +14708,7 @@
                 <w:lang w:val="es-ES" w:eastAsia="es-ES"/>
               </w:rPr>
               <w:drawing>
-                <wp:inline distT="0" distB="0" distL="0" distR="0" wp14:anchorId="1B3A9E78" wp14:editId="32DE2957">
+                <wp:inline distT="0" distB="0" distL="0" distR="0" wp14:anchorId="332C99EC" wp14:editId="5119BD23">
                   <wp:extent cx="1884460" cy="792196"/>
                   <wp:effectExtent l="0" t="0" r="1905" b="8255"/>
                   <wp:docPr id="26" name="Imagen 26" descr="https://latex.codecogs.com/gif.latex?%5Cdpi%7B300%7D%20%5Cbg_white%20%5Cfn_jvn%20%5Clarge%20%5Cfrac%7Ba%7D%7Bb%7D%3D%5Cfrac%7Ba%5Cdiv%20n%7D%7Bb%5Cdiv%20n%7D"/>
@@ -14019,29 +15005,104 @@
               <w:rPr>
                 <w:rFonts w:ascii="Arial" w:hAnsi="Arial" w:cs="Arial"/>
               </w:rPr>
-              <w:t xml:space="preserve"> verse claramente quien habla 1°</w:t>
-            </w:r>
-            <w:r>
-              <w:rPr>
-                <w:rFonts w:ascii="Arial" w:hAnsi="Arial" w:cs="Arial"/>
-              </w:rPr>
-              <w:t xml:space="preserve"> y quien 2°. </w:t>
-            </w:r>
-          </w:p>
-          <w:p>
-            <w:pPr>
-              <w:rPr>
-                <w:rFonts w:ascii="Arial" w:hAnsi="Arial" w:cs="Arial"/>
-              </w:rPr>
-            </w:pPr>
-          </w:p>
-          <w:p>
-            <w:pPr>
-              <w:rPr>
-                <w:rFonts w:ascii="Arial" w:hAnsi="Arial" w:cs="Arial"/>
-                <w:color w:val="000000"/>
-              </w:rPr>
-            </w:pPr>
+              <w:t xml:space="preserve"> verse claramente qui</w:t>
+            </w:r>
+            <w:ins w:id="65" w:author="mercyranjel" w:date="2015-11-11T17:56:00Z">
+              <w:r>
+                <w:rPr>
+                  <w:rFonts w:ascii="Arial" w:hAnsi="Arial" w:cs="Arial"/>
+                </w:rPr>
+                <w:t>é</w:t>
+              </w:r>
+            </w:ins>
+            <w:r>
+              <w:rPr>
+                <w:rFonts w:ascii="Arial" w:hAnsi="Arial" w:cs="Arial"/>
+              </w:rPr>
+              <w:t xml:space="preserve">n habla </w:t>
+            </w:r>
+            <w:ins w:id="66" w:author="mercyranjel" w:date="2015-11-11T17:57:00Z">
+              <w:r>
+                <w:rPr>
+                  <w:rFonts w:ascii="Arial" w:hAnsi="Arial" w:cs="Arial"/>
+                </w:rPr>
+                <w:t>primero</w:t>
+              </w:r>
+            </w:ins>
+            <w:r>
+              <w:rPr>
+                <w:rFonts w:ascii="Arial" w:hAnsi="Arial" w:cs="Arial"/>
+              </w:rPr>
+              <w:t xml:space="preserve"> y qui</w:t>
+            </w:r>
+            <w:ins w:id="67" w:author="mercyranjel" w:date="2015-11-11T17:57:00Z">
+              <w:r>
+                <w:rPr>
+                  <w:rFonts w:ascii="Arial" w:hAnsi="Arial" w:cs="Arial"/>
+                </w:rPr>
+                <w:t>é</w:t>
+              </w:r>
+            </w:ins>
+            <w:r>
+              <w:rPr>
+                <w:rFonts w:ascii="Arial" w:hAnsi="Arial" w:cs="Arial"/>
+              </w:rPr>
+              <w:t xml:space="preserve">n </w:t>
+            </w:r>
+            <w:ins w:id="68" w:author="mercyranjel" w:date="2015-11-11T17:57:00Z">
+              <w:r>
+                <w:rPr>
+                  <w:rFonts w:ascii="Arial" w:hAnsi="Arial" w:cs="Arial"/>
+                </w:rPr>
+                <w:t>lo hace de segundo</w:t>
+              </w:r>
+            </w:ins>
+            <w:r>
+              <w:rPr>
+                <w:rFonts w:ascii="Arial" w:hAnsi="Arial" w:cs="Arial"/>
+              </w:rPr>
+              <w:t xml:space="preserve">. </w:t>
+            </w:r>
+          </w:p>
+          <w:p>
+            <w:pPr>
+              <w:rPr>
+                <w:rFonts w:ascii="Arial" w:hAnsi="Arial" w:cs="Arial"/>
+              </w:rPr>
+            </w:pPr>
+          </w:p>
+          <w:p>
+            <w:pPr>
+              <w:rPr>
+                <w:rFonts w:ascii="Arial" w:hAnsi="Arial" w:cs="Arial"/>
+                <w:color w:val="000000"/>
+              </w:rPr>
+            </w:pPr>
+            <w:r>
+              <w:rPr>
+                <w:rFonts w:ascii="Arial" w:hAnsi="Arial" w:cs="Arial"/>
+                <w:b/>
+                <w:color w:val="C00000"/>
+              </w:rPr>
+              <w:t xml:space="preserve">En las palabras de la niña cambiar </w:t>
+            </w:r>
+            <w:r>
+              <w:rPr>
+                <w:rFonts w:ascii="Arial" w:hAnsi="Arial" w:cs="Arial"/>
+                <w:b/>
+                <w:color w:val="C00000"/>
+                <w:highlight w:val="green"/>
+              </w:rPr>
+              <w:t>donde</w:t>
+            </w:r>
+            <w:r>
+              <w:rPr>
+                <w:rFonts w:ascii="Arial" w:hAnsi="Arial" w:cs="Arial"/>
+                <w:b/>
+                <w:color w:val="C00000"/>
+              </w:rPr>
+              <w:t xml:space="preserve"> por: en el que</w:t>
+            </w:r>
             <w:r>
               <w:rPr>
                 <w:noProof/>
@@ -14049,7 +15110,7 @@
               </w:rPr>
               <w:lastRenderedPageBreak/>
               <w:drawing>
-                <wp:inline distT="0" distB="0" distL="0" distR="0" wp14:anchorId="41F0F50A" wp14:editId="007806C3">
+                <wp:inline distT="0" distB="0" distL="0" distR="0" wp14:anchorId="6379CFB7" wp14:editId="53227DD0">
                   <wp:extent cx="3962400" cy="3276212"/>
                   <wp:effectExtent l="0" t="0" r="0" b="635"/>
                   <wp:docPr id="20" name="Imagen 20"/>
@@ -14172,14 +15233,17 @@
               <w:rPr>
                 <w:rFonts w:ascii="Arial" w:hAnsi="Arial" w:cs="Arial"/>
                 <w:color w:val="000000"/>
-              </w:rPr>
-            </w:pPr>
-            <w:r>
-              <w:rPr>
-                <w:rFonts w:ascii="Arial" w:hAnsi="Arial" w:cs="Arial"/>
-                <w:color w:val="000000"/>
-              </w:rPr>
-              <w:t xml:space="preserve">Al simplificar fracciones, se llega a la fracción irreducible. </w:t>
+                <w:sz w:val="24"/>
+                <w:szCs w:val="24"/>
+                <w:lang w:val="es-ES_tradnl"/>
+              </w:rPr>
+            </w:pPr>
+            <w:r>
+              <w:rPr>
+                <w:rFonts w:ascii="Arial" w:hAnsi="Arial" w:cs="Arial"/>
+                <w:color w:val="000000"/>
+              </w:rPr>
+              <w:t xml:space="preserve">Al simplificar fracciones se llega a la fracción irreducible. </w:t>
             </w:r>
           </w:p>
         </w:tc>
@@ -14408,14 +15472,43 @@
               <w:rPr>
                 <w:rFonts w:ascii="Arial" w:hAnsi="Arial" w:cs="Arial"/>
               </w:rPr>
-              <w:t>Simplificación hasta fracción irreducible de 12/60</w:t>
-            </w:r>
-          </w:p>
-          <w:p>
-            <w:pPr>
-              <w:rPr>
-                <w:rFonts w:ascii="Arial" w:hAnsi="Arial" w:cs="Arial"/>
-                <w:color w:val="000000"/>
+              <w:t xml:space="preserve">Simplificación hasta </w:t>
+            </w:r>
+            <w:ins w:id="69" w:author="mercyranjel" w:date="2015-11-11T18:00:00Z">
+              <w:r>
+                <w:rPr>
+                  <w:rFonts w:ascii="Arial" w:hAnsi="Arial" w:cs="Arial"/>
+                </w:rPr>
+                <w:t xml:space="preserve">obtener la </w:t>
+              </w:r>
+            </w:ins>
+            <w:r>
+              <w:rPr>
+                <w:rFonts w:ascii="Arial" w:hAnsi="Arial" w:cs="Arial"/>
+              </w:rPr>
+              <w:t xml:space="preserve">fracción irreducible de </w:t>
+            </w:r>
+            <w:r>
+              <w:rPr>
+                <w:rFonts w:ascii="Arial" w:hAnsi="Arial" w:cs="Arial"/>
+              </w:rPr>
+              <w:t>12/60</w:t>
+            </w:r>
+            <w:ins w:id="70" w:author="mercyranjel" w:date="2015-11-11T18:00:00Z">
+              <w:r>
+                <w:rPr>
+                  <w:rFonts w:ascii="Arial" w:hAnsi="Arial" w:cs="Arial"/>
+                </w:rPr>
+                <w:t>.</w:t>
+              </w:r>
+            </w:ins>
+          </w:p>
+          <w:p>
+            <w:pPr>
+              <w:rPr>
+                <w:rFonts w:ascii="Arial" w:hAnsi="Arial" w:cs="Arial"/>
+                <w:b/>
+                <w:color w:val="C00000"/>
               </w:rPr>
             </w:pPr>
             <w:r>
@@ -14424,7 +15517,7 @@
                 <w:lang w:val="es-ES" w:eastAsia="es-ES"/>
               </w:rPr>
               <w:drawing>
-                <wp:inline distT="0" distB="0" distL="0" distR="0" wp14:anchorId="15090C65" wp14:editId="47968CC7">
+                <wp:inline distT="0" distB="0" distL="0" distR="0" wp14:anchorId="6D4188B3" wp14:editId="062629B3">
                   <wp:extent cx="3356196" cy="1518424"/>
                   <wp:effectExtent l="0" t="0" r="0" b="5715"/>
                   <wp:docPr id="31" name="Imagen 31"/>
@@ -14473,6 +15566,15 @@
               </w:drawing>
             </w:r>
           </w:p>
+          <w:p>
+            <w:pPr>
+              <w:rPr>
+                <w:rFonts w:ascii="Arial" w:hAnsi="Arial" w:cs="Arial"/>
+                <w:b/>
+                <w:color w:val="C00000"/>
+              </w:rPr>
+            </w:pPr>
+          </w:p>
         </w:tc>
       </w:tr>
       <w:tr>
@@ -14716,7 +15818,7 @@
           <w:lang w:val="es-ES" w:eastAsia="es-ES"/>
         </w:rPr>
         <w:drawing>
-          <wp:inline distT="0" distB="0" distL="0" distR="0" wp14:anchorId="1E65DA48" wp14:editId="368A9A3C">
+          <wp:inline distT="0" distB="0" distL="0" distR="0" wp14:anchorId="011A7672" wp14:editId="6F3EB2A7">
             <wp:extent cx="413468" cy="687678"/>
             <wp:effectExtent l="0" t="0" r="5715" b="0"/>
             <wp:docPr id="33" name="Imagen 33" descr="https://latex.codecogs.com/gif.latex?%5Cdpi%7B300%7D%20%5Cbg_white%20%5Cfn_jvn%20%5Clarge%20%5Cfrac%7B24%7D%7B18%7D"/>
@@ -14780,11 +15882,33 @@
           <w:lang w:val="es-CO"/>
         </w:rPr>
       </w:pPr>
-      <w:r>
-        <w:rPr>
-          <w:lang w:val="es-CO"/>
-        </w:rPr>
-        <w:t xml:space="preserve">Se halla el mcd entre 24 y 18 que es 6; luego, </w:t>
+      <w:ins w:id="71" w:author="mercyranjel" w:date="2015-11-11T18:03:00Z">
+        <w:r>
+          <w:rPr>
+            <w:lang w:val="es-CO"/>
+          </w:rPr>
+          <w:t>s</w:t>
+        </w:r>
+      </w:ins>
+      <w:r>
+        <w:rPr>
+          <w:lang w:val="es-CO"/>
+        </w:rPr>
+        <w:t>e halla el mcd entre 24 y 18</w:t>
+      </w:r>
+      <w:ins w:id="72" w:author="mercyranjel" w:date="2015-11-11T18:03:00Z">
+        <w:r>
+          <w:rPr>
+            <w:lang w:val="es-CO"/>
+          </w:rPr>
+          <w:t>,</w:t>
+        </w:r>
+      </w:ins>
+      <w:r>
+        <w:rPr>
+          <w:lang w:val="es-CO"/>
+        </w:rPr>
+        <w:t xml:space="preserve"> que es 6; luego, </w:t>
       </w:r>
       <w:r>
         <w:rPr>
@@ -14808,8 +15932,16 @@
         <w:rPr>
           <w:lang w:val="es-CO"/>
         </w:rPr>
-        <w:t>este número:</w:t>
-      </w:r>
+        <w:t>este número</w:t>
+      </w:r>
+      <w:ins w:id="73" w:author="mercyranjel" w:date="2015-11-11T18:03:00Z">
+        <w:r>
+          <w:rPr>
+            <w:lang w:val="es-CO"/>
+          </w:rPr>
+          <w:t>.</w:t>
+        </w:r>
+      </w:ins>
     </w:p>
     <w:p>
       <w:pPr>
@@ -14840,7 +15972,7 @@
           <w:lang w:val="es-ES" w:eastAsia="es-ES"/>
         </w:rPr>
         <w:drawing>
-          <wp:inline distT="0" distB="0" distL="0" distR="0" wp14:anchorId="5A93582C" wp14:editId="58510C88">
+          <wp:inline distT="0" distB="0" distL="0" distR="0" wp14:anchorId="53589632" wp14:editId="0886E657">
             <wp:extent cx="2289975" cy="602030"/>
             <wp:effectExtent l="0" t="0" r="0" b="7620"/>
             <wp:docPr id="34" name="Imagen 34" descr="https://latex.codecogs.com/gif.latex?%5Cdpi%7B300%7D%20%5Cbg_white%20%5Cfn_jvn%20%5Clarge%20%5Cfrac%7B24%7D%7B18%7D%3D%5Cfrac%7B24%5Cdiv%206%7D%7B18%5Cdiv%206%7D%3D%5Cfrac%7B4%7D%7B3%7D"/>
@@ -15029,13 +16161,16 @@
             <w:pPr>
               <w:rPr>
                 <w:rFonts w:ascii="Arial" w:hAnsi="Arial" w:cs="Arial"/>
-              </w:rPr>
-            </w:pPr>
-            <w:r>
-              <w:rPr>
-                <w:rFonts w:ascii="Arial" w:hAnsi="Arial" w:cs="Arial"/>
-              </w:rPr>
-              <w:t xml:space="preserve">En matemáticas, es aconsejable utilizar la forma irreducible equivalente de cualquier resultado fraccionario que </w:t>
+                <w:sz w:val="24"/>
+                <w:szCs w:val="24"/>
+                <w:lang w:val="es-ES_tradnl"/>
+              </w:rPr>
+            </w:pPr>
+            <w:r>
+              <w:rPr>
+                <w:rFonts w:ascii="Arial" w:hAnsi="Arial" w:cs="Arial"/>
+              </w:rPr>
+              <w:t xml:space="preserve">En matemáticas es aconsejable utilizar la forma irreducible equivalente de cualquier resultado fraccionario que </w:t>
             </w:r>
             <w:r>
               <w:rPr>
@@ -15059,7 +16194,35 @@
               <w:rPr>
                 <w:rFonts w:ascii="Arial" w:hAnsi="Arial" w:cs="Arial"/>
               </w:rPr>
-              <w:t xml:space="preserve"> calcular, por eso se recomienda siempre simplificar las respuestas. </w:t>
+              <w:t xml:space="preserve"> calcular</w:t>
+            </w:r>
+            <w:ins w:id="74" w:author="mercyranjel" w:date="2015-11-11T18:04:00Z">
+              <w:r>
+                <w:rPr>
+                  <w:rFonts w:ascii="Arial" w:hAnsi="Arial" w:cs="Arial"/>
+                </w:rPr>
+                <w:t>;</w:t>
+              </w:r>
+            </w:ins>
+            <w:r>
+              <w:rPr>
+                <w:rFonts w:ascii="Arial" w:hAnsi="Arial" w:cs="Arial"/>
+              </w:rPr>
+              <w:t xml:space="preserve"> por eso</w:t>
+            </w:r>
+            <w:ins w:id="75" w:author="mercyranjel" w:date="2015-11-11T18:04:00Z">
+              <w:r>
+                <w:rPr>
+                  <w:rFonts w:ascii="Arial" w:hAnsi="Arial" w:cs="Arial"/>
+                </w:rPr>
+                <w:t>,</w:t>
+              </w:r>
+            </w:ins>
+            <w:r>
+              <w:rPr>
+                <w:rFonts w:ascii="Arial" w:hAnsi="Arial" w:cs="Arial"/>
+              </w:rPr>
+              <w:t xml:space="preserve"> se recomienda siempre simplificar las respuestas. </w:t>
             </w:r>
           </w:p>
         </w:tc>
@@ -15289,15 +16452,59 @@
               <w:rPr>
                 <w:rFonts w:ascii="Arial" w:hAnsi="Arial" w:cs="Arial"/>
                 <w:color w:val="000000"/>
-              </w:rPr>
-            </w:pPr>
-            <w:r>
-              <w:rPr>
-                <w:rFonts w:ascii="Arial" w:hAnsi="Arial" w:cs="Arial"/>
-                <w:color w:val="000000"/>
-              </w:rPr>
-              <w:t>Interactivo para explicar la noción de fracción irreducible, de las fracciones equivalentes y de la simplificación de fracciones</w:t>
-            </w:r>
+                <w:sz w:val="24"/>
+                <w:szCs w:val="24"/>
+                <w:lang w:val="es-ES_tradnl"/>
+              </w:rPr>
+            </w:pPr>
+            <w:r>
+              <w:rPr>
+                <w:rFonts w:ascii="Arial" w:hAnsi="Arial" w:cs="Arial"/>
+                <w:color w:val="000000"/>
+              </w:rPr>
+              <w:t xml:space="preserve">Interactivo para explicar la noción de fracción irreducible, </w:t>
+            </w:r>
+            <w:ins w:id="76" w:author="mercyranjel" w:date="2015-11-11T18:05:00Z">
+              <w:r>
+                <w:rPr>
+                  <w:rFonts w:ascii="Arial" w:hAnsi="Arial" w:cs="Arial"/>
+                  <w:color w:val="000000"/>
+                </w:rPr>
+                <w:t xml:space="preserve">la </w:t>
+              </w:r>
+            </w:ins>
+            <w:r>
+              <w:rPr>
+                <w:rFonts w:ascii="Arial" w:hAnsi="Arial" w:cs="Arial"/>
+                <w:color w:val="000000"/>
+              </w:rPr>
+              <w:t xml:space="preserve">de fracciones equivalentes y </w:t>
+            </w:r>
+            <w:ins w:id="77" w:author="mercyranjel" w:date="2015-11-11T18:05:00Z">
+              <w:r>
+                <w:rPr>
+                  <w:rFonts w:ascii="Arial" w:hAnsi="Arial" w:cs="Arial"/>
+                  <w:color w:val="000000"/>
+                </w:rPr>
+                <w:t xml:space="preserve">la </w:t>
+              </w:r>
+            </w:ins>
+            <w:r>
+              <w:rPr>
+                <w:rFonts w:ascii="Arial" w:hAnsi="Arial" w:cs="Arial"/>
+                <w:color w:val="000000"/>
+              </w:rPr>
+              <w:t>de simplificación de fracciones</w:t>
+            </w:r>
+            <w:ins w:id="78" w:author="mercyranjel" w:date="2015-11-11T18:05:00Z">
+              <w:r>
+                <w:rPr>
+                  <w:rFonts w:ascii="Arial" w:hAnsi="Arial" w:cs="Arial"/>
+                  <w:color w:val="000000"/>
+                </w:rPr>
+                <w:t>.</w:t>
+              </w:r>
+            </w:ins>
           </w:p>
         </w:tc>
       </w:tr>
@@ -15538,6 +16745,15 @@
               </w:rPr>
               <w:t>Ejercicios para encontrar fracciones equivalentes</w:t>
             </w:r>
+            <w:ins w:id="79" w:author="mercyranjel" w:date="2015-11-11T18:05:00Z">
+              <w:r>
+                <w:rPr>
+                  <w:rFonts w:ascii="Arial" w:hAnsi="Arial" w:cs="Arial"/>
+                  <w:color w:val="000000"/>
+                </w:rPr>
+                <w:t>.</w:t>
+              </w:r>
+            </w:ins>
           </w:p>
         </w:tc>
       </w:tr>
@@ -15767,16 +16983,35 @@
             <w:pPr>
               <w:rPr>
                 <w:rFonts w:ascii="Arial" w:hAnsi="Arial" w:cs="Arial"/>
-                <w:color w:val="000000"/>
-              </w:rPr>
-            </w:pPr>
-            <w:r>
-              <w:rPr>
-                <w:rFonts w:ascii="Arial" w:hAnsi="Arial" w:cs="Arial"/>
-                <w:color w:val="000000"/>
-              </w:rPr>
-              <w:t>Ejercicios para escribir fracciones equivalentes</w:t>
-            </w:r>
+                <w:b/>
+                <w:color w:val="C00000"/>
+              </w:rPr>
+            </w:pPr>
+            <w:r>
+              <w:rPr>
+                <w:rFonts w:ascii="Arial" w:hAnsi="Arial" w:cs="Arial"/>
+                <w:color w:val="000000"/>
+              </w:rPr>
+              <w:t xml:space="preserve">Ejercicios para escribir fracciones </w:t>
+            </w:r>
+            <w:ins w:id="80" w:author="Juan Velasquez" w:date="2015-11-12T19:53:00Z">
+              <w:r>
+                <w:rPr>
+                  <w:rFonts w:ascii="Arial" w:hAnsi="Arial" w:cs="Arial"/>
+                  <w:color w:val="000000"/>
+                </w:rPr>
+                <w:t>irreductibles</w:t>
+              </w:r>
+            </w:ins>
+            <w:ins w:id="81" w:author="mercyranjel" w:date="2015-11-11T18:06:00Z">
+              <w:r>
+                <w:rPr>
+                  <w:rFonts w:ascii="Arial" w:hAnsi="Arial" w:cs="Arial"/>
+                  <w:color w:val="000000"/>
+                </w:rPr>
+                <w:t xml:space="preserve">. </w:t>
+              </w:r>
+            </w:ins>
           </w:p>
         </w:tc>
       </w:tr>
@@ -16016,6 +17251,15 @@
               </w:rPr>
               <w:t>Actividad para completar un texto sobre fracciones equivalentes</w:t>
             </w:r>
+            <w:ins w:id="82" w:author="mercyranjel" w:date="2015-11-11T18:07:00Z">
+              <w:r>
+                <w:rPr>
+                  <w:rFonts w:ascii="Arial" w:hAnsi="Arial" w:cs="Arial"/>
+                  <w:color w:val="000000"/>
+                </w:rPr>
+                <w:t>.</w:t>
+              </w:r>
+            </w:ins>
           </w:p>
         </w:tc>
       </w:tr>
@@ -16256,6 +17500,15 @@
               </w:rPr>
               <w:t>Actividad para resolver problemas con fracciones equivalentes</w:t>
             </w:r>
+            <w:ins w:id="83" w:author="mercyranjel" w:date="2015-11-11T18:07:00Z">
+              <w:r>
+                <w:rPr>
+                  <w:rFonts w:ascii="Arial" w:hAnsi="Arial" w:cs="Arial"/>
+                  <w:color w:val="000000"/>
+                </w:rPr>
+                <w:t>.</w:t>
+              </w:r>
+            </w:ins>
           </w:p>
         </w:tc>
       </w:tr>
@@ -16570,15 +17823,43 @@
               <w:rPr>
                 <w:rFonts w:ascii="Arial" w:hAnsi="Arial" w:cs="Arial"/>
                 <w:color w:val="000000"/>
-              </w:rPr>
-            </w:pPr>
-            <w:r>
-              <w:rPr>
-                <w:rFonts w:ascii="Arial" w:hAnsi="Arial" w:cs="Arial"/>
-                <w:color w:val="000000"/>
-              </w:rPr>
-              <w:t>Actividades sobre Las fracciones equivalentes</w:t>
-            </w:r>
+                <w:sz w:val="24"/>
+                <w:szCs w:val="24"/>
+                <w:lang w:val="es-ES_tradnl"/>
+              </w:rPr>
+            </w:pPr>
+            <w:r>
+              <w:rPr>
+                <w:rFonts w:ascii="Arial" w:hAnsi="Arial" w:cs="Arial"/>
+                <w:color w:val="000000"/>
+              </w:rPr>
+              <w:t xml:space="preserve">Actividades sobre </w:t>
+            </w:r>
+            <w:ins w:id="84" w:author="mercyranjel" w:date="2015-11-11T18:07:00Z">
+              <w:r>
+                <w:rPr>
+                  <w:rFonts w:ascii="Arial" w:hAnsi="Arial" w:cs="Arial"/>
+                  <w:color w:val="000000"/>
+                </w:rPr>
+                <w:t>l</w:t>
+              </w:r>
+            </w:ins>
+            <w:r>
+              <w:rPr>
+                <w:rFonts w:ascii="Arial" w:hAnsi="Arial" w:cs="Arial"/>
+                <w:color w:val="000000"/>
+              </w:rPr>
+              <w:t>as fracciones equivalentes</w:t>
+            </w:r>
+            <w:ins w:id="85" w:author="mercyranjel" w:date="2015-11-11T18:07:00Z">
+              <w:r>
+                <w:rPr>
+                  <w:rFonts w:ascii="Arial" w:hAnsi="Arial" w:cs="Arial"/>
+                  <w:color w:val="000000"/>
+                </w:rPr>
+                <w:t>.</w:t>
+              </w:r>
+            </w:ins>
           </w:p>
         </w:tc>
       </w:tr>
@@ -16745,20 +18026,42 @@
         <w:rPr>
           <w:lang w:val="es-CO"/>
         </w:rPr>
-        <w:t xml:space="preserve">dos fracciones, </w:t>
-      </w:r>
-      <w:r>
-        <w:rPr>
-          <w:lang w:val="es-CO"/>
-        </w:rPr>
-        <w:t xml:space="preserve">se debe </w:t>
-      </w:r>
-      <w:r>
-        <w:rPr>
-          <w:lang w:val="es-CO"/>
-        </w:rPr>
-        <w:t>tener en cuenta tres situaciones:</w:t>
-      </w:r>
+        <w:t xml:space="preserve">dos fracciones </w:t>
+      </w:r>
+      <w:r>
+        <w:rPr>
+          <w:lang w:val="es-CO"/>
+        </w:rPr>
+        <w:t>se debe</w:t>
+      </w:r>
+      <w:ins w:id="86" w:author="mercyranjel" w:date="2015-11-11T18:08:00Z">
+        <w:r>
+          <w:rPr>
+            <w:lang w:val="es-CO"/>
+          </w:rPr>
+          <w:t>n</w:t>
+        </w:r>
+      </w:ins>
+      <w:r>
+        <w:rPr>
+          <w:lang w:val="es-CO"/>
+        </w:rPr>
+        <w:t xml:space="preserve"> </w:t>
+      </w:r>
+      <w:r>
+        <w:rPr>
+          <w:lang w:val="es-CO"/>
+        </w:rPr>
+        <w:t>tener en cuenta tres situaciones</w:t>
+      </w:r>
+      <w:ins w:id="87" w:author="mercyranjel" w:date="2015-11-11T18:09:00Z">
+        <w:r>
+          <w:rPr>
+            <w:lang w:val="es-CO"/>
+          </w:rPr>
+          <w:t>.</w:t>
+        </w:r>
+      </w:ins>
     </w:p>
     <w:p>
       <w:pPr>
@@ -17089,6 +18392,15 @@
               </w:rPr>
               <w:t>que explica el proceso de comparación y ordenación de fracciones</w:t>
             </w:r>
+            <w:ins w:id="88" w:author="mercyranjel" w:date="2015-11-11T18:09:00Z">
+              <w:r>
+                <w:rPr>
+                  <w:rFonts w:ascii="Arial" w:hAnsi="Arial" w:cs="Arial"/>
+                  <w:color w:val="000000"/>
+                </w:rPr>
+                <w:t>.</w:t>
+              </w:r>
+            </w:ins>
           </w:p>
         </w:tc>
       </w:tr>
@@ -17336,6 +18648,15 @@
               </w:rPr>
               <w:t>Actividad que ayuda a practicar la comparación de fracciones</w:t>
             </w:r>
+            <w:ins w:id="89" w:author="mercyranjel" w:date="2015-11-11T18:09:00Z">
+              <w:r>
+                <w:rPr>
+                  <w:rFonts w:ascii="Arial" w:hAnsi="Arial" w:cs="Arial"/>
+                  <w:color w:val="000000"/>
+                </w:rPr>
+                <w:t>.</w:t>
+              </w:r>
+            </w:ins>
           </w:p>
         </w:tc>
       </w:tr>
@@ -17583,6 +18904,15 @@
               </w:rPr>
               <w:t>Interactivo que muestra el concepto, la comparación, los tipos y la comparación de las fracciones</w:t>
             </w:r>
+            <w:ins w:id="90" w:author="mercyranjel" w:date="2015-11-11T18:09:00Z">
+              <w:r>
+                <w:rPr>
+                  <w:rFonts w:ascii="Arial" w:hAnsi="Arial" w:cs="Arial"/>
+                  <w:color w:val="000000"/>
+                </w:rPr>
+                <w:t>.</w:t>
+              </w:r>
+            </w:ins>
           </w:p>
         </w:tc>
       </w:tr>
@@ -17887,15 +19217,43 @@
               <w:rPr>
                 <w:rFonts w:ascii="Arial" w:hAnsi="Arial" w:cs="Arial"/>
                 <w:color w:val="000000"/>
-              </w:rPr>
-            </w:pPr>
-            <w:r>
-              <w:rPr>
-                <w:rFonts w:ascii="Arial" w:hAnsi="Arial" w:cs="Arial"/>
-                <w:color w:val="000000"/>
-              </w:rPr>
-              <w:t>Actividades sobre La comparación de fracciones</w:t>
-            </w:r>
+                <w:sz w:val="24"/>
+                <w:szCs w:val="24"/>
+                <w:lang w:val="es-ES_tradnl"/>
+              </w:rPr>
+            </w:pPr>
+            <w:r>
+              <w:rPr>
+                <w:rFonts w:ascii="Arial" w:hAnsi="Arial" w:cs="Arial"/>
+                <w:color w:val="000000"/>
+              </w:rPr>
+              <w:t xml:space="preserve">Actividades sobre </w:t>
+            </w:r>
+            <w:ins w:id="91" w:author="mercyranjel" w:date="2015-11-11T18:10:00Z">
+              <w:r>
+                <w:rPr>
+                  <w:rFonts w:ascii="Arial" w:hAnsi="Arial" w:cs="Arial"/>
+                  <w:color w:val="000000"/>
+                </w:rPr>
+                <w:t>l</w:t>
+              </w:r>
+            </w:ins>
+            <w:r>
+              <w:rPr>
+                <w:rFonts w:ascii="Arial" w:hAnsi="Arial" w:cs="Arial"/>
+                <w:color w:val="000000"/>
+              </w:rPr>
+              <w:t>a comparación de fracciones</w:t>
+            </w:r>
+            <w:ins w:id="92" w:author="mercyranjel" w:date="2015-11-11T18:11:00Z">
+              <w:r>
+                <w:rPr>
+                  <w:rFonts w:ascii="Arial" w:hAnsi="Arial" w:cs="Arial"/>
+                  <w:color w:val="000000"/>
+                </w:rPr>
+                <w:t>.</w:t>
+              </w:r>
+            </w:ins>
           </w:p>
         </w:tc>
       </w:tr>
@@ -18185,6 +19543,15 @@
               </w:rPr>
               <w:t>el uso de las fracciones como operador, a través de un texto sobre los géneros literarios</w:t>
             </w:r>
+            <w:ins w:id="93" w:author="mercyranjel" w:date="2015-11-11T18:11:00Z">
+              <w:r>
+                <w:rPr>
+                  <w:rFonts w:ascii="Arial" w:hAnsi="Arial" w:cs="Arial"/>
+                  <w:color w:val="000000"/>
+                </w:rPr>
+                <w:t>.</w:t>
+              </w:r>
+            </w:ins>
           </w:p>
         </w:tc>
       </w:tr>
@@ -18437,15 +19804,43 @@
               <w:rPr>
                 <w:rFonts w:ascii="Arial" w:hAnsi="Arial" w:cs="Arial"/>
                 <w:color w:val="000000"/>
-              </w:rPr>
-            </w:pPr>
-            <w:r>
-              <w:rPr>
-                <w:rFonts w:ascii="Arial" w:hAnsi="Arial" w:cs="Arial"/>
-                <w:color w:val="000000"/>
-              </w:rPr>
-              <w:t>Actividad que muestra los distintas interpretaciones de las fracciones en contextos cotidianos</w:t>
-            </w:r>
+                <w:sz w:val="24"/>
+                <w:szCs w:val="24"/>
+                <w:lang w:val="es-ES_tradnl"/>
+              </w:rPr>
+            </w:pPr>
+            <w:r>
+              <w:rPr>
+                <w:rFonts w:ascii="Arial" w:hAnsi="Arial" w:cs="Arial"/>
+                <w:color w:val="000000"/>
+              </w:rPr>
+              <w:t>Actividad que muestra l</w:t>
+            </w:r>
+            <w:ins w:id="94" w:author="mercyranjel" w:date="2015-11-11T18:11:00Z">
+              <w:r>
+                <w:rPr>
+                  <w:rFonts w:ascii="Arial" w:hAnsi="Arial" w:cs="Arial"/>
+                  <w:color w:val="000000"/>
+                </w:rPr>
+                <w:t>a</w:t>
+              </w:r>
+            </w:ins>
+            <w:r>
+              <w:rPr>
+                <w:rFonts w:ascii="Arial" w:hAnsi="Arial" w:cs="Arial"/>
+                <w:color w:val="000000"/>
+              </w:rPr>
+              <w:t>s distintas interpretaciones de las fracciones en contextos cotidianos</w:t>
+            </w:r>
+            <w:ins w:id="95" w:author="mercyranjel" w:date="2015-11-11T18:11:00Z">
+              <w:r>
+                <w:rPr>
+                  <w:rFonts w:ascii="Arial" w:hAnsi="Arial" w:cs="Arial"/>
+                  <w:color w:val="000000"/>
+                </w:rPr>
+                <w:t>.</w:t>
+              </w:r>
+            </w:ins>
           </w:p>
         </w:tc>
       </w:tr>
@@ -18465,8 +19860,6 @@
           <w:lang w:val="es-CO"/>
         </w:rPr>
       </w:pPr>
-      <w:bookmarkStart w:id="0" w:name="_GoBack"/>
-      <w:bookmarkEnd w:id="0"/>
     </w:p>
     <w:p>
       <w:pPr>
@@ -18698,15 +20091,45 @@
               <w:rPr>
                 <w:rFonts w:ascii="Arial" w:hAnsi="Arial" w:cs="Arial"/>
                 <w:color w:val="000000"/>
-              </w:rPr>
-            </w:pPr>
-            <w:r>
-              <w:rPr>
-                <w:rFonts w:ascii="Arial" w:hAnsi="Arial" w:cs="Arial"/>
-                <w:color w:val="000000"/>
-              </w:rPr>
-              <w:t>Mapa conceptual que describe el desarrollo de Los números fraccionarios</w:t>
-            </w:r>
+                <w:sz w:val="24"/>
+                <w:szCs w:val="24"/>
+                <w:lang w:val="es-ES_tradnl"/>
+              </w:rPr>
+            </w:pPr>
+            <w:r>
+              <w:rPr>
+                <w:rFonts w:ascii="Arial" w:hAnsi="Arial" w:cs="Arial"/>
+                <w:color w:val="000000"/>
+              </w:rPr>
+              <w:t xml:space="preserve">Mapa conceptual que describe el desarrollo de </w:t>
+            </w:r>
+            <w:bookmarkStart w:id="96" w:name="_GoBack"/>
+            <w:bookmarkEnd w:id="96"/>
+            <w:ins w:id="97" w:author="mercyranjel" w:date="2015-11-11T18:12:00Z">
+              <w:r>
+                <w:rPr>
+                  <w:rFonts w:ascii="Arial" w:hAnsi="Arial" w:cs="Arial"/>
+                  <w:color w:val="000000"/>
+                </w:rPr>
+                <w:t>l</w:t>
+              </w:r>
+            </w:ins>
+            <w:r>
+              <w:rPr>
+                <w:rFonts w:ascii="Arial" w:hAnsi="Arial" w:cs="Arial"/>
+                <w:color w:val="000000"/>
+              </w:rPr>
+              <w:t>os números fraccionarios</w:t>
+            </w:r>
+            <w:ins w:id="98" w:author="mercyranjel" w:date="2015-11-11T18:12:00Z">
+              <w:r>
+                <w:rPr>
+                  <w:rFonts w:ascii="Arial" w:hAnsi="Arial" w:cs="Arial"/>
+                  <w:color w:val="000000"/>
+                </w:rPr>
+                <w:t>.</w:t>
+              </w:r>
+            </w:ins>
           </w:p>
         </w:tc>
       </w:tr>
@@ -18937,6 +20360,15 @@
               </w:rPr>
               <w:t>Evalúa tus conocimientos sobre el tema Los números fraccionarios</w:t>
             </w:r>
+            <w:ins w:id="99" w:author="mercyranjel" w:date="2015-11-11T18:12:00Z">
+              <w:r>
+                <w:rPr>
+                  <w:rFonts w:ascii="Arial" w:hAnsi="Arial" w:cs="Arial"/>
+                  <w:color w:val="000000"/>
+                </w:rPr>
+                <w:t>.</w:t>
+              </w:r>
+            </w:ins>
           </w:p>
         </w:tc>
       </w:tr>
@@ -19520,7 +20952,7 @@
         <w:rStyle w:val="Nmerodepgina"/>
         <w:noProof/>
       </w:rPr>
-      <w:t>20</w:t>
+      <w:t>21</w:t>
     </w:r>
     <w:r>
       <w:rPr>
@@ -21869,146 +23301,272 @@
       </w:pPr>
     </w:pPrDefault>
   </w:docDefaults>
-  <w:latentStyles w:defLockedState="0" w:defUIPriority="0" w:defSemiHidden="0" w:defUnhideWhenUsed="0" w:defQFormat="0" w:count="276">
-    <w:lsdException w:name="Normal" w:qFormat="1"/>
-    <w:lsdException w:name="heading 1" w:uiPriority="9"/>
-    <w:lsdException w:name="index 1" w:semiHidden="1" w:unhideWhenUsed="1"/>
-    <w:lsdException w:name="index 7" w:semiHidden="1" w:unhideWhenUsed="1"/>
-    <w:lsdException w:name="index 8" w:semiHidden="1" w:unhideWhenUsed="1"/>
-    <w:lsdException w:name="index 9" w:semiHidden="1" w:unhideWhenUsed="1"/>
-    <w:lsdException w:name="toc 1" w:semiHidden="1" w:unhideWhenUsed="1"/>
-    <w:lsdException w:name="toc 2" w:semiHidden="1" w:unhideWhenUsed="1"/>
-    <w:lsdException w:name="toc 3" w:semiHidden="1" w:unhideWhenUsed="1"/>
-    <w:lsdException w:name="toc 4" w:semiHidden="1" w:unhideWhenUsed="1"/>
-    <w:lsdException w:name="toc 5" w:semiHidden="1" w:unhideWhenUsed="1"/>
-    <w:lsdException w:name="toc 6" w:semiHidden="1" w:unhideWhenUsed="1"/>
-    <w:lsdException w:name="toc 7" w:semiHidden="1" w:unhideWhenUsed="1"/>
-    <w:lsdException w:name="toc 8" w:semiHidden="1" w:unhideWhenUsed="1"/>
-    <w:lsdException w:name="toc 9" w:semiHidden="1" w:unhideWhenUsed="1"/>
-    <w:lsdException w:name="Normal Indent" w:semiHidden="1" w:unhideWhenUsed="1"/>
-    <w:lsdException w:name="footnote text" w:semiHidden="1" w:unhideWhenUsed="1"/>
-    <w:lsdException w:name="annotation text" w:semiHidden="1" w:unhideWhenUsed="1"/>
-    <w:lsdException w:name="header" w:semiHidden="1" w:unhideWhenUsed="1"/>
-    <w:lsdException w:name="footer" w:semiHidden="1" w:unhideWhenUsed="1"/>
-    <w:lsdException w:name="index heading" w:semiHidden="1" w:unhideWhenUsed="1"/>
-    <w:lsdException w:name="caption" w:semiHidden="1" w:unhideWhenUsed="1"/>
-    <w:lsdException w:name="table of figures" w:semiHidden="1" w:unhideWhenUsed="1"/>
-    <w:lsdException w:name="envelope address" w:semiHidden="1" w:unhideWhenUsed="1"/>
-    <w:lsdException w:name="envelope return" w:semiHidden="1" w:unhideWhenUsed="1"/>
-    <w:lsdException w:name="footnote reference" w:semiHidden="1" w:unhideWhenUsed="1"/>
-    <w:lsdException w:name="annotation reference" w:semiHidden="1" w:unhideWhenUsed="1"/>
-    <w:lsdException w:name="line number" w:semiHidden="1" w:unhideWhenUsed="1"/>
-    <w:lsdException w:name="page number" w:semiHidden="1" w:unhideWhenUsed="1"/>
-    <w:lsdException w:name="endnote reference" w:semiHidden="1" w:unhideWhenUsed="1"/>
-    <w:lsdException w:name="endnote text" w:semiHidden="1" w:unhideWhenUsed="1"/>
-    <w:lsdException w:name="table of authorities" w:semiHidden="1" w:unhideWhenUsed="1"/>
-    <w:lsdException w:name="macro" w:semiHidden="1" w:unhideWhenUsed="1"/>
-    <w:lsdException w:name="toa heading" w:semiHidden="1" w:unhideWhenUsed="1"/>
-    <w:lsdException w:name="List" w:semiHidden="1" w:unhideWhenUsed="1"/>
-    <w:lsdException w:name="List Bullet" w:semiHidden="1" w:unhideWhenUsed="1"/>
-    <w:lsdException w:name="List Number" w:semiHidden="1" w:unhideWhenUsed="1"/>
-    <w:lsdException w:name="List 2" w:semiHidden="1" w:unhideWhenUsed="1"/>
-    <w:lsdException w:name="List 3" w:semiHidden="1" w:unhideWhenUsed="1"/>
-    <w:lsdException w:name="List 4" w:semiHidden="1" w:unhideWhenUsed="1"/>
-    <w:lsdException w:name="List 5" w:semiHidden="1" w:unhideWhenUsed="1"/>
-    <w:lsdException w:name="List Bullet 2" w:semiHidden="1" w:unhideWhenUsed="1"/>
-    <w:lsdException w:name="List Bullet 3" w:semiHidden="1" w:unhideWhenUsed="1"/>
-    <w:lsdException w:name="List Bullet 4" w:semiHidden="1" w:unhideWhenUsed="1"/>
-    <w:lsdException w:name="List Bullet 5" w:semiHidden="1" w:unhideWhenUsed="1"/>
-    <w:lsdException w:name="List Number 3" w:semiHidden="1" w:unhideWhenUsed="1"/>
-    <w:lsdException w:name="List Number 4" w:semiHidden="1" w:unhideWhenUsed="1"/>
-    <w:lsdException w:name="Closing" w:semiHidden="1" w:unhideWhenUsed="1"/>
-    <w:lsdException w:name="Signature" w:semiHidden="1" w:unhideWhenUsed="1"/>
-    <w:lsdException w:name="Default Paragraph Font" w:semiHidden="1" w:unhideWhenUsed="1"/>
-    <w:lsdException w:name="Body Text" w:semiHidden="1" w:unhideWhenUsed="1"/>
-    <w:lsdException w:name="Body Text Indent" w:semiHidden="1" w:unhideWhenUsed="1"/>
-    <w:lsdException w:name="List Continue" w:semiHidden="1" w:unhideWhenUsed="1"/>
-    <w:lsdException w:name="List Continue 2" w:semiHidden="1" w:unhideWhenUsed="1"/>
-    <w:lsdException w:name="List Continue 3" w:semiHidden="1" w:unhideWhenUsed="1"/>
-    <w:lsdException w:name="List Continue 4" w:semiHidden="1" w:unhideWhenUsed="1"/>
-    <w:lsdException w:name="List Continue 5" w:semiHidden="1" w:unhideWhenUsed="1"/>
-    <w:lsdException w:name="Message Header" w:semiHidden="1" w:unhideWhenUsed="1"/>
-    <w:lsdException w:name="Salutation" w:semiHidden="1" w:unhideWhenUsed="1"/>
-    <w:lsdException w:name="Date" w:semiHidden="1" w:unhideWhenUsed="1"/>
-    <w:lsdException w:name="Body Text First Indent" w:semiHidden="1" w:unhideWhenUsed="1"/>
-    <w:lsdException w:name="Body Text First Indent 2" w:semiHidden="1" w:unhideWhenUsed="1"/>
-    <w:lsdException w:name="Note Heading" w:semiHidden="1" w:unhideWhenUsed="1"/>
-    <w:lsdException w:name="Body Text 2" w:semiHidden="1" w:unhideWhenUsed="1"/>
-    <w:lsdException w:name="Body Text 3" w:semiHidden="1" w:unhideWhenUsed="1"/>
-    <w:lsdException w:name="Body Text Indent 2" w:semiHidden="1" w:unhideWhenUsed="1"/>
-    <w:lsdException w:name="Hyperlink" w:uiPriority="99"/>
-    <w:lsdException w:name="Strong" w:uiPriority="22" w:qFormat="1"/>
-    <w:lsdException w:name="Emphasis" w:uiPriority="20"/>
-    <w:lsdException w:name="Document Map" w:semiHidden="1" w:unhideWhenUsed="1"/>
-    <w:lsdException w:name="Plain Text" w:semiHidden="1" w:unhideWhenUsed="1"/>
-    <w:lsdException w:name="E-mail Signature" w:semiHidden="1" w:unhideWhenUsed="1"/>
-    <w:lsdException w:name="HTML Top of Form" w:semiHidden="1" w:unhideWhenUsed="1"/>
-    <w:lsdException w:name="HTML Bottom of Form" w:semiHidden="1" w:unhideWhenUsed="1"/>
-    <w:lsdException w:name="Normal (Web)" w:semiHidden="1" w:uiPriority="99" w:unhideWhenUsed="1"/>
-    <w:lsdException w:name="HTML Acronym" w:semiHidden="1" w:unhideWhenUsed="1"/>
-    <w:lsdException w:name="HTML Address" w:semiHidden="1" w:unhideWhenUsed="1"/>
-    <w:lsdException w:name="HTML Cite" w:semiHidden="1" w:unhideWhenUsed="1"/>
-    <w:lsdException w:name="HTML Code" w:semiHidden="1" w:unhideWhenUsed="1"/>
-    <w:lsdException w:name="HTML Definition" w:semiHidden="1" w:unhideWhenUsed="1"/>
-    <w:lsdException w:name="HTML Keyboard" w:semiHidden="1" w:unhideWhenUsed="1"/>
-    <w:lsdException w:name="HTML Preformatted" w:semiHidden="1" w:unhideWhenUsed="1"/>
-    <w:lsdException w:name="HTML Sample" w:semiHidden="1" w:unhideWhenUsed="1"/>
-    <w:lsdException w:name="HTML Typewriter" w:semiHidden="1" w:unhideWhenUsed="1"/>
-    <w:lsdException w:name="HTML Variable" w:semiHidden="1" w:unhideWhenUsed="1"/>
-    <w:lsdException w:name="Normal Table" w:semiHidden="1" w:unhideWhenUsed="1"/>
-    <w:lsdException w:name="annotation subject" w:semiHidden="1" w:unhideWhenUsed="1"/>
-    <w:lsdException w:name="No List" w:semiHidden="1" w:unhideWhenUsed="1"/>
-    <w:lsdException w:name="Outline List 1" w:semiHidden="1" w:unhideWhenUsed="1"/>
-    <w:lsdException w:name="Outline List 2" w:semiHidden="1" w:unhideWhenUsed="1"/>
-    <w:lsdException w:name="Outline List 3" w:semiHidden="1" w:unhideWhenUsed="1"/>
-    <w:lsdException w:name="Table Simple 1" w:semiHidden="1" w:unhideWhenUsed="1"/>
-    <w:lsdException w:name="Table Simple 2" w:semiHidden="1" w:unhideWhenUsed="1"/>
-    <w:lsdException w:name="Table Simple 3" w:semiHidden="1" w:unhideWhenUsed="1"/>
-    <w:lsdException w:name="Table Classic 1" w:semiHidden="1" w:unhideWhenUsed="1"/>
-    <w:lsdException w:name="Table Classic 2" w:semiHidden="1" w:unhideWhenUsed="1"/>
-    <w:lsdException w:name="Table Classic 3" w:semiHidden="1" w:unhideWhenUsed="1"/>
-    <w:lsdException w:name="Table Classic 4" w:semiHidden="1" w:unhideWhenUsed="1"/>
-    <w:lsdException w:name="Table Colorful 1" w:semiHidden="1" w:unhideWhenUsed="1"/>
-    <w:lsdException w:name="Table Colorful 2" w:semiHidden="1" w:unhideWhenUsed="1"/>
-    <w:lsdException w:name="Table Colorful 3" w:semiHidden="1" w:unhideWhenUsed="1"/>
-    <w:lsdException w:name="Table Columns 1" w:semiHidden="1" w:unhideWhenUsed="1"/>
-    <w:lsdException w:name="Table Columns 2" w:semiHidden="1" w:unhideWhenUsed="1"/>
-    <w:lsdException w:name="Table Columns 3" w:semiHidden="1" w:unhideWhenUsed="1"/>
-    <w:lsdException w:name="Table Columns 4" w:semiHidden="1" w:unhideWhenUsed="1"/>
-    <w:lsdException w:name="Table Columns 5" w:semiHidden="1" w:unhideWhenUsed="1"/>
-    <w:lsdException w:name="Table Grid 1" w:semiHidden="1" w:unhideWhenUsed="1"/>
-    <w:lsdException w:name="Table Grid 2" w:semiHidden="1" w:unhideWhenUsed="1"/>
-    <w:lsdException w:name="Table Grid 3" w:semiHidden="1" w:unhideWhenUsed="1"/>
-    <w:lsdException w:name="Table Grid 4" w:semiHidden="1" w:unhideWhenUsed="1"/>
-    <w:lsdException w:name="Table Grid 5" w:semiHidden="1" w:unhideWhenUsed="1"/>
-    <w:lsdException w:name="Table Grid 6" w:semiHidden="1" w:unhideWhenUsed="1"/>
-    <w:lsdException w:name="Table Grid 7" w:semiHidden="1" w:unhideWhenUsed="1"/>
-    <w:lsdException w:name="Table Grid 8" w:semiHidden="1" w:unhideWhenUsed="1"/>
-    <w:lsdException w:name="Table List 1" w:semiHidden="1" w:unhideWhenUsed="1"/>
-    <w:lsdException w:name="Table List 2" w:semiHidden="1" w:unhideWhenUsed="1"/>
-    <w:lsdException w:name="Table List 3" w:semiHidden="1" w:unhideWhenUsed="1"/>
-    <w:lsdException w:name="Table List 4" w:semiHidden="1" w:unhideWhenUsed="1"/>
-    <w:lsdException w:name="Table List 5" w:semiHidden="1" w:unhideWhenUsed="1"/>
-    <w:lsdException w:name="Table List 6" w:semiHidden="1" w:unhideWhenUsed="1"/>
-    <w:lsdException w:name="Table List 7" w:semiHidden="1" w:unhideWhenUsed="1"/>
-    <w:lsdException w:name="Table List 8" w:semiHidden="1" w:unhideWhenUsed="1"/>
-    <w:lsdException w:name="Table 3D effects 1" w:semiHidden="1" w:unhideWhenUsed="1"/>
-    <w:lsdException w:name="Table 3D effects 2" w:semiHidden="1" w:unhideWhenUsed="1"/>
-    <w:lsdException w:name="Table 3D effects 3" w:semiHidden="1" w:unhideWhenUsed="1"/>
-    <w:lsdException w:name="Table Contemporary" w:semiHidden="1" w:unhideWhenUsed="1"/>
-    <w:lsdException w:name="Table Elegant" w:semiHidden="1" w:unhideWhenUsed="1"/>
-    <w:lsdException w:name="Table Professional" w:semiHidden="1" w:unhideWhenUsed="1"/>
-    <w:lsdException w:name="Table Subtle 1" w:semiHidden="1" w:unhideWhenUsed="1"/>
-    <w:lsdException w:name="Table Subtle 2" w:semiHidden="1" w:unhideWhenUsed="1"/>
-    <w:lsdException w:name="Table Web 1" w:semiHidden="1" w:unhideWhenUsed="1"/>
-    <w:lsdException w:name="Table Web 2" w:semiHidden="1" w:unhideWhenUsed="1"/>
-    <w:lsdException w:name="Table Web 3" w:semiHidden="1" w:unhideWhenUsed="1"/>
-    <w:lsdException w:name="Balloon Text" w:semiHidden="1" w:unhideWhenUsed="1"/>
-    <w:lsdException w:name="Table Theme" w:semiHidden="1" w:unhideWhenUsed="1"/>
-    <w:lsdException w:name="Placeholder Text" w:semiHidden="1"/>
-    <w:lsdException w:name="Revision" w:semiHidden="1"/>
-    <w:lsdException w:name="Bibliography" w:semiHidden="1" w:unhideWhenUsed="1"/>
-    <w:lsdException w:name="TOC Heading" w:semiHidden="1" w:unhideWhenUsed="1"/>
+  <w:latentStyles w:defLockedState="0" w:defUIPriority="0" w:defSemiHidden="1" w:defUnhideWhenUsed="0" w:defQFormat="0" w:count="276">
+    <w:lsdException w:name="Normal" w:semiHidden="0" w:qFormat="1"/>
+    <w:lsdException w:name="heading 1" w:semiHidden="0" w:uiPriority="9"/>
+    <w:lsdException w:name="heading 2" w:semiHidden="0"/>
+    <w:lsdException w:name="heading 3" w:semiHidden="0"/>
+    <w:lsdException w:name="heading 4" w:semiHidden="0"/>
+    <w:lsdException w:name="heading 5" w:semiHidden="0"/>
+    <w:lsdException w:name="heading 6" w:semiHidden="0"/>
+    <w:lsdException w:name="heading 7" w:semiHidden="0"/>
+    <w:lsdException w:name="heading 8" w:semiHidden="0"/>
+    <w:lsdException w:name="heading 9" w:semiHidden="0"/>
+    <w:lsdException w:name="index 1" w:unhideWhenUsed="1"/>
+    <w:lsdException w:name="index 2" w:semiHidden="0"/>
+    <w:lsdException w:name="index 3" w:semiHidden="0"/>
+    <w:lsdException w:name="index 4" w:semiHidden="0"/>
+    <w:lsdException w:name="index 5" w:semiHidden="0"/>
+    <w:lsdException w:name="index 6" w:semiHidden="0"/>
+    <w:lsdException w:name="index 7" w:unhideWhenUsed="1"/>
+    <w:lsdException w:name="index 8" w:unhideWhenUsed="1"/>
+    <w:lsdException w:name="index 9" w:unhideWhenUsed="1"/>
+    <w:lsdException w:name="toc 1" w:unhideWhenUsed="1"/>
+    <w:lsdException w:name="toc 2" w:unhideWhenUsed="1"/>
+    <w:lsdException w:name="toc 3" w:unhideWhenUsed="1"/>
+    <w:lsdException w:name="toc 4" w:unhideWhenUsed="1"/>
+    <w:lsdException w:name="toc 5" w:unhideWhenUsed="1"/>
+    <w:lsdException w:name="toc 6" w:unhideWhenUsed="1"/>
+    <w:lsdException w:name="toc 7" w:unhideWhenUsed="1"/>
+    <w:lsdException w:name="toc 8" w:unhideWhenUsed="1"/>
+    <w:lsdException w:name="toc 9" w:unhideWhenUsed="1"/>
+    <w:lsdException w:name="Normal Indent" w:unhideWhenUsed="1"/>
+    <w:lsdException w:name="footnote text" w:unhideWhenUsed="1"/>
+    <w:lsdException w:name="annotation text" w:unhideWhenUsed="1"/>
+    <w:lsdException w:name="header" w:unhideWhenUsed="1"/>
+    <w:lsdException w:name="footer" w:unhideWhenUsed="1"/>
+    <w:lsdException w:name="index heading" w:unhideWhenUsed="1"/>
+    <w:lsdException w:name="caption" w:unhideWhenUsed="1"/>
+    <w:lsdException w:name="table of figures" w:unhideWhenUsed="1"/>
+    <w:lsdException w:name="envelope address" w:unhideWhenUsed="1"/>
+    <w:lsdException w:name="envelope return" w:unhideWhenUsed="1"/>
+    <w:lsdException w:name="footnote reference" w:unhideWhenUsed="1"/>
+    <w:lsdException w:name="annotation reference" w:unhideWhenUsed="1"/>
+    <w:lsdException w:name="line number" w:unhideWhenUsed="1"/>
+    <w:lsdException w:name="page number" w:unhideWhenUsed="1"/>
+    <w:lsdException w:name="endnote reference" w:unhideWhenUsed="1"/>
+    <w:lsdException w:name="endnote text" w:unhideWhenUsed="1"/>
+    <w:lsdException w:name="table of authorities" w:unhideWhenUsed="1"/>
+    <w:lsdException w:name="macro" w:unhideWhenUsed="1"/>
+    <w:lsdException w:name="toa heading" w:unhideWhenUsed="1"/>
+    <w:lsdException w:name="List" w:unhideWhenUsed="1"/>
+    <w:lsdException w:name="List Bullet" w:unhideWhenUsed="1"/>
+    <w:lsdException w:name="List Number" w:unhideWhenUsed="1"/>
+    <w:lsdException w:name="List 2" w:unhideWhenUsed="1"/>
+    <w:lsdException w:name="List 3" w:unhideWhenUsed="1"/>
+    <w:lsdException w:name="List 4" w:unhideWhenUsed="1"/>
+    <w:lsdException w:name="List 5" w:unhideWhenUsed="1"/>
+    <w:lsdException w:name="List Bullet 2" w:unhideWhenUsed="1"/>
+    <w:lsdException w:name="List Bullet 3" w:unhideWhenUsed="1"/>
+    <w:lsdException w:name="List Bullet 4" w:unhideWhenUsed="1"/>
+    <w:lsdException w:name="List Bullet 5" w:unhideWhenUsed="1"/>
+    <w:lsdException w:name="List Number 2" w:semiHidden="0"/>
+    <w:lsdException w:name="List Number 3" w:unhideWhenUsed="1"/>
+    <w:lsdException w:name="List Number 4" w:unhideWhenUsed="1"/>
+    <w:lsdException w:name="List Number 5" w:semiHidden="0"/>
+    <w:lsdException w:name="Title" w:semiHidden="0"/>
+    <w:lsdException w:name="Closing" w:unhideWhenUsed="1"/>
+    <w:lsdException w:name="Signature" w:unhideWhenUsed="1"/>
+    <w:lsdException w:name="Default Paragraph Font" w:unhideWhenUsed="1"/>
+    <w:lsdException w:name="Body Text" w:unhideWhenUsed="1"/>
+    <w:lsdException w:name="Body Text Indent" w:unhideWhenUsed="1"/>
+    <w:lsdException w:name="List Continue" w:unhideWhenUsed="1"/>
+    <w:lsdException w:name="List Continue 2" w:unhideWhenUsed="1"/>
+    <w:lsdException w:name="List Continue 3" w:unhideWhenUsed="1"/>
+    <w:lsdException w:name="List Continue 4" w:unhideWhenUsed="1"/>
+    <w:lsdException w:name="List Continue 5" w:unhideWhenUsed="1"/>
+    <w:lsdException w:name="Message Header" w:unhideWhenUsed="1"/>
+    <w:lsdException w:name="Subtitle" w:semiHidden="0"/>
+    <w:lsdException w:name="Salutation" w:unhideWhenUsed="1"/>
+    <w:lsdException w:name="Date" w:unhideWhenUsed="1"/>
+    <w:lsdException w:name="Body Text First Indent" w:unhideWhenUsed="1"/>
+    <w:lsdException w:name="Body Text First Indent 2" w:unhideWhenUsed="1"/>
+    <w:lsdException w:name="Note Heading" w:unhideWhenUsed="1"/>
+    <w:lsdException w:name="Body Text 2" w:unhideWhenUsed="1"/>
+    <w:lsdException w:name="Body Text 3" w:unhideWhenUsed="1"/>
+    <w:lsdException w:name="Body Text Indent 2" w:unhideWhenUsed="1"/>
+    <w:lsdException w:name="Body Text Indent 3" w:semiHidden="0"/>
+    <w:lsdException w:name="Block Text" w:semiHidden="0"/>
+    <w:lsdException w:name="Hyperlink" w:semiHidden="0" w:uiPriority="99"/>
+    <w:lsdException w:name="FollowedHyperlink" w:semiHidden="0"/>
+    <w:lsdException w:name="Strong" w:semiHidden="0" w:uiPriority="22" w:qFormat="1"/>
+    <w:lsdException w:name="Emphasis" w:semiHidden="0" w:uiPriority="20"/>
+    <w:lsdException w:name="Document Map" w:unhideWhenUsed="1"/>
+    <w:lsdException w:name="Plain Text" w:unhideWhenUsed="1"/>
+    <w:lsdException w:name="E-mail Signature" w:unhideWhenUsed="1"/>
+    <w:lsdException w:name="HTML Top of Form" w:unhideWhenUsed="1"/>
+    <w:lsdException w:name="HTML Bottom of Form" w:unhideWhenUsed="1"/>
+    <w:lsdException w:name="Normal (Web)" w:uiPriority="99" w:unhideWhenUsed="1"/>
+    <w:lsdException w:name="HTML Acronym" w:unhideWhenUsed="1"/>
+    <w:lsdException w:name="HTML Address" w:unhideWhenUsed="1"/>
+    <w:lsdException w:name="HTML Cite" w:unhideWhenUsed="1"/>
+    <w:lsdException w:name="HTML Code" w:unhideWhenUsed="1"/>
+    <w:lsdException w:name="HTML Definition" w:unhideWhenUsed="1"/>
+    <w:lsdException w:name="HTML Keyboard" w:unhideWhenUsed="1"/>
+    <w:lsdException w:name="HTML Preformatted" w:unhideWhenUsed="1"/>
+    <w:lsdException w:name="HTML Sample" w:unhideWhenUsed="1"/>
+    <w:lsdException w:name="HTML Typewriter" w:unhideWhenUsed="1"/>
+    <w:lsdException w:name="HTML Variable" w:unhideWhenUsed="1"/>
+    <w:lsdException w:name="Normal Table" w:unhideWhenUsed="1"/>
+    <w:lsdException w:name="annotation subject" w:unhideWhenUsed="1"/>
+    <w:lsdException w:name="No List" w:unhideWhenUsed="1"/>
+    <w:lsdException w:name="Outline List 1" w:unhideWhenUsed="1"/>
+    <w:lsdException w:name="Outline List 2" w:unhideWhenUsed="1"/>
+    <w:lsdException w:name="Outline List 3" w:unhideWhenUsed="1"/>
+    <w:lsdException w:name="Table Simple 1" w:unhideWhenUsed="1"/>
+    <w:lsdException w:name="Table Simple 2" w:unhideWhenUsed="1"/>
+    <w:lsdException w:name="Table Simple 3" w:unhideWhenUsed="1"/>
+    <w:lsdException w:name="Table Classic 1" w:unhideWhenUsed="1"/>
+    <w:lsdException w:name="Table Classic 2" w:unhideWhenUsed="1"/>
+    <w:lsdException w:name="Table Classic 3" w:unhideWhenUsed="1"/>
+    <w:lsdException w:name="Table Classic 4" w:unhideWhenUsed="1"/>
+    <w:lsdException w:name="Table Colorful 1" w:unhideWhenUsed="1"/>
+    <w:lsdException w:name="Table Colorful 2" w:unhideWhenUsed="1"/>
+    <w:lsdException w:name="Table Colorful 3" w:unhideWhenUsed="1"/>
+    <w:lsdException w:name="Table Columns 1" w:unhideWhenUsed="1"/>
+    <w:lsdException w:name="Table Columns 2" w:unhideWhenUsed="1"/>
+    <w:lsdException w:name="Table Columns 3" w:unhideWhenUsed="1"/>
+    <w:lsdException w:name="Table Columns 4" w:unhideWhenUsed="1"/>
+    <w:lsdException w:name="Table Columns 5" w:unhideWhenUsed="1"/>
+    <w:lsdException w:name="Table Grid 1" w:unhideWhenUsed="1"/>
+    <w:lsdException w:name="Table Grid 2" w:unhideWhenUsed="1"/>
+    <w:lsdException w:name="Table Grid 3" w:unhideWhenUsed="1"/>
+    <w:lsdException w:name="Table Grid 4" w:unhideWhenUsed="1"/>
+    <w:lsdException w:name="Table Grid 5" w:unhideWhenUsed="1"/>
+    <w:lsdException w:name="Table Grid 6" w:unhideWhenUsed="1"/>
+    <w:lsdException w:name="Table Grid 7" w:unhideWhenUsed="1"/>
+    <w:lsdException w:name="Table Grid 8" w:unhideWhenUsed="1"/>
+    <w:lsdException w:name="Table List 1" w:unhideWhenUsed="1"/>
+    <w:lsdException w:name="Table List 2" w:unhideWhenUsed="1"/>
+    <w:lsdException w:name="Table List 3" w:unhideWhenUsed="1"/>
+    <w:lsdException w:name="Table List 4" w:unhideWhenUsed="1"/>
+    <w:lsdException w:name="Table List 5" w:unhideWhenUsed="1"/>
+    <w:lsdException w:name="Table List 6" w:unhideWhenUsed="1"/>
+    <w:lsdException w:name="Table List 7" w:unhideWhenUsed="1"/>
+    <w:lsdException w:name="Table List 8" w:unhideWhenUsed="1"/>
+    <w:lsdException w:name="Table 3D effects 1" w:unhideWhenUsed="1"/>
+    <w:lsdException w:name="Table 3D effects 2" w:unhideWhenUsed="1"/>
+    <w:lsdException w:name="Table 3D effects 3" w:unhideWhenUsed="1"/>
+    <w:lsdException w:name="Table Contemporary" w:unhideWhenUsed="1"/>
+    <w:lsdException w:name="Table Elegant" w:unhideWhenUsed="1"/>
+    <w:lsdException w:name="Table Professional" w:unhideWhenUsed="1"/>
+    <w:lsdException w:name="Table Subtle 1" w:unhideWhenUsed="1"/>
+    <w:lsdException w:name="Table Subtle 2" w:unhideWhenUsed="1"/>
+    <w:lsdException w:name="Table Web 1" w:unhideWhenUsed="1"/>
+    <w:lsdException w:name="Table Web 2" w:unhideWhenUsed="1"/>
+    <w:lsdException w:name="Table Web 3" w:unhideWhenUsed="1"/>
+    <w:lsdException w:name="Balloon Text" w:unhideWhenUsed="1"/>
+    <w:lsdException w:name="Table Grid" w:semiHidden="0"/>
+    <w:lsdException w:name="Table Theme" w:unhideWhenUsed="1"/>
+    <w:lsdException w:name="No Spacing" w:semiHidden="0"/>
+    <w:lsdException w:name="Light Shading" w:semiHidden="0"/>
+    <w:lsdException w:name="Light List" w:semiHidden="0"/>
+    <w:lsdException w:name="Light Grid" w:semiHidden="0"/>
+    <w:lsdException w:name="Medium Shading 1" w:semiHidden="0"/>
+    <w:lsdException w:name="Medium Shading 2" w:semiHidden="0"/>
+    <w:lsdException w:name="Medium List 1" w:semiHidden="0"/>
+    <w:lsdException w:name="Medium List 2" w:semiHidden="0"/>
+    <w:lsdException w:name="Medium Grid 1" w:semiHidden="0"/>
+    <w:lsdException w:name="Medium Grid 2" w:semiHidden="0"/>
+    <w:lsdException w:name="Medium Grid 3" w:semiHidden="0"/>
+    <w:lsdException w:name="Dark List" w:semiHidden="0"/>
+    <w:lsdException w:name="Colorful Shading" w:semiHidden="0"/>
+    <w:lsdException w:name="Colorful List" w:semiHidden="0"/>
+    <w:lsdException w:name="Colorful Grid" w:semiHidden="0"/>
+    <w:lsdException w:name="Light Shading Accent 1" w:semiHidden="0"/>
+    <w:lsdException w:name="Light List Accent 1" w:semiHidden="0"/>
+    <w:lsdException w:name="Light Grid Accent 1" w:semiHidden="0"/>
+    <w:lsdException w:name="Medium Shading 1 Accent 1" w:semiHidden="0"/>
+    <w:lsdException w:name="Medium Shading 2 Accent 1" w:semiHidden="0"/>
+    <w:lsdException w:name="Medium List 1 Accent 1" w:semiHidden="0"/>
+    <w:lsdException w:name="List Paragraph" w:semiHidden="0"/>
+    <w:lsdException w:name="Quote" w:semiHidden="0"/>
+    <w:lsdException w:name="Intense Quote" w:semiHidden="0"/>
+    <w:lsdException w:name="Medium List 2 Accent 1" w:semiHidden="0"/>
+    <w:lsdException w:name="Medium Grid 1 Accent 1" w:semiHidden="0"/>
+    <w:lsdException w:name="Medium Grid 2 Accent 1" w:semiHidden="0"/>
+    <w:lsdException w:name="Medium Grid 3 Accent 1" w:semiHidden="0"/>
+    <w:lsdException w:name="Dark List Accent 1" w:semiHidden="0"/>
+    <w:lsdException w:name="Colorful Shading Accent 1" w:semiHidden="0"/>
+    <w:lsdException w:name="Colorful List Accent 1" w:semiHidden="0"/>
+    <w:lsdException w:name="Colorful Grid Accent 1" w:semiHidden="0"/>
+    <w:lsdException w:name="Light Shading Accent 2" w:semiHidden="0"/>
+    <w:lsdException w:name="Light List Accent 2" w:semiHidden="0"/>
+    <w:lsdException w:name="Light Grid Accent 2" w:semiHidden="0"/>
+    <w:lsdException w:name="Medium Shading 1 Accent 2" w:semiHidden="0"/>
+    <w:lsdException w:name="Medium Shading 2 Accent 2" w:semiHidden="0"/>
+    <w:lsdException w:name="Medium List 1 Accent 2" w:semiHidden="0"/>
+    <w:lsdException w:name="Medium List 2 Accent 2" w:semiHidden="0"/>
+    <w:lsdException w:name="Medium Grid 1 Accent 2" w:semiHidden="0"/>
+    <w:lsdException w:name="Medium Grid 2 Accent 2" w:semiHidden="0"/>
+    <w:lsdException w:name="Medium Grid 3 Accent 2" w:semiHidden="0"/>
+    <w:lsdException w:name="Dark List Accent 2" w:semiHidden="0"/>
+    <w:lsdException w:name="Colorful Shading Accent 2" w:semiHidden="0"/>
+    <w:lsdException w:name="Colorful List Accent 2" w:semiHidden="0"/>
+    <w:lsdException w:name="Colorful Grid Accent 2" w:semiHidden="0"/>
+    <w:lsdException w:name="Light Shading Accent 3" w:semiHidden="0"/>
+    <w:lsdException w:name="Light List Accent 3" w:semiHidden="0"/>
+    <w:lsdException w:name="Light Grid Accent 3" w:semiHidden="0"/>
+    <w:lsdException w:name="Medium Shading 1 Accent 3" w:semiHidden="0"/>
+    <w:lsdException w:name="Medium Shading 2 Accent 3" w:semiHidden="0"/>
+    <w:lsdException w:name="Medium List 1 Accent 3" w:semiHidden="0"/>
+    <w:lsdException w:name="Medium List 2 Accent 3" w:semiHidden="0"/>
+    <w:lsdException w:name="Medium Grid 1 Accent 3" w:semiHidden="0"/>
+    <w:lsdException w:name="Medium Grid 2 Accent 3" w:semiHidden="0"/>
+    <w:lsdException w:name="Medium Grid 3 Accent 3" w:semiHidden="0"/>
+    <w:lsdException w:name="Dark List Accent 3" w:semiHidden="0"/>
+    <w:lsdException w:name="Colorful Shading Accent 3" w:semiHidden="0"/>
+    <w:lsdException w:name="Colorful List Accent 3" w:semiHidden="0"/>
+    <w:lsdException w:name="Colorful Grid Accent 3" w:semiHidden="0"/>
+    <w:lsdException w:name="Light Shading Accent 4" w:semiHidden="0"/>
+    <w:lsdException w:name="Light List Accent 4" w:semiHidden="0"/>
+    <w:lsdException w:name="Light Grid Accent 4" w:semiHidden="0"/>
+    <w:lsdException w:name="Medium Shading 1 Accent 4" w:semiHidden="0"/>
+    <w:lsdException w:name="Medium Shading 2 Accent 4" w:semiHidden="0"/>
+    <w:lsdException w:name="Medium List 1 Accent 4" w:semiHidden="0"/>
+    <w:lsdException w:name="Medium List 2 Accent 4" w:semiHidden="0"/>
+    <w:lsdException w:name="Medium Grid 1 Accent 4" w:semiHidden="0"/>
+    <w:lsdException w:name="Medium Grid 2 Accent 4" w:semiHidden="0"/>
+    <w:lsdException w:name="Medium Grid 3 Accent 4" w:semiHidden="0"/>
+    <w:lsdException w:name="Dark List Accent 4" w:semiHidden="0"/>
+    <w:lsdException w:name="Colorful Shading Accent 4" w:semiHidden="0"/>
+    <w:lsdException w:name="Colorful List Accent 4" w:semiHidden="0"/>
+    <w:lsdException w:name="Colorful Grid Accent 4" w:semiHidden="0"/>
+    <w:lsdException w:name="Light Shading Accent 5" w:semiHidden="0"/>
+    <w:lsdException w:name="Light List Accent 5" w:semiHidden="0"/>
+    <w:lsdException w:name="Light Grid Accent 5" w:semiHidden="0"/>
+    <w:lsdException w:name="Medium Shading 1 Accent 5" w:semiHidden="0"/>
+    <w:lsdException w:name="Medium Shading 2 Accent 5" w:semiHidden="0"/>
+    <w:lsdException w:name="Medium List 1 Accent 5" w:semiHidden="0"/>
+    <w:lsdException w:name="Medium List 2 Accent 5" w:semiHidden="0"/>
+    <w:lsdException w:name="Medium Grid 1 Accent 5" w:semiHidden="0"/>
+    <w:lsdException w:name="Medium Grid 2 Accent 5" w:semiHidden="0"/>
+    <w:lsdException w:name="Medium Grid 3 Accent 5" w:semiHidden="0"/>
+    <w:lsdException w:name="Dark List Accent 5" w:semiHidden="0"/>
+    <w:lsdException w:name="Colorful Shading Accent 5" w:semiHidden="0"/>
+    <w:lsdException w:name="Colorful List Accent 5" w:semiHidden="0"/>
+    <w:lsdException w:name="Colorful Grid Accent 5" w:semiHidden="0"/>
+    <w:lsdException w:name="Light Shading Accent 6" w:semiHidden="0"/>
+    <w:lsdException w:name="Light List Accent 6" w:semiHidden="0"/>
+    <w:lsdException w:name="Light Grid Accent 6" w:semiHidden="0"/>
+    <w:lsdException w:name="Medium Shading 1 Accent 6" w:semiHidden="0"/>
+    <w:lsdException w:name="Medium Shading 2 Accent 6" w:semiHidden="0"/>
+    <w:lsdException w:name="Medium List 1 Accent 6" w:semiHidden="0"/>
+    <w:lsdException w:name="Medium List 2 Accent 6" w:semiHidden="0"/>
+    <w:lsdException w:name="Medium Grid 1 Accent 6" w:semiHidden="0"/>
+    <w:lsdException w:name="Medium Grid 2 Accent 6" w:semiHidden="0"/>
+    <w:lsdException w:name="Medium Grid 3 Accent 6" w:semiHidden="0"/>
+    <w:lsdException w:name="Dark List Accent 6" w:semiHidden="0"/>
+    <w:lsdException w:name="Colorful Shading Accent 6" w:semiHidden="0"/>
+    <w:lsdException w:name="Colorful List Accent 6" w:semiHidden="0"/>
+    <w:lsdException w:name="Colorful Grid Accent 6" w:semiHidden="0"/>
+    <w:lsdException w:name="Subtle Emphasis" w:semiHidden="0"/>
+    <w:lsdException w:name="Intense Emphasis" w:semiHidden="0"/>
+    <w:lsdException w:name="Subtle Reference" w:semiHidden="0"/>
+    <w:lsdException w:name="Intense Reference" w:semiHidden="0"/>
+    <w:lsdException w:name="Book Title" w:semiHidden="0"/>
+    <w:lsdException w:name="Bibliography" w:unhideWhenUsed="1"/>
+    <w:lsdException w:name="TOC Heading" w:unhideWhenUsed="1"/>
   </w:latentStyles>
   <w:style w:type="paragraph" w:default="1" w:styleId="Normal">
     <w:name w:val="Normal"/>
@@ -23387,7 +24945,7 @@
 </file>
 
 <file path=customXml/itemProps1.xml><?xml version="1.0" encoding="utf-8"?>
-<ds:datastoreItem xmlns:ds="http://schemas.openxmlformats.org/officeDocument/2006/customXml" ds:itemID="{81528ECF-C40B-864D-9611-7C76A9D57E91}">
+<ds:datastoreItem xmlns:ds="http://schemas.openxmlformats.org/officeDocument/2006/customXml" ds:itemID="{06FA45BC-F131-4A43-B855-A2140A57FB1E}">
   <ds:schemaRefs>
     <ds:schemaRef ds:uri="http://schemas.openxmlformats.org/officeDocument/2006/bibliography"/>
   </ds:schemaRefs>

</xml_diff>

<commit_message>
Ajustes texto de guion
Ajuste de guión
</commit_message>
<xml_diff>
--- a/fuentes/contenidos/grado06/guion05/MA_06_05_CO.docx
+++ b/fuentes/contenidos/grado06/guion05/MA_06_05_CO.docx
@@ -840,8 +840,8 @@
         <w:tblLook w:val="04A0" w:firstRow="1" w:lastRow="0" w:firstColumn="1" w:lastColumn="0" w:noHBand="0" w:noVBand="1"/>
       </w:tblPr>
       <w:tblGrid>
-        <w:gridCol w:w="1989"/>
-        <w:gridCol w:w="7065"/>
+        <w:gridCol w:w="1983"/>
+        <w:gridCol w:w="7071"/>
       </w:tblGrid>
       <w:tr>
         <w:tc>
@@ -1050,7 +1050,7 @@
                 <v:shape id="_x0000_i1025" type="#_x0000_t75" style="width:342.65pt;height:123.35pt" o:ole="">
                   <v:imagedata r:id="rId9" o:title=""/>
                 </v:shape>
-                <o:OLEObject Type="Embed" ProgID="PBrush" ShapeID="_x0000_i1025" DrawAspect="Content" ObjectID="_1382719350" r:id="rId10"/>
+                <o:OLEObject Type="Embed" ProgID="PBrush" ShapeID="_x0000_i1025" DrawAspect="Content" ObjectID="_1383128569" r:id="rId10"/>
               </w:object>
             </w:r>
           </w:p>
@@ -1470,7 +1470,7 @@
                 <v:shape id="_x0000_i1026" type="#_x0000_t75" style="width:247.35pt;height:97.35pt" o:ole="">
                   <v:imagedata r:id="rId11" o:title=""/>
                 </v:shape>
-                <o:OLEObject Type="Embed" ProgID="PBrush" ShapeID="_x0000_i1026" DrawAspect="Content" ObjectID="_1382719351" r:id="rId12"/>
+                <o:OLEObject Type="Embed" ProgID="PBrush" ShapeID="_x0000_i1026" DrawAspect="Content" ObjectID="_1383128570" r:id="rId12"/>
               </w:object>
             </w:r>
           </w:p>
@@ -6187,7 +6187,7 @@
                 <v:shape id="_x0000_i1027" type="#_x0000_t75" style="width:171.35pt;height:166.65pt" o:ole="">
                   <v:imagedata r:id="rId17" o:title=""/>
                 </v:shape>
-                <o:OLEObject Type="Embed" ProgID="PBrush" ShapeID="_x0000_i1027" DrawAspect="Content" ObjectID="_1382719352" r:id="rId18"/>
+                <o:OLEObject Type="Embed" ProgID="PBrush" ShapeID="_x0000_i1027" DrawAspect="Content" ObjectID="_1383128571" r:id="rId18"/>
               </w:object>
             </w:r>
           </w:p>
@@ -6838,7 +6838,7 @@
                 <v:shape id="_x0000_i1028" type="#_x0000_t75" style="width:330.65pt;height:161.35pt" o:ole="">
                   <v:imagedata r:id="rId21" o:title=""/>
                 </v:shape>
-                <o:OLEObject Type="Embed" ProgID="PBrush" ShapeID="_x0000_i1028" DrawAspect="Content" ObjectID="_1382719353" r:id="rId22"/>
+                <o:OLEObject Type="Embed" ProgID="PBrush" ShapeID="_x0000_i1028" DrawAspect="Content" ObjectID="_1383128572" r:id="rId22"/>
               </w:object>
             </w:r>
           </w:p>
@@ -7502,7 +7502,7 @@
                 <v:shape id="_x0000_i1029" type="#_x0000_t75" style="width:2in;height:144.65pt" o:ole="">
                   <v:imagedata r:id="rId25" o:title=""/>
                 </v:shape>
-                <o:OLEObject Type="Embed" ProgID="PBrush" ShapeID="_x0000_i1029" DrawAspect="Content" ObjectID="_1382719354" r:id="rId26"/>
+                <o:OLEObject Type="Embed" ProgID="PBrush" ShapeID="_x0000_i1029" DrawAspect="Content" ObjectID="_1383128573" r:id="rId26"/>
               </w:object>
             </w:r>
           </w:p>
@@ -7978,8 +7978,8 @@
         <w:tblLook w:val="04A0" w:firstRow="1" w:lastRow="0" w:firstColumn="1" w:lastColumn="0" w:noHBand="0" w:noVBand="1"/>
       </w:tblPr>
       <w:tblGrid>
-        <w:gridCol w:w="1737"/>
-        <w:gridCol w:w="7317"/>
+        <w:gridCol w:w="1727"/>
+        <w:gridCol w:w="7327"/>
       </w:tblGrid>
       <w:tr>
         <w:tc>
@@ -8188,7 +8188,7 @@
                 <v:shape id="_x0000_i1030" type="#_x0000_t75" style="width:355.35pt;height:151.35pt" o:ole="">
                   <v:imagedata r:id="rId27" o:title=""/>
                 </v:shape>
-                <o:OLEObject Type="Embed" ProgID="PBrush" ShapeID="_x0000_i1030" DrawAspect="Content" ObjectID="_1382719355" r:id="rId28"/>
+                <o:OLEObject Type="Embed" ProgID="PBrush" ShapeID="_x0000_i1030" DrawAspect="Content" ObjectID="_1383128574" r:id="rId28"/>
               </w:object>
             </w:r>
           </w:p>
@@ -8583,7 +8583,7 @@
                 <v:shape id="_x0000_i1031" type="#_x0000_t75" style="width:349.35pt;height:129.35pt" o:ole="">
                   <v:imagedata r:id="rId29" o:title=""/>
                 </v:shape>
-                <o:OLEObject Type="Embed" ProgID="PBrush" ShapeID="_x0000_i1031" DrawAspect="Content" ObjectID="_1382719356" r:id="rId30"/>
+                <o:OLEObject Type="Embed" ProgID="PBrush" ShapeID="_x0000_i1031" DrawAspect="Content" ObjectID="_1383128575" r:id="rId30"/>
               </w:object>
             </w:r>
           </w:p>
@@ -8949,7 +8949,6 @@
                 <w:sz w:val="18"/>
                 <w:szCs w:val="18"/>
               </w:rPr>
-              <w:lastRenderedPageBreak/>
               <w:t>Descripción</w:t>
             </w:r>
           </w:p>
@@ -9642,7 +9641,7 @@
                 <v:shape id="_x0000_i1032" type="#_x0000_t75" style="width:294pt;height:115.35pt" o:ole="">
                   <v:imagedata r:id="rId31" o:title=""/>
                 </v:shape>
-                <o:OLEObject Type="Embed" ProgID="PBrush" ShapeID="_x0000_i1032" DrawAspect="Content" ObjectID="_1382719357" r:id="rId32"/>
+                <o:OLEObject Type="Embed" ProgID="PBrush" ShapeID="_x0000_i1032" DrawAspect="Content" ObjectID="_1383128576" r:id="rId32"/>
               </w:object>
             </w:r>
           </w:p>
@@ -10351,7 +10350,7 @@
                 <v:shape id="_x0000_i1033" type="#_x0000_t75" style="width:262pt;height:262.65pt" o:ole="">
                   <v:imagedata r:id="rId34" o:title=""/>
                 </v:shape>
-                <o:OLEObject Type="Embed" ProgID="PBrush" ShapeID="_x0000_i1033" DrawAspect="Content" ObjectID="_1382719358" r:id="rId35"/>
+                <o:OLEObject Type="Embed" ProgID="PBrush" ShapeID="_x0000_i1033" DrawAspect="Content" ObjectID="_1383128577" r:id="rId35"/>
               </w:object>
             </w:r>
           </w:p>
@@ -11744,14 +11743,18 @@
                 <w:color w:val="C00000"/>
               </w:rPr>
             </w:pPr>
-            <w:r>
-              <w:rPr>
-                <w:rFonts w:ascii="Arial" w:hAnsi="Arial" w:cs="Arial"/>
-                <w:b/>
-                <w:color w:val="C00000"/>
-              </w:rPr>
-              <w:t>¿Falta la descripción? MR</w:t>
-            </w:r>
+            <w:ins w:id="50" w:author="Juan Velasquez" w:date="2015-11-17T13:36:00Z">
+              <w:r>
+                <w:rPr>
+                  <w:rFonts w:ascii="Arial" w:hAnsi="Arial" w:cs="Arial"/>
+                  <w:b/>
+                  <w:color w:val="C00000"/>
+                </w:rPr>
+                <w:t>Actividades para relacionar fracciones mpropias con números mixtos</w:t>
+              </w:r>
+            </w:ins>
+            <w:bookmarkStart w:id="51" w:name="_GoBack"/>
+            <w:bookmarkEnd w:id="51"/>
           </w:p>
         </w:tc>
       </w:tr>
@@ -12092,7 +12095,7 @@
               </w:rPr>
               <w:t>os números mixtos</w:t>
             </w:r>
-            <w:ins w:id="50" w:author="mercyranjel" w:date="2015-11-11T17:47:00Z">
+            <w:ins w:id="52" w:author="mercyranjel" w:date="2015-11-11T17:47:00Z">
               <w:r>
                 <w:rPr>
                   <w:rFonts w:ascii="Arial" w:hAnsi="Arial" w:cs="Arial"/>
@@ -12567,7 +12570,7 @@
         </w:rPr>
         <w:t xml:space="preserve"> son equivalentes, es decir, representan la misma fracción de la unidad</w:t>
       </w:r>
-      <w:ins w:id="51" w:author="mercyranjel" w:date="2015-11-11T17:48:00Z">
+      <w:ins w:id="53" w:author="mercyranjel" w:date="2015-11-11T17:48:00Z">
         <w:r>
           <w:rPr>
             <w:lang w:val="es-CO"/>
@@ -12743,8 +12746,8 @@
         <w:tblLook w:val="04A0" w:firstRow="1" w:lastRow="0" w:firstColumn="1" w:lastColumn="0" w:noHBand="0" w:noVBand="1"/>
       </w:tblPr>
       <w:tblGrid>
-        <w:gridCol w:w="2176"/>
-        <w:gridCol w:w="6878"/>
+        <w:gridCol w:w="2166"/>
+        <w:gridCol w:w="6888"/>
       </w:tblGrid>
       <w:tr>
         <w:tc>
@@ -12917,7 +12920,7 @@
               </w:rPr>
               <w:t>4/8</w:t>
             </w:r>
-            <w:ins w:id="52" w:author="mercyranjel" w:date="2015-11-11T17:49:00Z">
+            <w:ins w:id="54" w:author="mercyranjel" w:date="2015-11-11T17:49:00Z">
               <w:r>
                 <w:rPr>
                   <w:rFonts w:ascii="Arial" w:hAnsi="Arial" w:cs="Arial"/>
@@ -12942,7 +12945,7 @@
                 <v:shape id="_x0000_i1034" type="#_x0000_t75" style="width:333.35pt;height:150pt" o:ole="">
                   <v:imagedata r:id="rId40" o:title=""/>
                 </v:shape>
-                <o:OLEObject Type="Embed" ProgID="PBrush" ShapeID="_x0000_i1034" DrawAspect="Content" ObjectID="_1382719359" r:id="rId41"/>
+                <o:OLEObject Type="Embed" ProgID="PBrush" ShapeID="_x0000_i1034" DrawAspect="Content" ObjectID="_1383128578" r:id="rId41"/>
               </w:object>
             </w:r>
           </w:p>
@@ -13036,7 +13039,7 @@
               </w:rPr>
               <w:t xml:space="preserve">Este procedimiento </w:t>
             </w:r>
-            <w:ins w:id="53" w:author="mercyranjel" w:date="2015-11-11T17:50:00Z">
+            <w:ins w:id="55" w:author="mercyranjel" w:date="2015-11-11T17:50:00Z">
               <w:r>
                 <w:rPr>
                   <w:rFonts w:ascii="Arial" w:hAnsi="Arial" w:cs="Arial"/>
@@ -13052,7 +13055,7 @@
               </w:rPr>
               <w:t>conoc</w:t>
             </w:r>
-            <w:ins w:id="54" w:author="mercyranjel" w:date="2015-11-11T17:50:00Z">
+            <w:ins w:id="56" w:author="mercyranjel" w:date="2015-11-11T17:50:00Z">
               <w:r>
                 <w:rPr>
                   <w:rFonts w:ascii="Arial" w:hAnsi="Arial" w:cs="Arial"/>
@@ -13240,7 +13243,7 @@
         </w:rPr>
         <w:t>se puede</w:t>
       </w:r>
-      <w:ins w:id="55" w:author="mercyranjel" w:date="2015-11-11T17:51:00Z">
+      <w:ins w:id="57" w:author="mercyranjel" w:date="2015-11-11T17:51:00Z">
         <w:r>
           <w:rPr>
             <w:lang w:val="es-CO"/>
@@ -13260,7 +13263,7 @@
         </w:rPr>
         <w:t>utilizar dos procedimientos</w:t>
       </w:r>
-      <w:ins w:id="56" w:author="mercyranjel" w:date="2015-11-11T17:51:00Z">
+      <w:ins w:id="58" w:author="mercyranjel" w:date="2015-11-11T17:51:00Z">
         <w:r>
           <w:rPr>
             <w:lang w:val="es-CO"/>
@@ -13517,7 +13520,7 @@
           <w:lang w:val="es-CO"/>
         </w:rPr>
       </w:pPr>
-      <w:ins w:id="57" w:author="mercyranjel" w:date="2015-11-11T17:52:00Z">
+      <w:ins w:id="59" w:author="mercyranjel" w:date="2015-11-11T17:52:00Z">
         <w:r>
           <w:rPr>
             <w:lang w:val="es-CO"/>
@@ -13532,7 +13535,7 @@
         </w:rPr>
         <w:t>e puede</w:t>
       </w:r>
-      <w:ins w:id="58" w:author="mercyranjel" w:date="2015-11-11T17:52:00Z">
+      <w:ins w:id="60" w:author="mercyranjel" w:date="2015-11-11T17:52:00Z">
         <w:r>
           <w:rPr>
             <w:lang w:val="es-CO"/>
@@ -13653,7 +13656,7 @@
         </w:rPr>
         <w:t>En conclusión</w:t>
       </w:r>
-      <w:ins w:id="59" w:author="mercyranjel" w:date="2015-11-11T17:52:00Z">
+      <w:ins w:id="61" w:author="mercyranjel" w:date="2015-11-11T17:52:00Z">
         <w:r>
           <w:rPr>
             <w:lang w:val="es-CO"/>
@@ -14222,7 +14225,7 @@
           <w:lang w:val="es-CO"/>
         </w:rPr>
       </w:pPr>
-      <w:ins w:id="60" w:author="mercyranjel" w:date="2015-11-11T17:53:00Z">
+      <w:ins w:id="62" w:author="mercyranjel" w:date="2015-11-11T17:53:00Z">
         <w:r>
           <w:rPr>
             <w:lang w:val="es-CO"/>
@@ -14236,7 +14239,7 @@
         </w:rPr>
         <w:t>e puede</w:t>
       </w:r>
-      <w:ins w:id="61" w:author="mercyranjel" w:date="2015-11-11T17:54:00Z">
+      <w:ins w:id="63" w:author="mercyranjel" w:date="2015-11-11T17:54:00Z">
         <w:r>
           <w:rPr>
             <w:lang w:val="es-CO"/>
@@ -14340,7 +14343,7 @@
           <w:lang w:val="es-CO"/>
         </w:rPr>
       </w:pPr>
-      <w:ins w:id="62" w:author="mercyranjel" w:date="2015-11-11T17:54:00Z">
+      <w:ins w:id="64" w:author="mercyranjel" w:date="2015-11-11T17:54:00Z">
         <w:r>
           <w:rPr>
             <w:lang w:val="es-CO"/>
@@ -14449,7 +14452,7 @@
         </w:rPr>
         <w:t>Por medio de la simplificación se hallar</w:t>
       </w:r>
-      <w:ins w:id="63" w:author="mercyranjel" w:date="2015-11-11T17:55:00Z">
+      <w:ins w:id="65" w:author="mercyranjel" w:date="2015-11-11T17:55:00Z">
         <w:r>
           <w:rPr>
             <w:lang w:val="es-CO"/>
@@ -14463,7 +14466,7 @@
         </w:rPr>
         <w:t xml:space="preserve"> dos fracciones equivalentes, es decir</w:t>
       </w:r>
-      <w:ins w:id="64" w:author="mercyranjel" w:date="2015-11-11T17:55:00Z">
+      <w:ins w:id="66" w:author="mercyranjel" w:date="2015-11-11T17:55:00Z">
         <w:r>
           <w:rPr>
             <w:lang w:val="es-CO"/>
@@ -15007,7 +15010,7 @@
               </w:rPr>
               <w:t xml:space="preserve"> verse claramente qui</w:t>
             </w:r>
-            <w:ins w:id="65" w:author="mercyranjel" w:date="2015-11-11T17:56:00Z">
+            <w:ins w:id="67" w:author="mercyranjel" w:date="2015-11-11T17:56:00Z">
               <w:r>
                 <w:rPr>
                   <w:rFonts w:ascii="Arial" w:hAnsi="Arial" w:cs="Arial"/>
@@ -15021,7 +15024,7 @@
               </w:rPr>
               <w:t xml:space="preserve">n habla </w:t>
             </w:r>
-            <w:ins w:id="66" w:author="mercyranjel" w:date="2015-11-11T17:57:00Z">
+            <w:ins w:id="68" w:author="mercyranjel" w:date="2015-11-11T17:57:00Z">
               <w:r>
                 <w:rPr>
                   <w:rFonts w:ascii="Arial" w:hAnsi="Arial" w:cs="Arial"/>
@@ -15035,7 +15038,7 @@
               </w:rPr>
               <w:t xml:space="preserve"> y qui</w:t>
             </w:r>
-            <w:ins w:id="67" w:author="mercyranjel" w:date="2015-11-11T17:57:00Z">
+            <w:ins w:id="69" w:author="mercyranjel" w:date="2015-11-11T17:57:00Z">
               <w:r>
                 <w:rPr>
                   <w:rFonts w:ascii="Arial" w:hAnsi="Arial" w:cs="Arial"/>
@@ -15049,7 +15052,7 @@
               </w:rPr>
               <w:t xml:space="preserve">n </w:t>
             </w:r>
-            <w:ins w:id="68" w:author="mercyranjel" w:date="2015-11-11T17:57:00Z">
+            <w:ins w:id="70" w:author="mercyranjel" w:date="2015-11-11T17:57:00Z">
               <w:r>
                 <w:rPr>
                   <w:rFonts w:ascii="Arial" w:hAnsi="Arial" w:cs="Arial"/>
@@ -15474,7 +15477,7 @@
               </w:rPr>
               <w:t xml:space="preserve">Simplificación hasta </w:t>
             </w:r>
-            <w:ins w:id="69" w:author="mercyranjel" w:date="2015-11-11T18:00:00Z">
+            <w:ins w:id="71" w:author="mercyranjel" w:date="2015-11-11T18:00:00Z">
               <w:r>
                 <w:rPr>
                   <w:rFonts w:ascii="Arial" w:hAnsi="Arial" w:cs="Arial"/>
@@ -15494,7 +15497,7 @@
               </w:rPr>
               <w:t>12/60</w:t>
             </w:r>
-            <w:ins w:id="70" w:author="mercyranjel" w:date="2015-11-11T18:00:00Z">
+            <w:ins w:id="72" w:author="mercyranjel" w:date="2015-11-11T18:00:00Z">
               <w:r>
                 <w:rPr>
                   <w:rFonts w:ascii="Arial" w:hAnsi="Arial" w:cs="Arial"/>
@@ -15882,7 +15885,7 @@
           <w:lang w:val="es-CO"/>
         </w:rPr>
       </w:pPr>
-      <w:ins w:id="71" w:author="mercyranjel" w:date="2015-11-11T18:03:00Z">
+      <w:ins w:id="73" w:author="mercyranjel" w:date="2015-11-11T18:03:00Z">
         <w:r>
           <w:rPr>
             <w:lang w:val="es-CO"/>
@@ -15896,7 +15899,7 @@
         </w:rPr>
         <w:t>e halla el mcd entre 24 y 18</w:t>
       </w:r>
-      <w:ins w:id="72" w:author="mercyranjel" w:date="2015-11-11T18:03:00Z">
+      <w:ins w:id="74" w:author="mercyranjel" w:date="2015-11-11T18:03:00Z">
         <w:r>
           <w:rPr>
             <w:lang w:val="es-CO"/>
@@ -15934,7 +15937,7 @@
         </w:rPr>
         <w:t>este número</w:t>
       </w:r>
-      <w:ins w:id="73" w:author="mercyranjel" w:date="2015-11-11T18:03:00Z">
+      <w:ins w:id="75" w:author="mercyranjel" w:date="2015-11-11T18:03:00Z">
         <w:r>
           <w:rPr>
             <w:lang w:val="es-CO"/>
@@ -16196,7 +16199,7 @@
               </w:rPr>
               <w:t xml:space="preserve"> calcular</w:t>
             </w:r>
-            <w:ins w:id="74" w:author="mercyranjel" w:date="2015-11-11T18:04:00Z">
+            <w:ins w:id="76" w:author="mercyranjel" w:date="2015-11-11T18:04:00Z">
               <w:r>
                 <w:rPr>
                   <w:rFonts w:ascii="Arial" w:hAnsi="Arial" w:cs="Arial"/>
@@ -16210,7 +16213,7 @@
               </w:rPr>
               <w:t xml:space="preserve"> por eso</w:t>
             </w:r>
-            <w:ins w:id="75" w:author="mercyranjel" w:date="2015-11-11T18:04:00Z">
+            <w:ins w:id="77" w:author="mercyranjel" w:date="2015-11-11T18:04:00Z">
               <w:r>
                 <w:rPr>
                   <w:rFonts w:ascii="Arial" w:hAnsi="Arial" w:cs="Arial"/>
@@ -16464,7 +16467,7 @@
               </w:rPr>
               <w:t xml:space="preserve">Interactivo para explicar la noción de fracción irreducible, </w:t>
             </w:r>
-            <w:ins w:id="76" w:author="mercyranjel" w:date="2015-11-11T18:05:00Z">
+            <w:ins w:id="78" w:author="mercyranjel" w:date="2015-11-11T18:05:00Z">
               <w:r>
                 <w:rPr>
                   <w:rFonts w:ascii="Arial" w:hAnsi="Arial" w:cs="Arial"/>
@@ -16480,7 +16483,7 @@
               </w:rPr>
               <w:t xml:space="preserve">de fracciones equivalentes y </w:t>
             </w:r>
-            <w:ins w:id="77" w:author="mercyranjel" w:date="2015-11-11T18:05:00Z">
+            <w:ins w:id="79" w:author="mercyranjel" w:date="2015-11-11T18:05:00Z">
               <w:r>
                 <w:rPr>
                   <w:rFonts w:ascii="Arial" w:hAnsi="Arial" w:cs="Arial"/>
@@ -16496,7 +16499,7 @@
               </w:rPr>
               <w:t>de simplificación de fracciones</w:t>
             </w:r>
-            <w:ins w:id="78" w:author="mercyranjel" w:date="2015-11-11T18:05:00Z">
+            <w:ins w:id="80" w:author="mercyranjel" w:date="2015-11-11T18:05:00Z">
               <w:r>
                 <w:rPr>
                   <w:rFonts w:ascii="Arial" w:hAnsi="Arial" w:cs="Arial"/>
@@ -16745,7 +16748,7 @@
               </w:rPr>
               <w:t>Ejercicios para encontrar fracciones equivalentes</w:t>
             </w:r>
-            <w:ins w:id="79" w:author="mercyranjel" w:date="2015-11-11T18:05:00Z">
+            <w:ins w:id="81" w:author="mercyranjel" w:date="2015-11-11T18:05:00Z">
               <w:r>
                 <w:rPr>
                   <w:rFonts w:ascii="Arial" w:hAnsi="Arial" w:cs="Arial"/>
@@ -16994,7 +16997,7 @@
               </w:rPr>
               <w:t xml:space="preserve">Ejercicios para escribir fracciones </w:t>
             </w:r>
-            <w:ins w:id="80" w:author="Juan Velasquez" w:date="2015-11-12T19:53:00Z">
+            <w:ins w:id="82" w:author="Juan Velasquez" w:date="2015-11-12T19:53:00Z">
               <w:r>
                 <w:rPr>
                   <w:rFonts w:ascii="Arial" w:hAnsi="Arial" w:cs="Arial"/>
@@ -17003,7 +17006,7 @@
                 <w:t>irreductibles</w:t>
               </w:r>
             </w:ins>
-            <w:ins w:id="81" w:author="mercyranjel" w:date="2015-11-11T18:06:00Z">
+            <w:ins w:id="83" w:author="mercyranjel" w:date="2015-11-11T18:06:00Z">
               <w:r>
                 <w:rPr>
                   <w:rFonts w:ascii="Arial" w:hAnsi="Arial" w:cs="Arial"/>
@@ -17251,7 +17254,7 @@
               </w:rPr>
               <w:t>Actividad para completar un texto sobre fracciones equivalentes</w:t>
             </w:r>
-            <w:ins w:id="82" w:author="mercyranjel" w:date="2015-11-11T18:07:00Z">
+            <w:ins w:id="84" w:author="mercyranjel" w:date="2015-11-11T18:07:00Z">
               <w:r>
                 <w:rPr>
                   <w:rFonts w:ascii="Arial" w:hAnsi="Arial" w:cs="Arial"/>
@@ -17500,7 +17503,7 @@
               </w:rPr>
               <w:t>Actividad para resolver problemas con fracciones equivalentes</w:t>
             </w:r>
-            <w:ins w:id="83" w:author="mercyranjel" w:date="2015-11-11T18:07:00Z">
+            <w:ins w:id="85" w:author="mercyranjel" w:date="2015-11-11T18:07:00Z">
               <w:r>
                 <w:rPr>
                   <w:rFonts w:ascii="Arial" w:hAnsi="Arial" w:cs="Arial"/>
@@ -17835,7 +17838,7 @@
               </w:rPr>
               <w:t xml:space="preserve">Actividades sobre </w:t>
             </w:r>
-            <w:ins w:id="84" w:author="mercyranjel" w:date="2015-11-11T18:07:00Z">
+            <w:ins w:id="86" w:author="mercyranjel" w:date="2015-11-11T18:07:00Z">
               <w:r>
                 <w:rPr>
                   <w:rFonts w:ascii="Arial" w:hAnsi="Arial" w:cs="Arial"/>
@@ -17851,7 +17854,7 @@
               </w:rPr>
               <w:t>as fracciones equivalentes</w:t>
             </w:r>
-            <w:ins w:id="85" w:author="mercyranjel" w:date="2015-11-11T18:07:00Z">
+            <w:ins w:id="87" w:author="mercyranjel" w:date="2015-11-11T18:07:00Z">
               <w:r>
                 <w:rPr>
                   <w:rFonts w:ascii="Arial" w:hAnsi="Arial" w:cs="Arial"/>
@@ -18034,7 +18037,7 @@
         </w:rPr>
         <w:t>se debe</w:t>
       </w:r>
-      <w:ins w:id="86" w:author="mercyranjel" w:date="2015-11-11T18:08:00Z">
+      <w:ins w:id="88" w:author="mercyranjel" w:date="2015-11-11T18:08:00Z">
         <w:r>
           <w:rPr>
             <w:lang w:val="es-CO"/>
@@ -18054,7 +18057,7 @@
         </w:rPr>
         <w:t>tener en cuenta tres situaciones</w:t>
       </w:r>
-      <w:ins w:id="87" w:author="mercyranjel" w:date="2015-11-11T18:09:00Z">
+      <w:ins w:id="89" w:author="mercyranjel" w:date="2015-11-11T18:09:00Z">
         <w:r>
           <w:rPr>
             <w:lang w:val="es-CO"/>
@@ -18392,7 +18395,7 @@
               </w:rPr>
               <w:t>que explica el proceso de comparación y ordenación de fracciones</w:t>
             </w:r>
-            <w:ins w:id="88" w:author="mercyranjel" w:date="2015-11-11T18:09:00Z">
+            <w:ins w:id="90" w:author="mercyranjel" w:date="2015-11-11T18:09:00Z">
               <w:r>
                 <w:rPr>
                   <w:rFonts w:ascii="Arial" w:hAnsi="Arial" w:cs="Arial"/>
@@ -18648,7 +18651,7 @@
               </w:rPr>
               <w:t>Actividad que ayuda a practicar la comparación de fracciones</w:t>
             </w:r>
-            <w:ins w:id="89" w:author="mercyranjel" w:date="2015-11-11T18:09:00Z">
+            <w:ins w:id="91" w:author="mercyranjel" w:date="2015-11-11T18:09:00Z">
               <w:r>
                 <w:rPr>
                   <w:rFonts w:ascii="Arial" w:hAnsi="Arial" w:cs="Arial"/>
@@ -18904,7 +18907,7 @@
               </w:rPr>
               <w:t>Interactivo que muestra el concepto, la comparación, los tipos y la comparación de las fracciones</w:t>
             </w:r>
-            <w:ins w:id="90" w:author="mercyranjel" w:date="2015-11-11T18:09:00Z">
+            <w:ins w:id="92" w:author="mercyranjel" w:date="2015-11-11T18:09:00Z">
               <w:r>
                 <w:rPr>
                   <w:rFonts w:ascii="Arial" w:hAnsi="Arial" w:cs="Arial"/>
@@ -19229,7 +19232,7 @@
               </w:rPr>
               <w:t xml:space="preserve">Actividades sobre </w:t>
             </w:r>
-            <w:ins w:id="91" w:author="mercyranjel" w:date="2015-11-11T18:10:00Z">
+            <w:ins w:id="93" w:author="mercyranjel" w:date="2015-11-11T18:10:00Z">
               <w:r>
                 <w:rPr>
                   <w:rFonts w:ascii="Arial" w:hAnsi="Arial" w:cs="Arial"/>
@@ -19245,7 +19248,7 @@
               </w:rPr>
               <w:t>a comparación de fracciones</w:t>
             </w:r>
-            <w:ins w:id="92" w:author="mercyranjel" w:date="2015-11-11T18:11:00Z">
+            <w:ins w:id="94" w:author="mercyranjel" w:date="2015-11-11T18:11:00Z">
               <w:r>
                 <w:rPr>
                   <w:rFonts w:ascii="Arial" w:hAnsi="Arial" w:cs="Arial"/>
@@ -19543,7 +19546,7 @@
               </w:rPr>
               <w:t>el uso de las fracciones como operador, a través de un texto sobre los géneros literarios</w:t>
             </w:r>
-            <w:ins w:id="93" w:author="mercyranjel" w:date="2015-11-11T18:11:00Z">
+            <w:ins w:id="95" w:author="mercyranjel" w:date="2015-11-11T18:11:00Z">
               <w:r>
                 <w:rPr>
                   <w:rFonts w:ascii="Arial" w:hAnsi="Arial" w:cs="Arial"/>
@@ -19816,7 +19819,7 @@
               </w:rPr>
               <w:t>Actividad que muestra l</w:t>
             </w:r>
-            <w:ins w:id="94" w:author="mercyranjel" w:date="2015-11-11T18:11:00Z">
+            <w:ins w:id="96" w:author="mercyranjel" w:date="2015-11-11T18:11:00Z">
               <w:r>
                 <w:rPr>
                   <w:rFonts w:ascii="Arial" w:hAnsi="Arial" w:cs="Arial"/>
@@ -19832,7 +19835,7 @@
               </w:rPr>
               <w:t>s distintas interpretaciones de las fracciones en contextos cotidianos</w:t>
             </w:r>
-            <w:ins w:id="95" w:author="mercyranjel" w:date="2015-11-11T18:11:00Z">
+            <w:ins w:id="97" w:author="mercyranjel" w:date="2015-11-11T18:11:00Z">
               <w:r>
                 <w:rPr>
                   <w:rFonts w:ascii="Arial" w:hAnsi="Arial" w:cs="Arial"/>
@@ -20103,9 +20106,7 @@
               </w:rPr>
               <w:t xml:space="preserve">Mapa conceptual que describe el desarrollo de </w:t>
             </w:r>
-            <w:bookmarkStart w:id="96" w:name="_GoBack"/>
-            <w:bookmarkEnd w:id="96"/>
-            <w:ins w:id="97" w:author="mercyranjel" w:date="2015-11-11T18:12:00Z">
+            <w:ins w:id="98" w:author="mercyranjel" w:date="2015-11-11T18:12:00Z">
               <w:r>
                 <w:rPr>
                   <w:rFonts w:ascii="Arial" w:hAnsi="Arial" w:cs="Arial"/>
@@ -20121,7 +20122,7 @@
               </w:rPr>
               <w:t>os números fraccionarios</w:t>
             </w:r>
-            <w:ins w:id="98" w:author="mercyranjel" w:date="2015-11-11T18:12:00Z">
+            <w:ins w:id="99" w:author="mercyranjel" w:date="2015-11-11T18:12:00Z">
               <w:r>
                 <w:rPr>
                   <w:rFonts w:ascii="Arial" w:hAnsi="Arial" w:cs="Arial"/>
@@ -20360,7 +20361,7 @@
               </w:rPr>
               <w:t>Evalúa tus conocimientos sobre el tema Los números fraccionarios</w:t>
             </w:r>
-            <w:ins w:id="99" w:author="mercyranjel" w:date="2015-11-11T18:12:00Z">
+            <w:ins w:id="100" w:author="mercyranjel" w:date="2015-11-11T18:12:00Z">
               <w:r>
                 <w:rPr>
                   <w:rFonts w:ascii="Arial" w:hAnsi="Arial" w:cs="Arial"/>
@@ -20952,7 +20953,7 @@
         <w:rStyle w:val="Nmerodepgina"/>
         <w:noProof/>
       </w:rPr>
-      <w:t>21</w:t>
+      <w:t>13</w:t>
     </w:r>
     <w:r>
       <w:rPr>
@@ -24945,7 +24946,7 @@
 </file>
 
 <file path=customXml/itemProps1.xml><?xml version="1.0" encoding="utf-8"?>
-<ds:datastoreItem xmlns:ds="http://schemas.openxmlformats.org/officeDocument/2006/customXml" ds:itemID="{06FA45BC-F131-4A43-B855-A2140A57FB1E}">
+<ds:datastoreItem xmlns:ds="http://schemas.openxmlformats.org/officeDocument/2006/customXml" ds:itemID="{14526412-F38F-7043-882F-06BA50D76A70}">
   <ds:schemaRefs>
     <ds:schemaRef ds:uri="http://schemas.openxmlformats.org/officeDocument/2006/bibliography"/>
   </ds:schemaRefs>

</xml_diff>